<commit_message>
JSP Demo,Directives and Scripting tags added
</commit_message>
<xml_diff>
--- a/Projects/JavaServerPages.docx
+++ b/Projects/JavaServerPages.docx
@@ -132,7 +132,13 @@
         <w:rPr>
           <w:b/>
         </w:rPr>
-        <w:t>2.1 Translation</w:t>
+        <w:t>1</w:t>
+      </w:r>
+      <w:r>
+        <w:rPr>
+          <w:b/>
+        </w:rPr>
+        <w:t>.1 Translation</w:t>
       </w:r>
     </w:p>
     <w:p>
@@ -186,7 +192,13 @@
         <w:rPr>
           <w:b/>
         </w:rPr>
-        <w:t>2.2 Compilation</w:t>
+        <w:t>1</w:t>
+      </w:r>
+      <w:r>
+        <w:rPr>
+          <w:b/>
+        </w:rPr>
+        <w:t>.2 Compilation</w:t>
       </w:r>
     </w:p>
     <w:p>
@@ -240,7 +252,13 @@
         <w:rPr>
           <w:b/>
         </w:rPr>
-        <w:t>2.3 Loading and Initialization</w:t>
+        <w:t>1</w:t>
+      </w:r>
+      <w:r>
+        <w:rPr>
+          <w:b/>
+        </w:rPr>
+        <w:t>.3 Loading and Initialization</w:t>
       </w:r>
     </w:p>
     <w:p>
@@ -291,7 +309,13 @@
         <w:rPr>
           <w:b/>
         </w:rPr>
-        <w:t>2.4 Execution</w:t>
+        <w:t>1</w:t>
+      </w:r>
+      <w:r>
+        <w:rPr>
+          <w:b/>
+        </w:rPr>
+        <w:t>.4 Execution</w:t>
       </w:r>
     </w:p>
     <w:p>
@@ -468,7 +492,13 @@
         <w:rPr>
           <w:b/>
         </w:rPr>
-        <w:t>2.5 Destroying</w:t>
+        <w:t>1</w:t>
+      </w:r>
+      <w:r>
+        <w:rPr>
+          <w:b/>
+        </w:rPr>
+        <w:t>.5 Destroying</w:t>
       </w:r>
     </w:p>
     <w:p>
@@ -516,26 +546,3995 @@
           <w:numId w:val="0"/>
         </w:numPr>
       </w:pPr>
+    </w:p>
+    <w:p>
+      <w:pPr>
+        <w:pStyle w:val="ListBullet"/>
+        <w:numPr>
+          <w:ilvl w:val="0"/>
+          <w:numId w:val="0"/>
+        </w:numPr>
+        <w:rPr>
+          <w:b/>
+          <w:sz w:val="36"/>
+          <w:szCs w:val="36"/>
+        </w:rPr>
+      </w:pPr>
+      <w:r>
+        <w:rPr>
+          <w:b/>
+          <w:sz w:val="36"/>
+          <w:szCs w:val="36"/>
+        </w:rPr>
+        <w:t>2 Java Server Page Demonstration</w:t>
+      </w:r>
+    </w:p>
+    <w:p>
+      <w:pPr>
+        <w:pStyle w:val="ListBullet"/>
+        <w:numPr>
+          <w:ilvl w:val="0"/>
+          <w:numId w:val="0"/>
+        </w:numPr>
+        <w:rPr>
+          <w:b/>
+          <w:sz w:val="36"/>
+          <w:szCs w:val="36"/>
+        </w:rPr>
+      </w:pPr>
+    </w:p>
+    <w:p>
+      <w:pPr>
+        <w:pStyle w:val="ListBullet"/>
+        <w:numPr>
+          <w:ilvl w:val="0"/>
+          <w:numId w:val="0"/>
+        </w:numPr>
+      </w:pPr>
+      <w:r>
+        <w:t xml:space="preserve">Below is an example of JSP use. Take after these steps to begin with your first JSP Application using the </w:t>
+      </w:r>
+      <w:proofErr w:type="spellStart"/>
+      <w:r>
+        <w:t>EclipseIDE</w:t>
+      </w:r>
+      <w:proofErr w:type="spellEnd"/>
+      <w:r>
+        <w:t>. Technologies used :</w:t>
+      </w:r>
+    </w:p>
+    <w:p>
+      <w:pPr>
+        <w:pStyle w:val="ListBullet"/>
+        <w:numPr>
+          <w:ilvl w:val="0"/>
+          <w:numId w:val="0"/>
+        </w:numPr>
+      </w:pPr>
+    </w:p>
+    <w:p>
+      <w:pPr>
+        <w:pStyle w:val="ListBullet"/>
+        <w:numPr>
+          <w:ilvl w:val="0"/>
+          <w:numId w:val="2"/>
+        </w:numPr>
+      </w:pPr>
+      <w:proofErr w:type="spellStart"/>
+      <w:r>
+        <w:t>EclipseIDE</w:t>
+      </w:r>
+      <w:proofErr w:type="spellEnd"/>
+      <w:r>
+        <w:t xml:space="preserve"> </w:t>
+      </w:r>
+    </w:p>
+    <w:p>
+      <w:pPr>
+        <w:pStyle w:val="ListBullet"/>
+        <w:numPr>
+          <w:ilvl w:val="0"/>
+          <w:numId w:val="2"/>
+        </w:numPr>
+      </w:pPr>
+      <w:r>
+        <w:t>JSP</w:t>
+      </w:r>
+    </w:p>
+    <w:p>
+      <w:pPr>
+        <w:pStyle w:val="ListBullet"/>
+        <w:numPr>
+          <w:ilvl w:val="0"/>
+          <w:numId w:val="2"/>
+        </w:numPr>
+      </w:pPr>
+      <w:r>
+        <w:t>Java 1.8</w:t>
+      </w:r>
+    </w:p>
+    <w:p>
+      <w:pPr>
+        <w:pStyle w:val="ListBullet"/>
+        <w:numPr>
+          <w:ilvl w:val="0"/>
+          <w:numId w:val="2"/>
+        </w:numPr>
+      </w:pPr>
+      <w:r>
+        <w:t>Apache Tomcat 8</w:t>
+      </w:r>
+    </w:p>
+    <w:p>
+      <w:pPr>
+        <w:pStyle w:val="ListBullet"/>
+        <w:numPr>
+          <w:ilvl w:val="0"/>
+          <w:numId w:val="0"/>
+        </w:numPr>
+      </w:pPr>
+    </w:p>
+    <w:p>
+      <w:pPr>
+        <w:pStyle w:val="ListBullet"/>
+        <w:numPr>
+          <w:ilvl w:val="0"/>
+          <w:numId w:val="0"/>
+        </w:numPr>
+        <w:rPr>
+          <w:b/>
+        </w:rPr>
+      </w:pPr>
+      <w:r>
+        <w:rPr>
+          <w:b/>
+        </w:rPr>
+        <w:t xml:space="preserve">Step 1: </w:t>
+      </w:r>
+    </w:p>
+    <w:p>
+      <w:pPr>
+        <w:pStyle w:val="ListBullet"/>
+        <w:numPr>
+          <w:ilvl w:val="0"/>
+          <w:numId w:val="0"/>
+        </w:numPr>
+        <w:rPr>
+          <w:i/>
+        </w:rPr>
+      </w:pPr>
+      <w:r>
+        <w:t xml:space="preserve">Click </w:t>
+      </w:r>
+      <w:r>
+        <w:rPr>
+          <w:i/>
+        </w:rPr>
+        <w:t>File &gt;&gt; New &gt;&gt; Dynamic Web Project</w:t>
+      </w:r>
+    </w:p>
+    <w:p>
+      <w:pPr>
+        <w:pStyle w:val="ListBullet"/>
+        <w:numPr>
+          <w:ilvl w:val="0"/>
+          <w:numId w:val="0"/>
+        </w:numPr>
+        <w:rPr>
+          <w:i/>
+          <w:sz w:val="36"/>
+          <w:szCs w:val="36"/>
+        </w:rPr>
+      </w:pPr>
+    </w:p>
+    <w:p>
+      <w:pPr>
+        <w:pStyle w:val="ListBullet"/>
+        <w:numPr>
+          <w:ilvl w:val="0"/>
+          <w:numId w:val="0"/>
+        </w:numPr>
+        <w:jc w:val="center"/>
+        <w:rPr>
+          <w:b/>
+          <w:sz w:val="36"/>
+          <w:szCs w:val="36"/>
+        </w:rPr>
+      </w:pPr>
+      <w:r>
+        <w:rPr>
+          <w:noProof/>
+          <w:lang w:eastAsia="en-PH"/>
+        </w:rPr>
+        <mc:AlternateContent>
+          <mc:Choice Requires="wps">
+            <w:drawing>
+              <wp:anchor distT="0" distB="0" distL="114300" distR="114300" simplePos="0" relativeHeight="251659264" behindDoc="0" locked="0" layoutInCell="1" allowOverlap="1">
+                <wp:simplePos x="0" y="0"/>
+                <wp:positionH relativeFrom="column">
+                  <wp:posOffset>847725</wp:posOffset>
+                </wp:positionH>
+                <wp:positionV relativeFrom="paragraph">
+                  <wp:posOffset>3775710</wp:posOffset>
+                </wp:positionV>
+                <wp:extent cx="4286250" cy="333375"/>
+                <wp:effectExtent l="0" t="0" r="19050" b="28575"/>
+                <wp:wrapNone/>
+                <wp:docPr id="4" name="Rectangle 4"/>
+                <wp:cNvGraphicFramePr/>
+                <a:graphic xmlns:a="http://schemas.openxmlformats.org/drawingml/2006/main">
+                  <a:graphicData uri="http://schemas.microsoft.com/office/word/2010/wordprocessingShape">
+                    <wps:wsp>
+                      <wps:cNvSpPr/>
+                      <wps:spPr>
+                        <a:xfrm>
+                          <a:off x="0" y="0"/>
+                          <a:ext cx="4286250" cy="333375"/>
+                        </a:xfrm>
+                        <a:prstGeom prst="rect">
+                          <a:avLst/>
+                        </a:prstGeom>
+                      </wps:spPr>
+                      <wps:style>
+                        <a:lnRef idx="1">
+                          <a:schemeClr val="accent1"/>
+                        </a:lnRef>
+                        <a:fillRef idx="2">
+                          <a:schemeClr val="accent1"/>
+                        </a:fillRef>
+                        <a:effectRef idx="1">
+                          <a:schemeClr val="accent1"/>
+                        </a:effectRef>
+                        <a:fontRef idx="minor">
+                          <a:schemeClr val="dk1"/>
+                        </a:fontRef>
+                      </wps:style>
+                      <wps:txbx>
+                        <w:txbxContent>
+                          <w:p>
+                            <w:pPr>
+                              <w:jc w:val="center"/>
+                            </w:pPr>
+                            <w:r>
+                              <w:t>Figure 1: Creating a new Dynamic Web Project</w:t>
+                            </w:r>
+                          </w:p>
+                        </w:txbxContent>
+                      </wps:txbx>
+                      <wps:bodyPr rot="0" spcFirstLastPara="0" vertOverflow="overflow" horzOverflow="overflow" vert="horz" wrap="square" lIns="91440" tIns="45720" rIns="91440" bIns="45720" numCol="1" spcCol="0" rtlCol="0" fromWordArt="0" anchor="ctr" anchorCtr="0" forceAA="0" compatLnSpc="1">
+                        <a:prstTxWarp prst="textNoShape">
+                          <a:avLst/>
+                        </a:prstTxWarp>
+                        <a:noAutofit/>
+                      </wps:bodyPr>
+                    </wps:wsp>
+                  </a:graphicData>
+                </a:graphic>
+                <wp14:sizeRelH relativeFrom="margin">
+                  <wp14:pctWidth>0</wp14:pctWidth>
+                </wp14:sizeRelH>
+                <wp14:sizeRelV relativeFrom="margin">
+                  <wp14:pctHeight>0</wp14:pctHeight>
+                </wp14:sizeRelV>
+              </wp:anchor>
+            </w:drawing>
+          </mc:Choice>
+          <mc:Fallback>
+            <w:pict>
+              <v:rect id="Rectangle 4" o:spid="_x0000_s1026" style="position:absolute;left:0;text-align:left;margin-left:66.75pt;margin-top:297.3pt;width:337.5pt;height:26.25pt;z-index:251659264;visibility:visible;mso-wrap-style:square;mso-width-percent:0;mso-height-percent:0;mso-wrap-distance-left:9pt;mso-wrap-distance-top:0;mso-wrap-distance-right:9pt;mso-wrap-distance-bottom:0;mso-position-horizontal:absolute;mso-position-horizontal-relative:text;mso-position-vertical:absolute;mso-position-vertical-relative:text;mso-width-percent:0;mso-height-percent:0;mso-width-relative:margin;mso-height-relative:margin;v-text-anchor:middle" o:gfxdata="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" fillcolor="#91bce3 [2164]" strokecolor="#5b9bd5 [3204]" strokeweight=".5pt">
+                <v:fill color2="#7aaddd [2612]" rotate="t" colors="0 #b1cbe9;.5 #a3c1e5;1 #92b9e4" focus="100%" type="gradient">
+                  <o:fill v:ext="view" type="gradientUnscaled"/>
+                </v:fill>
+                <v:textbox>
+                  <w:txbxContent>
+                    <w:p>
+                      <w:pPr>
+                        <w:jc w:val="center"/>
+                      </w:pPr>
+                      <w:r>
+                        <w:t>Figure 1: Creating a new Dynamic Web Project</w:t>
+                      </w:r>
+                    </w:p>
+                  </w:txbxContent>
+                </v:textbox>
+              </v:rect>
+            </w:pict>
+          </mc:Fallback>
+        </mc:AlternateContent>
+      </w:r>
+      <w:r>
+        <w:rPr>
+          <w:noProof/>
+          <w:lang w:eastAsia="en-PH"/>
+        </w:rPr>
+        <w:drawing>
+          <wp:inline distT="0" distB="0" distL="0" distR="0" wp14:anchorId="605485D6" wp14:editId="7FDA520C">
+            <wp:extent cx="4276422" cy="3800475"/>
+            <wp:effectExtent l="0" t="0" r="0" b="0"/>
+            <wp:docPr id="3" name="Picture 3"/>
+            <wp:cNvGraphicFramePr>
+              <a:graphicFrameLocks xmlns:a="http://schemas.openxmlformats.org/drawingml/2006/main" noChangeAspect="1"/>
+            </wp:cNvGraphicFramePr>
+            <a:graphic xmlns:a="http://schemas.openxmlformats.org/drawingml/2006/main">
+              <a:graphicData uri="http://schemas.openxmlformats.org/drawingml/2006/picture">
+                <pic:pic xmlns:pic="http://schemas.openxmlformats.org/drawingml/2006/picture">
+                  <pic:nvPicPr>
+                    <pic:cNvPr id="1" name=""/>
+                    <pic:cNvPicPr/>
+                  </pic:nvPicPr>
+                  <pic:blipFill>
+                    <a:blip r:embed="rId7"/>
+                    <a:stretch>
+                      <a:fillRect/>
+                    </a:stretch>
+                  </pic:blipFill>
+                  <pic:spPr>
+                    <a:xfrm>
+                      <a:off x="0" y="0"/>
+                      <a:ext cx="4296005" cy="3817878"/>
+                    </a:xfrm>
+                    <a:prstGeom prst="rect">
+                      <a:avLst/>
+                    </a:prstGeom>
+                  </pic:spPr>
+                </pic:pic>
+              </a:graphicData>
+            </a:graphic>
+          </wp:inline>
+        </w:drawing>
+      </w:r>
+    </w:p>
+    <w:p>
+      <w:pPr>
+        <w:pStyle w:val="ListBullet"/>
+        <w:numPr>
+          <w:ilvl w:val="0"/>
+          <w:numId w:val="0"/>
+        </w:numPr>
+        <w:jc w:val="center"/>
+        <w:rPr>
+          <w:b/>
+          <w:sz w:val="36"/>
+          <w:szCs w:val="36"/>
+        </w:rPr>
+      </w:pPr>
+    </w:p>
+    <w:p>
+      <w:pPr>
+        <w:pStyle w:val="ListBullet"/>
+        <w:numPr>
+          <w:ilvl w:val="0"/>
+          <w:numId w:val="0"/>
+        </w:numPr>
+        <w:rPr>
+          <w:b/>
+        </w:rPr>
+      </w:pPr>
+      <w:r>
+        <w:rPr>
+          <w:b/>
+        </w:rPr>
+        <w:lastRenderedPageBreak/>
+        <w:t>Step 2:</w:t>
+      </w:r>
+    </w:p>
+    <w:p>
+      <w:pPr>
+        <w:pStyle w:val="ListBullet"/>
+        <w:numPr>
+          <w:ilvl w:val="0"/>
+          <w:numId w:val="0"/>
+        </w:numPr>
+        <w:rPr>
+          <w:i/>
+        </w:rPr>
+      </w:pPr>
+      <w:r>
+        <w:rPr>
+          <w:b/>
+        </w:rPr>
+        <w:t xml:space="preserve"> </w:t>
+      </w:r>
+      <w:r>
+        <w:t xml:space="preserve">Write </w:t>
+      </w:r>
+      <w:proofErr w:type="spellStart"/>
+      <w:r>
+        <w:rPr>
+          <w:i/>
+        </w:rPr>
+        <w:t>WebRankApplication</w:t>
+      </w:r>
+      <w:proofErr w:type="spellEnd"/>
+      <w:r>
+        <w:rPr>
+          <w:i/>
+        </w:rPr>
+        <w:t xml:space="preserve"> </w:t>
+      </w:r>
+      <w:r>
+        <w:t xml:space="preserve">as the project name and choose your target runtime </w:t>
+      </w:r>
+      <w:proofErr w:type="spellStart"/>
+      <w:r>
+        <w:t>e.i</w:t>
+      </w:r>
+      <w:proofErr w:type="spellEnd"/>
+      <w:r>
+        <w:t xml:space="preserve"> </w:t>
+      </w:r>
+      <w:r>
+        <w:rPr>
+          <w:i/>
+        </w:rPr>
+        <w:t>Apache Tomcat v9.0 .</w:t>
+      </w:r>
+      <w:r>
+        <w:t xml:space="preserve">Then click </w:t>
+      </w:r>
+      <w:r>
+        <w:rPr>
+          <w:i/>
+        </w:rPr>
+        <w:t>Next.</w:t>
+      </w:r>
+    </w:p>
+    <w:p>
+      <w:pPr>
+        <w:pStyle w:val="ListBullet"/>
+        <w:numPr>
+          <w:ilvl w:val="0"/>
+          <w:numId w:val="0"/>
+        </w:numPr>
+        <w:jc w:val="center"/>
+        <w:rPr>
+          <w:b/>
+        </w:rPr>
+      </w:pPr>
+      <w:r>
+        <w:rPr>
+          <w:noProof/>
+          <w:lang w:eastAsia="en-PH"/>
+        </w:rPr>
+        <w:drawing>
+          <wp:inline distT="0" distB="0" distL="0" distR="0" wp14:anchorId="145DCD32" wp14:editId="6D95C037">
+            <wp:extent cx="4191000" cy="5112022"/>
+            <wp:effectExtent l="0" t="0" r="0" b="0"/>
+            <wp:docPr id="5" name="Picture 5"/>
+            <wp:cNvGraphicFramePr>
+              <a:graphicFrameLocks xmlns:a="http://schemas.openxmlformats.org/drawingml/2006/main" noChangeAspect="1"/>
+            </wp:cNvGraphicFramePr>
+            <a:graphic xmlns:a="http://schemas.openxmlformats.org/drawingml/2006/main">
+              <a:graphicData uri="http://schemas.openxmlformats.org/drawingml/2006/picture">
+                <pic:pic xmlns:pic="http://schemas.openxmlformats.org/drawingml/2006/picture">
+                  <pic:nvPicPr>
+                    <pic:cNvPr id="1" name=""/>
+                    <pic:cNvPicPr/>
+                  </pic:nvPicPr>
+                  <pic:blipFill>
+                    <a:blip r:embed="rId8"/>
+                    <a:stretch>
+                      <a:fillRect/>
+                    </a:stretch>
+                  </pic:blipFill>
+                  <pic:spPr>
+                    <a:xfrm>
+                      <a:off x="0" y="0"/>
+                      <a:ext cx="4219499" cy="5146784"/>
+                    </a:xfrm>
+                    <a:prstGeom prst="rect">
+                      <a:avLst/>
+                    </a:prstGeom>
+                  </pic:spPr>
+                </pic:pic>
+              </a:graphicData>
+            </a:graphic>
+          </wp:inline>
+        </w:drawing>
+      </w:r>
+    </w:p>
+    <w:p>
+      <w:pPr>
+        <w:pStyle w:val="ListBullet"/>
+        <w:numPr>
+          <w:ilvl w:val="0"/>
+          <w:numId w:val="0"/>
+        </w:numPr>
+      </w:pPr>
+      <w:r>
+        <w:rPr>
+          <w:noProof/>
+          <w:lang w:eastAsia="en-PH"/>
+        </w:rPr>
+        <mc:AlternateContent>
+          <mc:Choice Requires="wps">
+            <w:drawing>
+              <wp:anchor distT="0" distB="0" distL="114300" distR="114300" simplePos="0" relativeHeight="251660288" behindDoc="0" locked="0" layoutInCell="1" allowOverlap="1" wp14:anchorId="008AC9F3" wp14:editId="67721F01">
+                <wp:simplePos x="0" y="0"/>
+                <wp:positionH relativeFrom="margin">
+                  <wp:posOffset>885825</wp:posOffset>
+                </wp:positionH>
+                <wp:positionV relativeFrom="paragraph">
+                  <wp:posOffset>8890</wp:posOffset>
+                </wp:positionV>
+                <wp:extent cx="4171950" cy="352425"/>
+                <wp:effectExtent l="0" t="0" r="19050" b="28575"/>
+                <wp:wrapNone/>
+                <wp:docPr id="6" name="Rectangle 6"/>
+                <wp:cNvGraphicFramePr/>
+                <a:graphic xmlns:a="http://schemas.openxmlformats.org/drawingml/2006/main">
+                  <a:graphicData uri="http://schemas.microsoft.com/office/word/2010/wordprocessingShape">
+                    <wps:wsp>
+                      <wps:cNvSpPr/>
+                      <wps:spPr>
+                        <a:xfrm>
+                          <a:off x="0" y="0"/>
+                          <a:ext cx="4171950" cy="352425"/>
+                        </a:xfrm>
+                        <a:prstGeom prst="rect">
+                          <a:avLst/>
+                        </a:prstGeom>
+                      </wps:spPr>
+                      <wps:style>
+                        <a:lnRef idx="1">
+                          <a:schemeClr val="accent1"/>
+                        </a:lnRef>
+                        <a:fillRef idx="2">
+                          <a:schemeClr val="accent1"/>
+                        </a:fillRef>
+                        <a:effectRef idx="1">
+                          <a:schemeClr val="accent1"/>
+                        </a:effectRef>
+                        <a:fontRef idx="minor">
+                          <a:schemeClr val="dk1"/>
+                        </a:fontRef>
+                      </wps:style>
+                      <wps:txbx>
+                        <w:txbxContent>
+                          <w:p>
+                            <w:pPr>
+                              <w:jc w:val="center"/>
+                            </w:pPr>
+                            <w:r>
+                              <w:t>Figure 2: Adding Project</w:t>
+                            </w:r>
+                          </w:p>
+                        </w:txbxContent>
+                      </wps:txbx>
+                      <wps:bodyPr rot="0" spcFirstLastPara="0" vertOverflow="overflow" horzOverflow="overflow" vert="horz" wrap="square" lIns="91440" tIns="45720" rIns="91440" bIns="45720" numCol="1" spcCol="0" rtlCol="0" fromWordArt="0" anchor="ctr" anchorCtr="0" forceAA="0" compatLnSpc="1">
+                        <a:prstTxWarp prst="textNoShape">
+                          <a:avLst/>
+                        </a:prstTxWarp>
+                        <a:noAutofit/>
+                      </wps:bodyPr>
+                    </wps:wsp>
+                  </a:graphicData>
+                </a:graphic>
+                <wp14:sizeRelH relativeFrom="margin">
+                  <wp14:pctWidth>0</wp14:pctWidth>
+                </wp14:sizeRelH>
+              </wp:anchor>
+            </w:drawing>
+          </mc:Choice>
+          <mc:Fallback>
+            <w:pict>
+              <v:rect w14:anchorId="008AC9F3" id="Rectangle 6" o:spid="_x0000_s1027" style="position:absolute;margin-left:69.75pt;margin-top:.7pt;width:328.5pt;height:27.75pt;z-index:251660288;visibility:visible;mso-wrap-style:square;mso-width-percent:0;mso-wrap-distance-left:9pt;mso-wrap-distance-top:0;mso-wrap-distance-right:9pt;mso-wrap-distance-bottom:0;mso-position-horizontal:absolute;mso-position-horizontal-relative:margin;mso-position-vertical:absolute;mso-position-vertical-relative:text;mso-width-percent:0;mso-width-relative:margin;v-text-anchor:middle" o:gfxdata="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" fillcolor="#91bce3 [2164]" strokecolor="#5b9bd5 [3204]" strokeweight=".5pt">
+                <v:fill color2="#7aaddd [2612]" rotate="t" colors="0 #b1cbe9;.5 #a3c1e5;1 #92b9e4" focus="100%" type="gradient">
+                  <o:fill v:ext="view" type="gradientUnscaled"/>
+                </v:fill>
+                <v:textbox>
+                  <w:txbxContent>
+                    <w:p>
+                      <w:pPr>
+                        <w:jc w:val="center"/>
+                      </w:pPr>
+                      <w:r>
+                        <w:t>Figure 2: Adding Project</w:t>
+                      </w:r>
+                    </w:p>
+                  </w:txbxContent>
+                </v:textbox>
+                <w10:wrap anchorx="margin"/>
+              </v:rect>
+            </w:pict>
+          </mc:Fallback>
+        </mc:AlternateContent>
+      </w:r>
+    </w:p>
+    <w:p>
+      <w:pPr>
+        <w:pStyle w:val="ListBullet"/>
+        <w:numPr>
+          <w:ilvl w:val="0"/>
+          <w:numId w:val="0"/>
+        </w:numPr>
+      </w:pPr>
+    </w:p>
+    <w:p>
+      <w:pPr>
+        <w:pStyle w:val="ListBullet"/>
+        <w:numPr>
+          <w:ilvl w:val="0"/>
+          <w:numId w:val="0"/>
+        </w:numPr>
+        <w:rPr>
+          <w:b/>
+        </w:rPr>
+      </w:pPr>
+    </w:p>
+    <w:p>
+      <w:pPr>
+        <w:pStyle w:val="ListBullet"/>
+        <w:numPr>
+          <w:ilvl w:val="0"/>
+          <w:numId w:val="0"/>
+        </w:numPr>
+        <w:rPr>
+          <w:b/>
+        </w:rPr>
+      </w:pPr>
+    </w:p>
+    <w:p>
+      <w:pPr>
+        <w:pStyle w:val="ListBullet"/>
+        <w:numPr>
+          <w:ilvl w:val="0"/>
+          <w:numId w:val="0"/>
+        </w:numPr>
+        <w:rPr>
+          <w:b/>
+        </w:rPr>
+      </w:pPr>
+    </w:p>
+    <w:p>
+      <w:pPr>
+        <w:pStyle w:val="ListBullet"/>
+        <w:numPr>
+          <w:ilvl w:val="0"/>
+          <w:numId w:val="0"/>
+        </w:numPr>
+        <w:rPr>
+          <w:b/>
+        </w:rPr>
+      </w:pPr>
+      <w:r>
+        <w:rPr>
+          <w:b/>
+        </w:rPr>
+        <w:t>Step 3:</w:t>
+      </w:r>
+    </w:p>
+    <w:p>
+      <w:pPr>
+        <w:pStyle w:val="ListBullet"/>
+        <w:numPr>
+          <w:ilvl w:val="0"/>
+          <w:numId w:val="0"/>
+        </w:numPr>
+      </w:pPr>
+    </w:p>
+    <w:p>
+      <w:pPr>
+        <w:pStyle w:val="ListBullet"/>
+        <w:numPr>
+          <w:ilvl w:val="0"/>
+          <w:numId w:val="0"/>
+        </w:numPr>
+      </w:pPr>
+      <w:r>
+        <w:t xml:space="preserve">Skip or avoid this step for configuring project and just click the </w:t>
+      </w:r>
+      <w:r>
+        <w:rPr>
+          <w:i/>
+        </w:rPr>
+        <w:t xml:space="preserve">Next </w:t>
+      </w:r>
+      <w:r>
+        <w:t>button as we are concentrating on a straightforward demo.</w:t>
+      </w:r>
+    </w:p>
+    <w:p>
+      <w:pPr>
+        <w:pStyle w:val="ListBullet"/>
+        <w:numPr>
+          <w:ilvl w:val="0"/>
+          <w:numId w:val="0"/>
+        </w:numPr>
+      </w:pPr>
+    </w:p>
+    <w:p>
+      <w:pPr>
+        <w:pStyle w:val="ListBullet"/>
+        <w:numPr>
+          <w:ilvl w:val="0"/>
+          <w:numId w:val="0"/>
+        </w:numPr>
+        <w:jc w:val="center"/>
+        <w:rPr>
+          <w:b/>
+        </w:rPr>
+      </w:pPr>
+    </w:p>
+    <w:p>
+      <w:pPr>
+        <w:pStyle w:val="ListBullet"/>
+        <w:numPr>
+          <w:ilvl w:val="0"/>
+          <w:numId w:val="0"/>
+        </w:numPr>
+        <w:jc w:val="center"/>
+        <w:rPr>
+          <w:b/>
+        </w:rPr>
+      </w:pPr>
+    </w:p>
+    <w:p>
+      <w:pPr>
+        <w:pStyle w:val="ListBullet"/>
+        <w:numPr>
+          <w:ilvl w:val="0"/>
+          <w:numId w:val="0"/>
+        </w:numPr>
+        <w:jc w:val="center"/>
+        <w:rPr>
+          <w:b/>
+        </w:rPr>
+      </w:pPr>
+      <w:r>
+        <w:rPr>
+          <w:noProof/>
+          <w:lang w:eastAsia="en-PH"/>
+        </w:rPr>
+        <w:lastRenderedPageBreak/>
+        <w:drawing>
+          <wp:inline distT="0" distB="0" distL="0" distR="0" wp14:anchorId="2DE5586B" wp14:editId="527DD637">
+            <wp:extent cx="4286250" cy="5256722"/>
+            <wp:effectExtent l="0" t="0" r="0" b="1270"/>
+            <wp:docPr id="7" name="Picture 7"/>
+            <wp:cNvGraphicFramePr>
+              <a:graphicFrameLocks xmlns:a="http://schemas.openxmlformats.org/drawingml/2006/main" noChangeAspect="1"/>
+            </wp:cNvGraphicFramePr>
+            <a:graphic xmlns:a="http://schemas.openxmlformats.org/drawingml/2006/main">
+              <a:graphicData uri="http://schemas.openxmlformats.org/drawingml/2006/picture">
+                <pic:pic xmlns:pic="http://schemas.openxmlformats.org/drawingml/2006/picture">
+                  <pic:nvPicPr>
+                    <pic:cNvPr id="1" name=""/>
+                    <pic:cNvPicPr/>
+                  </pic:nvPicPr>
+                  <pic:blipFill>
+                    <a:blip r:embed="rId9"/>
+                    <a:stretch>
+                      <a:fillRect/>
+                    </a:stretch>
+                  </pic:blipFill>
+                  <pic:spPr>
+                    <a:xfrm>
+                      <a:off x="0" y="0"/>
+                      <a:ext cx="4318758" cy="5296590"/>
+                    </a:xfrm>
+                    <a:prstGeom prst="rect">
+                      <a:avLst/>
+                    </a:prstGeom>
+                  </pic:spPr>
+                </pic:pic>
+              </a:graphicData>
+            </a:graphic>
+          </wp:inline>
+        </w:drawing>
+      </w:r>
+    </w:p>
+    <w:p>
+      <w:pPr>
+        <w:pStyle w:val="ListBullet"/>
+        <w:numPr>
+          <w:ilvl w:val="0"/>
+          <w:numId w:val="0"/>
+        </w:numPr>
+        <w:jc w:val="center"/>
+        <w:rPr>
+          <w:b/>
+        </w:rPr>
+      </w:pPr>
+      <w:r>
+        <w:rPr>
+          <w:noProof/>
+          <w:lang w:eastAsia="en-PH"/>
+        </w:rPr>
+        <mc:AlternateContent>
+          <mc:Choice Requires="wps">
+            <w:drawing>
+              <wp:anchor distT="0" distB="0" distL="114300" distR="114300" simplePos="0" relativeHeight="251661312" behindDoc="0" locked="0" layoutInCell="1" allowOverlap="1" wp14:anchorId="0E39691D" wp14:editId="4B823AC0">
+                <wp:simplePos x="0" y="0"/>
+                <wp:positionH relativeFrom="column">
+                  <wp:posOffset>866775</wp:posOffset>
+                </wp:positionH>
+                <wp:positionV relativeFrom="paragraph">
+                  <wp:posOffset>5715</wp:posOffset>
+                </wp:positionV>
+                <wp:extent cx="4238625" cy="342900"/>
+                <wp:effectExtent l="0" t="0" r="28575" b="19050"/>
+                <wp:wrapNone/>
+                <wp:docPr id="8" name="Rectangle 8"/>
+                <wp:cNvGraphicFramePr/>
+                <a:graphic xmlns:a="http://schemas.openxmlformats.org/drawingml/2006/main">
+                  <a:graphicData uri="http://schemas.microsoft.com/office/word/2010/wordprocessingShape">
+                    <wps:wsp>
+                      <wps:cNvSpPr/>
+                      <wps:spPr>
+                        <a:xfrm>
+                          <a:off x="0" y="0"/>
+                          <a:ext cx="4238625" cy="342900"/>
+                        </a:xfrm>
+                        <a:prstGeom prst="rect">
+                          <a:avLst/>
+                        </a:prstGeom>
+                      </wps:spPr>
+                      <wps:style>
+                        <a:lnRef idx="1">
+                          <a:schemeClr val="accent1"/>
+                        </a:lnRef>
+                        <a:fillRef idx="2">
+                          <a:schemeClr val="accent1"/>
+                        </a:fillRef>
+                        <a:effectRef idx="1">
+                          <a:schemeClr val="accent1"/>
+                        </a:effectRef>
+                        <a:fontRef idx="minor">
+                          <a:schemeClr val="dk1"/>
+                        </a:fontRef>
+                      </wps:style>
+                      <wps:txbx>
+                        <w:txbxContent>
+                          <w:p>
+                            <w:pPr>
+                              <w:jc w:val="center"/>
+                            </w:pPr>
+                            <w:r>
+                              <w:t>Figure 3: Configure a project</w:t>
+                            </w:r>
+                          </w:p>
+                        </w:txbxContent>
+                      </wps:txbx>
+                      <wps:bodyPr rot="0" spcFirstLastPara="0" vertOverflow="overflow" horzOverflow="overflow" vert="horz" wrap="square" lIns="91440" tIns="45720" rIns="91440" bIns="45720" numCol="1" spcCol="0" rtlCol="0" fromWordArt="0" anchor="ctr" anchorCtr="0" forceAA="0" compatLnSpc="1">
+                        <a:prstTxWarp prst="textNoShape">
+                          <a:avLst/>
+                        </a:prstTxWarp>
+                        <a:noAutofit/>
+                      </wps:bodyPr>
+                    </wps:wsp>
+                  </a:graphicData>
+                </a:graphic>
+                <wp14:sizeRelH relativeFrom="margin">
+                  <wp14:pctWidth>0</wp14:pctWidth>
+                </wp14:sizeRelH>
+              </wp:anchor>
+            </w:drawing>
+          </mc:Choice>
+          <mc:Fallback>
+            <w:pict>
+              <v:rect w14:anchorId="0E39691D" id="Rectangle 8" o:spid="_x0000_s1028" style="position:absolute;left:0;text-align:left;margin-left:68.25pt;margin-top:.45pt;width:333.75pt;height:27pt;z-index:251661312;visibility:visible;mso-wrap-style:square;mso-width-percent:0;mso-wrap-distance-left:9pt;mso-wrap-distance-top:0;mso-wrap-distance-right:9pt;mso-wrap-distance-bottom:0;mso-position-horizontal:absolute;mso-position-horizontal-relative:text;mso-position-vertical:absolute;mso-position-vertical-relative:text;mso-width-percent:0;mso-width-relative:margin;v-text-anchor:middle" o:gfxdata="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" fillcolor="#91bce3 [2164]" strokecolor="#5b9bd5 [3204]" strokeweight=".5pt">
+                <v:fill color2="#7aaddd [2612]" rotate="t" colors="0 #b1cbe9;.5 #a3c1e5;1 #92b9e4" focus="100%" type="gradient">
+                  <o:fill v:ext="view" type="gradientUnscaled"/>
+                </v:fill>
+                <v:textbox>
+                  <w:txbxContent>
+                    <w:p>
+                      <w:pPr>
+                        <w:jc w:val="center"/>
+                      </w:pPr>
+                      <w:r>
+                        <w:t>Figure 3: Configure a project</w:t>
+                      </w:r>
+                    </w:p>
+                  </w:txbxContent>
+                </v:textbox>
+              </v:rect>
+            </w:pict>
+          </mc:Fallback>
+        </mc:AlternateContent>
+      </w:r>
+    </w:p>
+    <w:p>
+      <w:pPr>
+        <w:pStyle w:val="ListBullet"/>
+        <w:numPr>
+          <w:ilvl w:val="0"/>
+          <w:numId w:val="0"/>
+        </w:numPr>
+        <w:rPr>
+          <w:b/>
+        </w:rPr>
+      </w:pPr>
+    </w:p>
+    <w:p>
+      <w:pPr>
+        <w:pStyle w:val="ListBullet"/>
+        <w:numPr>
+          <w:ilvl w:val="0"/>
+          <w:numId w:val="0"/>
+        </w:numPr>
+        <w:rPr>
+          <w:b/>
+        </w:rPr>
+      </w:pPr>
+    </w:p>
+    <w:p>
+      <w:pPr>
+        <w:pStyle w:val="ListBullet"/>
+        <w:numPr>
+          <w:ilvl w:val="0"/>
+          <w:numId w:val="0"/>
+        </w:numPr>
+        <w:rPr>
+          <w:b/>
+        </w:rPr>
+      </w:pPr>
+    </w:p>
+    <w:p>
+      <w:pPr>
+        <w:pStyle w:val="ListBullet"/>
+        <w:numPr>
+          <w:ilvl w:val="0"/>
+          <w:numId w:val="0"/>
+        </w:numPr>
+        <w:rPr>
+          <w:b/>
+        </w:rPr>
+      </w:pPr>
+    </w:p>
+    <w:p>
+      <w:pPr>
+        <w:pStyle w:val="ListBullet"/>
+        <w:numPr>
+          <w:ilvl w:val="0"/>
+          <w:numId w:val="0"/>
+        </w:numPr>
+        <w:rPr>
+          <w:b/>
+        </w:rPr>
+      </w:pPr>
+      <w:r>
+        <w:rPr>
+          <w:b/>
+        </w:rPr>
+        <w:t>Step 4:</w:t>
+      </w:r>
+    </w:p>
+    <w:p>
+      <w:pPr>
+        <w:pStyle w:val="ListBullet"/>
+        <w:numPr>
+          <w:ilvl w:val="0"/>
+          <w:numId w:val="0"/>
+        </w:numPr>
+      </w:pPr>
+    </w:p>
+    <w:p>
+      <w:pPr>
+        <w:pStyle w:val="ListBullet"/>
+        <w:numPr>
+          <w:ilvl w:val="0"/>
+          <w:numId w:val="0"/>
+        </w:numPr>
+      </w:pPr>
+      <w:r>
+        <w:t>Abstain from generating web.xml file as it isn’t required in this demo.</w:t>
+      </w:r>
+    </w:p>
+    <w:p>
+      <w:pPr>
+        <w:pStyle w:val="ListBullet"/>
+        <w:numPr>
+          <w:ilvl w:val="0"/>
+          <w:numId w:val="0"/>
+        </w:numPr>
+      </w:pPr>
+    </w:p>
+    <w:p>
+      <w:pPr>
+        <w:pStyle w:val="ListBullet"/>
+        <w:numPr>
+          <w:ilvl w:val="0"/>
+          <w:numId w:val="0"/>
+        </w:numPr>
+        <w:jc w:val="center"/>
+      </w:pPr>
+      <w:r>
+        <w:rPr>
+          <w:noProof/>
+          <w:lang w:eastAsia="en-PH"/>
+        </w:rPr>
+        <w:lastRenderedPageBreak/>
+        <w:drawing>
+          <wp:inline distT="0" distB="0" distL="0" distR="0" wp14:anchorId="771C5CD6" wp14:editId="16228417">
+            <wp:extent cx="3759035" cy="4581525"/>
+            <wp:effectExtent l="0" t="0" r="0" b="0"/>
+            <wp:docPr id="9" name="Picture 9"/>
+            <wp:cNvGraphicFramePr>
+              <a:graphicFrameLocks xmlns:a="http://schemas.openxmlformats.org/drawingml/2006/main" noChangeAspect="1"/>
+            </wp:cNvGraphicFramePr>
+            <a:graphic xmlns:a="http://schemas.openxmlformats.org/drawingml/2006/main">
+              <a:graphicData uri="http://schemas.openxmlformats.org/drawingml/2006/picture">
+                <pic:pic xmlns:pic="http://schemas.openxmlformats.org/drawingml/2006/picture">
+                  <pic:nvPicPr>
+                    <pic:cNvPr id="1" name=""/>
+                    <pic:cNvPicPr/>
+                  </pic:nvPicPr>
+                  <pic:blipFill>
+                    <a:blip r:embed="rId10"/>
+                    <a:stretch>
+                      <a:fillRect/>
+                    </a:stretch>
+                  </pic:blipFill>
+                  <pic:spPr>
+                    <a:xfrm>
+                      <a:off x="0" y="0"/>
+                      <a:ext cx="3786961" cy="4615562"/>
+                    </a:xfrm>
+                    <a:prstGeom prst="rect">
+                      <a:avLst/>
+                    </a:prstGeom>
+                  </pic:spPr>
+                </pic:pic>
+              </a:graphicData>
+            </a:graphic>
+          </wp:inline>
+        </w:drawing>
+      </w:r>
+    </w:p>
+    <w:p>
+      <w:pPr>
+        <w:pStyle w:val="ListBullet"/>
+        <w:numPr>
+          <w:ilvl w:val="0"/>
+          <w:numId w:val="0"/>
+        </w:numPr>
+        <w:jc w:val="center"/>
+      </w:pPr>
+      <w:r>
+        <w:rPr>
+          <w:noProof/>
+          <w:lang w:eastAsia="en-PH"/>
+        </w:rPr>
+        <mc:AlternateContent>
+          <mc:Choice Requires="wps">
+            <w:drawing>
+              <wp:anchor distT="0" distB="0" distL="114300" distR="114300" simplePos="0" relativeHeight="251662336" behindDoc="0" locked="0" layoutInCell="1" allowOverlap="1" wp14:anchorId="73A68BBD" wp14:editId="574BC473">
+                <wp:simplePos x="0" y="0"/>
+                <wp:positionH relativeFrom="margin">
+                  <wp:posOffset>1085850</wp:posOffset>
+                </wp:positionH>
+                <wp:positionV relativeFrom="paragraph">
+                  <wp:posOffset>5715</wp:posOffset>
+                </wp:positionV>
+                <wp:extent cx="3743325" cy="428625"/>
+                <wp:effectExtent l="0" t="0" r="28575" b="28575"/>
+                <wp:wrapNone/>
+                <wp:docPr id="10" name="Rectangle 10"/>
+                <wp:cNvGraphicFramePr/>
+                <a:graphic xmlns:a="http://schemas.openxmlformats.org/drawingml/2006/main">
+                  <a:graphicData uri="http://schemas.microsoft.com/office/word/2010/wordprocessingShape">
+                    <wps:wsp>
+                      <wps:cNvSpPr/>
+                      <wps:spPr>
+                        <a:xfrm>
+                          <a:off x="0" y="0"/>
+                          <a:ext cx="3743325" cy="428625"/>
+                        </a:xfrm>
+                        <a:prstGeom prst="rect">
+                          <a:avLst/>
+                        </a:prstGeom>
+                      </wps:spPr>
+                      <wps:style>
+                        <a:lnRef idx="1">
+                          <a:schemeClr val="accent1"/>
+                        </a:lnRef>
+                        <a:fillRef idx="2">
+                          <a:schemeClr val="accent1"/>
+                        </a:fillRef>
+                        <a:effectRef idx="1">
+                          <a:schemeClr val="accent1"/>
+                        </a:effectRef>
+                        <a:fontRef idx="minor">
+                          <a:schemeClr val="dk1"/>
+                        </a:fontRef>
+                      </wps:style>
+                      <wps:txbx>
+                        <w:txbxContent>
+                          <w:p>
+                            <w:pPr>
+                              <w:jc w:val="center"/>
+                            </w:pPr>
+                            <w:r>
+                              <w:t>Figure 4: Web Module: Configuring Web module settings</w:t>
+                            </w:r>
+                          </w:p>
+                        </w:txbxContent>
+                      </wps:txbx>
+                      <wps:bodyPr rot="0" spcFirstLastPara="0" vertOverflow="overflow" horzOverflow="overflow" vert="horz" wrap="square" lIns="91440" tIns="45720" rIns="91440" bIns="45720" numCol="1" spcCol="0" rtlCol="0" fromWordArt="0" anchor="ctr" anchorCtr="0" forceAA="0" compatLnSpc="1">
+                        <a:prstTxWarp prst="textNoShape">
+                          <a:avLst/>
+                        </a:prstTxWarp>
+                        <a:noAutofit/>
+                      </wps:bodyPr>
+                    </wps:wsp>
+                  </a:graphicData>
+                </a:graphic>
+                <wp14:sizeRelH relativeFrom="margin">
+                  <wp14:pctWidth>0</wp14:pctWidth>
+                </wp14:sizeRelH>
+              </wp:anchor>
+            </w:drawing>
+          </mc:Choice>
+          <mc:Fallback>
+            <w:pict>
+              <v:rect w14:anchorId="73A68BBD" id="Rectangle 10" o:spid="_x0000_s1029" style="position:absolute;left:0;text-align:left;margin-left:85.5pt;margin-top:.45pt;width:294.75pt;height:33.75pt;z-index:251662336;visibility:visible;mso-wrap-style:square;mso-width-percent:0;mso-wrap-distance-left:9pt;mso-wrap-distance-top:0;mso-wrap-distance-right:9pt;mso-wrap-distance-bottom:0;mso-position-horizontal:absolute;mso-position-horizontal-relative:margin;mso-position-vertical:absolute;mso-position-vertical-relative:text;mso-width-percent:0;mso-width-relative:margin;v-text-anchor:middle" o:gfxdata="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" fillcolor="#91bce3 [2164]" strokecolor="#5b9bd5 [3204]" strokeweight=".5pt">
+                <v:fill color2="#7aaddd [2612]" rotate="t" colors="0 #b1cbe9;.5 #a3c1e5;1 #92b9e4" focus="100%" type="gradient">
+                  <o:fill v:ext="view" type="gradientUnscaled"/>
+                </v:fill>
+                <v:textbox>
+                  <w:txbxContent>
+                    <w:p>
+                      <w:pPr>
+                        <w:jc w:val="center"/>
+                      </w:pPr>
+                      <w:r>
+                        <w:t>Figure 4: Web Module: Configuring Web module settings</w:t>
+                      </w:r>
+                    </w:p>
+                  </w:txbxContent>
+                </v:textbox>
+                <w10:wrap anchorx="margin"/>
+              </v:rect>
+            </w:pict>
+          </mc:Fallback>
+        </mc:AlternateContent>
+      </w:r>
+    </w:p>
+    <w:p>
+      <w:pPr>
+        <w:pStyle w:val="ListBullet"/>
+        <w:numPr>
+          <w:ilvl w:val="0"/>
+          <w:numId w:val="0"/>
+        </w:numPr>
+      </w:pPr>
+    </w:p>
+    <w:p>
+      <w:pPr>
+        <w:pStyle w:val="ListBullet"/>
+        <w:numPr>
+          <w:ilvl w:val="0"/>
+          <w:numId w:val="0"/>
+        </w:numPr>
+        <w:ind w:left="360" w:hanging="360"/>
+        <w:rPr>
+          <w:b/>
+        </w:rPr>
+      </w:pPr>
+      <w:r>
+        <w:rPr>
+          <w:b/>
+        </w:rPr>
+        <w:t>Step 5:</w:t>
+      </w:r>
+    </w:p>
+    <w:p>
+      <w:pPr>
+        <w:pStyle w:val="ListBullet"/>
+        <w:numPr>
+          <w:ilvl w:val="0"/>
+          <w:numId w:val="0"/>
+        </w:numPr>
+        <w:ind w:left="360" w:hanging="360"/>
+      </w:pPr>
+      <w:r>
+        <w:t xml:space="preserve"> </w:t>
+      </w:r>
+    </w:p>
+    <w:p>
+      <w:pPr>
+        <w:pStyle w:val="ListBullet"/>
+        <w:numPr>
+          <w:ilvl w:val="0"/>
+          <w:numId w:val="0"/>
+        </w:numPr>
+        <w:ind w:left="360" w:hanging="360"/>
+      </w:pPr>
+      <w:r>
+        <w:t xml:space="preserve">After clicking the </w:t>
+      </w:r>
+      <w:r>
+        <w:rPr>
+          <w:i/>
+        </w:rPr>
+        <w:t xml:space="preserve">Finish </w:t>
+      </w:r>
+      <w:r>
+        <w:t>button, the dynamic web project gets made or created.</w:t>
+      </w:r>
+      <w:r>
+        <w:t xml:space="preserve"> The content directory is visible on the left board or panel under “Package Explorer”.</w:t>
+      </w:r>
+    </w:p>
+    <w:p>
+      <w:pPr>
+        <w:pStyle w:val="ListBullet"/>
+        <w:numPr>
+          <w:ilvl w:val="0"/>
+          <w:numId w:val="0"/>
+        </w:numPr>
+        <w:ind w:left="360" w:hanging="360"/>
+      </w:pPr>
+    </w:p>
+    <w:p>
+      <w:pPr>
+        <w:pStyle w:val="ListBullet"/>
+        <w:numPr>
+          <w:ilvl w:val="0"/>
+          <w:numId w:val="0"/>
+        </w:numPr>
+        <w:ind w:left="360" w:hanging="360"/>
+        <w:jc w:val="center"/>
+      </w:pPr>
+      <w:r>
+        <w:rPr>
+          <w:noProof/>
+          <w:lang w:eastAsia="en-PH"/>
+        </w:rPr>
+        <mc:AlternateContent>
+          <mc:Choice Requires="wps">
+            <w:drawing>
+              <wp:anchor distT="0" distB="0" distL="114300" distR="114300" simplePos="0" relativeHeight="251664384" behindDoc="0" locked="0" layoutInCell="1" allowOverlap="1">
+                <wp:simplePos x="0" y="0"/>
+                <wp:positionH relativeFrom="column">
+                  <wp:posOffset>1381125</wp:posOffset>
+                </wp:positionH>
+                <wp:positionV relativeFrom="paragraph">
+                  <wp:posOffset>2212975</wp:posOffset>
+                </wp:positionV>
+                <wp:extent cx="3200400" cy="295275"/>
+                <wp:effectExtent l="0" t="0" r="19050" b="28575"/>
+                <wp:wrapNone/>
+                <wp:docPr id="14" name="Rectangle 14"/>
+                <wp:cNvGraphicFramePr/>
+                <a:graphic xmlns:a="http://schemas.openxmlformats.org/drawingml/2006/main">
+                  <a:graphicData uri="http://schemas.microsoft.com/office/word/2010/wordprocessingShape">
+                    <wps:wsp>
+                      <wps:cNvSpPr/>
+                      <wps:spPr>
+                        <a:xfrm>
+                          <a:off x="0" y="0"/>
+                          <a:ext cx="3200400" cy="295275"/>
+                        </a:xfrm>
+                        <a:prstGeom prst="rect">
+                          <a:avLst/>
+                        </a:prstGeom>
+                      </wps:spPr>
+                      <wps:style>
+                        <a:lnRef idx="1">
+                          <a:schemeClr val="accent1"/>
+                        </a:lnRef>
+                        <a:fillRef idx="2">
+                          <a:schemeClr val="accent1"/>
+                        </a:fillRef>
+                        <a:effectRef idx="1">
+                          <a:schemeClr val="accent1"/>
+                        </a:effectRef>
+                        <a:fontRef idx="minor">
+                          <a:schemeClr val="dk1"/>
+                        </a:fontRef>
+                      </wps:style>
+                      <wps:txbx>
+                        <w:txbxContent>
+                          <w:p>
+                            <w:pPr>
+                              <w:jc w:val="center"/>
+                            </w:pPr>
+                            <w:r>
+                              <w:t>Figure 5: Project Directory Structure</w:t>
+                            </w:r>
+                          </w:p>
+                        </w:txbxContent>
+                      </wps:txbx>
+                      <wps:bodyPr rot="0" spcFirstLastPara="0" vertOverflow="overflow" horzOverflow="overflow" vert="horz" wrap="square" lIns="91440" tIns="45720" rIns="91440" bIns="45720" numCol="1" spcCol="0" rtlCol="0" fromWordArt="0" anchor="ctr" anchorCtr="0" forceAA="0" compatLnSpc="1">
+                        <a:prstTxWarp prst="textNoShape">
+                          <a:avLst/>
+                        </a:prstTxWarp>
+                        <a:noAutofit/>
+                      </wps:bodyPr>
+                    </wps:wsp>
+                  </a:graphicData>
+                </a:graphic>
+                <wp14:sizeRelV relativeFrom="margin">
+                  <wp14:pctHeight>0</wp14:pctHeight>
+                </wp14:sizeRelV>
+              </wp:anchor>
+            </w:drawing>
+          </mc:Choice>
+          <mc:Fallback>
+            <w:pict>
+              <v:rect id="Rectangle 14" o:spid="_x0000_s1030" style="position:absolute;left:0;text-align:left;margin-left:108.75pt;margin-top:174.25pt;width:252pt;height:23.25pt;z-index:251664384;visibility:visible;mso-wrap-style:square;mso-height-percent:0;mso-wrap-distance-left:9pt;mso-wrap-distance-top:0;mso-wrap-distance-right:9pt;mso-wrap-distance-bottom:0;mso-position-horizontal:absolute;mso-position-horizontal-relative:text;mso-position-vertical:absolute;mso-position-vertical-relative:text;mso-height-percent:0;mso-height-relative:margin;v-text-anchor:middle" o:gfxdata="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" fillcolor="#91bce3 [2164]" strokecolor="#5b9bd5 [3204]" strokeweight=".5pt">
+                <v:fill color2="#7aaddd [2612]" rotate="t" colors="0 #b1cbe9;.5 #a3c1e5;1 #92b9e4" focus="100%" type="gradient">
+                  <o:fill v:ext="view" type="gradientUnscaled"/>
+                </v:fill>
+                <v:textbox>
+                  <w:txbxContent>
+                    <w:p>
+                      <w:pPr>
+                        <w:jc w:val="center"/>
+                      </w:pPr>
+                      <w:r>
+                        <w:t>Figure 5: Project Directory Structure</w:t>
+                      </w:r>
+                    </w:p>
+                  </w:txbxContent>
+                </v:textbox>
+              </v:rect>
+            </w:pict>
+          </mc:Fallback>
+        </mc:AlternateContent>
+      </w:r>
+      <w:r>
+        <w:rPr>
+          <w:noProof/>
+          <w:lang w:eastAsia="en-PH"/>
+        </w:rPr>
+        <mc:AlternateContent>
+          <mc:Choice Requires="wps">
+            <w:drawing>
+              <wp:anchor distT="0" distB="0" distL="114300" distR="114300" simplePos="0" relativeHeight="251663360" behindDoc="0" locked="0" layoutInCell="1" allowOverlap="1">
+                <wp:simplePos x="0" y="0"/>
+                <wp:positionH relativeFrom="column">
+                  <wp:posOffset>666750</wp:posOffset>
+                </wp:positionH>
+                <wp:positionV relativeFrom="paragraph">
+                  <wp:posOffset>5686425</wp:posOffset>
+                </wp:positionV>
+                <wp:extent cx="4638675" cy="409575"/>
+                <wp:effectExtent l="0" t="0" r="28575" b="28575"/>
+                <wp:wrapNone/>
+                <wp:docPr id="12" name="Rectangle 12"/>
+                <wp:cNvGraphicFramePr/>
+                <a:graphic xmlns:a="http://schemas.openxmlformats.org/drawingml/2006/main">
+                  <a:graphicData uri="http://schemas.microsoft.com/office/word/2010/wordprocessingShape">
+                    <wps:wsp>
+                      <wps:cNvSpPr/>
+                      <wps:spPr>
+                        <a:xfrm>
+                          <a:off x="0" y="0"/>
+                          <a:ext cx="4638675" cy="409575"/>
+                        </a:xfrm>
+                        <a:prstGeom prst="rect">
+                          <a:avLst/>
+                        </a:prstGeom>
+                      </wps:spPr>
+                      <wps:style>
+                        <a:lnRef idx="1">
+                          <a:schemeClr val="accent1"/>
+                        </a:lnRef>
+                        <a:fillRef idx="2">
+                          <a:schemeClr val="accent1"/>
+                        </a:fillRef>
+                        <a:effectRef idx="1">
+                          <a:schemeClr val="accent1"/>
+                        </a:effectRef>
+                        <a:fontRef idx="minor">
+                          <a:schemeClr val="dk1"/>
+                        </a:fontRef>
+                      </wps:style>
+                      <wps:bodyPr rot="0" spcFirstLastPara="0" vertOverflow="overflow" horzOverflow="overflow" vert="horz" wrap="square" lIns="91440" tIns="45720" rIns="91440" bIns="45720" numCol="1" spcCol="0" rtlCol="0" fromWordArt="0" anchor="ctr" anchorCtr="0" forceAA="0" compatLnSpc="1">
+                        <a:prstTxWarp prst="textNoShape">
+                          <a:avLst/>
+                        </a:prstTxWarp>
+                        <a:noAutofit/>
+                      </wps:bodyPr>
+                    </wps:wsp>
+                  </a:graphicData>
+                </a:graphic>
+              </wp:anchor>
+            </w:drawing>
+          </mc:Choice>
+          <mc:Fallback>
+            <w:pict>
+              <v:rect w14:anchorId="0D309D33" id="Rectangle 12" o:spid="_x0000_s1026" style="position:absolute;margin-left:52.5pt;margin-top:447.75pt;width:365.25pt;height:32.25pt;z-index:251663360;visibility:visible;mso-wrap-style:square;mso-wrap-distance-left:9pt;mso-wrap-distance-top:0;mso-wrap-distance-right:9pt;mso-wrap-distance-bottom:0;mso-position-horizontal:absolute;mso-position-horizontal-relative:text;mso-position-vertical:absolute;mso-position-vertical-relative:text;v-text-anchor:middle" o:gfxdata="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" fillcolor="#91bce3 [2164]" strokecolor="#5b9bd5 [3204]" strokeweight=".5pt">
+                <v:fill color2="#7aaddd [2612]" rotate="t" colors="0 #b1cbe9;.5 #a3c1e5;1 #92b9e4" focus="100%" type="gradient">
+                  <o:fill v:ext="view" type="gradientUnscaled"/>
+                </v:fill>
+              </v:rect>
+            </w:pict>
+          </mc:Fallback>
+        </mc:AlternateContent>
+      </w:r>
+      <w:r>
+        <w:rPr>
+          <w:noProof/>
+          <w:lang w:eastAsia="en-PH"/>
+        </w:rPr>
+        <w:drawing>
+          <wp:inline distT="0" distB="0" distL="0" distR="0" wp14:anchorId="0F3C8EB7" wp14:editId="13CA31A5">
+            <wp:extent cx="3162300" cy="2200275"/>
+            <wp:effectExtent l="0" t="0" r="0" b="9525"/>
+            <wp:docPr id="13" name="Picture 13"/>
+            <wp:cNvGraphicFramePr>
+              <a:graphicFrameLocks xmlns:a="http://schemas.openxmlformats.org/drawingml/2006/main" noChangeAspect="1"/>
+            </wp:cNvGraphicFramePr>
+            <a:graphic xmlns:a="http://schemas.openxmlformats.org/drawingml/2006/main">
+              <a:graphicData uri="http://schemas.openxmlformats.org/drawingml/2006/picture">
+                <pic:pic xmlns:pic="http://schemas.openxmlformats.org/drawingml/2006/picture">
+                  <pic:nvPicPr>
+                    <pic:cNvPr id="1" name=""/>
+                    <pic:cNvPicPr/>
+                  </pic:nvPicPr>
+                  <pic:blipFill>
+                    <a:blip r:embed="rId11"/>
+                    <a:stretch>
+                      <a:fillRect/>
+                    </a:stretch>
+                  </pic:blipFill>
+                  <pic:spPr>
+                    <a:xfrm>
+                      <a:off x="0" y="0"/>
+                      <a:ext cx="3162300" cy="2200275"/>
+                    </a:xfrm>
+                    <a:prstGeom prst="rect">
+                      <a:avLst/>
+                    </a:prstGeom>
+                  </pic:spPr>
+                </pic:pic>
+              </a:graphicData>
+            </a:graphic>
+          </wp:inline>
+        </w:drawing>
+      </w:r>
+    </w:p>
+    <w:p>
+      <w:pPr>
+        <w:pStyle w:val="ListBullet"/>
+        <w:numPr>
+          <w:ilvl w:val="0"/>
+          <w:numId w:val="0"/>
+        </w:numPr>
+        <w:ind w:left="360" w:hanging="360"/>
+        <w:rPr>
+          <w:b/>
+        </w:rPr>
+      </w:pPr>
+      <w:r>
+        <w:rPr>
+          <w:b/>
+        </w:rPr>
+        <w:lastRenderedPageBreak/>
+        <w:t>Step 6:</w:t>
+      </w:r>
+    </w:p>
+    <w:p>
+      <w:pPr>
+        <w:pStyle w:val="ListBullet"/>
+        <w:numPr>
+          <w:ilvl w:val="0"/>
+          <w:numId w:val="0"/>
+        </w:numPr>
+        <w:ind w:left="360" w:hanging="360"/>
+        <w:rPr>
+          <w:b/>
+        </w:rPr>
+      </w:pPr>
+    </w:p>
+    <w:p>
+      <w:pPr>
+        <w:pStyle w:val="ListBullet"/>
+        <w:numPr>
+          <w:ilvl w:val="0"/>
+          <w:numId w:val="0"/>
+        </w:numPr>
+        <w:ind w:left="360" w:hanging="360"/>
+        <w:rPr>
+          <w:i/>
+        </w:rPr>
+      </w:pPr>
+      <w:r>
+        <w:t xml:space="preserve">On the </w:t>
+      </w:r>
+      <w:proofErr w:type="spellStart"/>
+      <w:r>
+        <w:rPr>
+          <w:i/>
+        </w:rPr>
+        <w:t>WebContent</w:t>
+      </w:r>
+      <w:proofErr w:type="spellEnd"/>
+      <w:r>
+        <w:rPr>
+          <w:i/>
+        </w:rPr>
+        <w:t xml:space="preserve"> </w:t>
+      </w:r>
+      <w:r>
+        <w:t>folder</w:t>
+      </w:r>
+      <w:r>
+        <w:t xml:space="preserve">, right click it then </w:t>
+      </w:r>
+      <w:r>
+        <w:rPr>
+          <w:i/>
+        </w:rPr>
+        <w:t>New &gt;&gt; JSP File</w:t>
+      </w:r>
+    </w:p>
+    <w:p>
+      <w:pPr>
+        <w:pStyle w:val="ListBullet"/>
+        <w:numPr>
+          <w:ilvl w:val="0"/>
+          <w:numId w:val="0"/>
+        </w:numPr>
+        <w:ind w:left="360" w:hanging="360"/>
+        <w:rPr>
+          <w:b/>
+        </w:rPr>
+      </w:pPr>
+    </w:p>
+    <w:p>
+      <w:pPr>
+        <w:pStyle w:val="ListBullet"/>
+        <w:numPr>
+          <w:ilvl w:val="0"/>
+          <w:numId w:val="0"/>
+        </w:numPr>
+        <w:ind w:left="360" w:hanging="360"/>
+        <w:jc w:val="center"/>
+        <w:rPr>
+          <w:b/>
+        </w:rPr>
+      </w:pPr>
+      <w:r>
+        <w:rPr>
+          <w:noProof/>
+          <w:lang w:eastAsia="en-PH"/>
+        </w:rPr>
+        <mc:AlternateContent>
+          <mc:Choice Requires="wps">
+            <w:drawing>
+              <wp:anchor distT="0" distB="0" distL="114300" distR="114300" simplePos="0" relativeHeight="251665408" behindDoc="0" locked="0" layoutInCell="1" allowOverlap="1">
+                <wp:simplePos x="0" y="0"/>
+                <wp:positionH relativeFrom="column">
+                  <wp:posOffset>923925</wp:posOffset>
+                </wp:positionH>
+                <wp:positionV relativeFrom="paragraph">
+                  <wp:posOffset>4184650</wp:posOffset>
+                </wp:positionV>
+                <wp:extent cx="4116070" cy="346710"/>
+                <wp:effectExtent l="0" t="0" r="17780" b="15240"/>
+                <wp:wrapNone/>
+                <wp:docPr id="17" name="Rectangle 17"/>
+                <wp:cNvGraphicFramePr/>
+                <a:graphic xmlns:a="http://schemas.openxmlformats.org/drawingml/2006/main">
+                  <a:graphicData uri="http://schemas.microsoft.com/office/word/2010/wordprocessingShape">
+                    <wps:wsp>
+                      <wps:cNvSpPr/>
+                      <wps:spPr>
+                        <a:xfrm>
+                          <a:off x="0" y="0"/>
+                          <a:ext cx="4116070" cy="346710"/>
+                        </a:xfrm>
+                        <a:prstGeom prst="rect">
+                          <a:avLst/>
+                        </a:prstGeom>
+                      </wps:spPr>
+                      <wps:style>
+                        <a:lnRef idx="1">
+                          <a:schemeClr val="accent1"/>
+                        </a:lnRef>
+                        <a:fillRef idx="2">
+                          <a:schemeClr val="accent1"/>
+                        </a:fillRef>
+                        <a:effectRef idx="1">
+                          <a:schemeClr val="accent1"/>
+                        </a:effectRef>
+                        <a:fontRef idx="minor">
+                          <a:schemeClr val="dk1"/>
+                        </a:fontRef>
+                      </wps:style>
+                      <wps:txbx>
+                        <w:txbxContent>
+                          <w:p>
+                            <w:pPr>
+                              <w:jc w:val="center"/>
+                            </w:pPr>
+                            <w:r>
+                              <w:t>Figure 6: Adding JSP file in the dynamic web project</w:t>
+                            </w:r>
+                          </w:p>
+                        </w:txbxContent>
+                      </wps:txbx>
+                      <wps:bodyPr rot="0" spcFirstLastPara="0" vertOverflow="overflow" horzOverflow="overflow" vert="horz" wrap="square" lIns="91440" tIns="45720" rIns="91440" bIns="45720" numCol="1" spcCol="0" rtlCol="0" fromWordArt="0" anchor="ctr" anchorCtr="0" forceAA="0" compatLnSpc="1">
+                        <a:prstTxWarp prst="textNoShape">
+                          <a:avLst/>
+                        </a:prstTxWarp>
+                        <a:noAutofit/>
+                      </wps:bodyPr>
+                    </wps:wsp>
+                  </a:graphicData>
+                </a:graphic>
+              </wp:anchor>
+            </w:drawing>
+          </mc:Choice>
+          <mc:Fallback>
+            <w:pict>
+              <v:rect id="Rectangle 17" o:spid="_x0000_s1031" style="position:absolute;left:0;text-align:left;margin-left:72.75pt;margin-top:329.5pt;width:324.1pt;height:27.3pt;z-index:251665408;visibility:visible;mso-wrap-style:square;mso-wrap-distance-left:9pt;mso-wrap-distance-top:0;mso-wrap-distance-right:9pt;mso-wrap-distance-bottom:0;mso-position-horizontal:absolute;mso-position-horizontal-relative:text;mso-position-vertical:absolute;mso-position-vertical-relative:text;v-text-anchor:middle" o:gfxdata="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" fillcolor="#91bce3 [2164]" strokecolor="#5b9bd5 [3204]" strokeweight=".5pt">
+                <v:fill color2="#7aaddd [2612]" rotate="t" colors="0 #b1cbe9;.5 #a3c1e5;1 #92b9e4" focus="100%" type="gradient">
+                  <o:fill v:ext="view" type="gradientUnscaled"/>
+                </v:fill>
+                <v:textbox>
+                  <w:txbxContent>
+                    <w:p>
+                      <w:pPr>
+                        <w:jc w:val="center"/>
+                      </w:pPr>
+                      <w:r>
+                        <w:t>Figure 6: Adding JSP file in the dynamic web project</w:t>
+                      </w:r>
+                    </w:p>
+                  </w:txbxContent>
+                </v:textbox>
+              </v:rect>
+            </w:pict>
+          </mc:Fallback>
+        </mc:AlternateContent>
+      </w:r>
+      <w:r>
+        <w:rPr>
+          <w:noProof/>
+          <w:lang w:eastAsia="en-PH"/>
+        </w:rPr>
+        <w:drawing>
+          <wp:inline distT="0" distB="0" distL="0" distR="0" wp14:anchorId="78D429AA" wp14:editId="23026AD2">
+            <wp:extent cx="4135496" cy="4187190"/>
+            <wp:effectExtent l="0" t="0" r="0" b="3810"/>
+            <wp:docPr id="16" name="Picture 16"/>
+            <wp:cNvGraphicFramePr>
+              <a:graphicFrameLocks xmlns:a="http://schemas.openxmlformats.org/drawingml/2006/main" noChangeAspect="1"/>
+            </wp:cNvGraphicFramePr>
+            <a:graphic xmlns:a="http://schemas.openxmlformats.org/drawingml/2006/main">
+              <a:graphicData uri="http://schemas.openxmlformats.org/drawingml/2006/picture">
+                <pic:pic xmlns:pic="http://schemas.openxmlformats.org/drawingml/2006/picture">
+                  <pic:nvPicPr>
+                    <pic:cNvPr id="1" name=""/>
+                    <pic:cNvPicPr/>
+                  </pic:nvPicPr>
+                  <pic:blipFill>
+                    <a:blip r:embed="rId12"/>
+                    <a:stretch>
+                      <a:fillRect/>
+                    </a:stretch>
+                  </pic:blipFill>
+                  <pic:spPr>
+                    <a:xfrm>
+                      <a:off x="0" y="0"/>
+                      <a:ext cx="4147483" cy="4199327"/>
+                    </a:xfrm>
+                    <a:prstGeom prst="rect">
+                      <a:avLst/>
+                    </a:prstGeom>
+                  </pic:spPr>
+                </pic:pic>
+              </a:graphicData>
+            </a:graphic>
+          </wp:inline>
+        </w:drawing>
+      </w:r>
+    </w:p>
+    <w:p>
+      <w:pPr>
+        <w:pStyle w:val="ListBullet"/>
+        <w:numPr>
+          <w:ilvl w:val="0"/>
+          <w:numId w:val="0"/>
+        </w:numPr>
+        <w:ind w:left="360" w:hanging="360"/>
+        <w:jc w:val="center"/>
+        <w:rPr>
+          <w:b/>
+        </w:rPr>
+      </w:pPr>
+    </w:p>
+    <w:p>
+      <w:pPr>
+        <w:pStyle w:val="ListBullet"/>
+        <w:numPr>
+          <w:ilvl w:val="0"/>
+          <w:numId w:val="0"/>
+        </w:numPr>
+        <w:ind w:left="360" w:hanging="360"/>
+        <w:jc w:val="center"/>
+        <w:rPr>
+          <w:b/>
+        </w:rPr>
+      </w:pPr>
+    </w:p>
+    <w:p>
+      <w:pPr>
+        <w:pStyle w:val="ListBullet"/>
+        <w:numPr>
+          <w:ilvl w:val="0"/>
+          <w:numId w:val="0"/>
+        </w:numPr>
+        <w:ind w:left="360" w:hanging="360"/>
+        <w:jc w:val="center"/>
+        <w:rPr>
+          <w:b/>
+        </w:rPr>
+      </w:pPr>
+    </w:p>
+    <w:p>
+      <w:pPr>
+        <w:pStyle w:val="ListBullet"/>
+        <w:numPr>
+          <w:ilvl w:val="0"/>
+          <w:numId w:val="0"/>
+        </w:numPr>
+        <w:ind w:left="360" w:hanging="360"/>
+        <w:rPr>
+          <w:b/>
+        </w:rPr>
+      </w:pPr>
+      <w:r>
+        <w:rPr>
+          <w:b/>
+        </w:rPr>
+        <w:t>Step 7:</w:t>
+      </w:r>
+    </w:p>
+    <w:p>
+      <w:pPr>
+        <w:pStyle w:val="ListBullet"/>
+        <w:numPr>
+          <w:ilvl w:val="0"/>
+          <w:numId w:val="0"/>
+        </w:numPr>
+        <w:ind w:left="360" w:hanging="360"/>
+        <w:rPr>
+          <w:b/>
+        </w:rPr>
+      </w:pPr>
+    </w:p>
+    <w:p>
+      <w:pPr>
+        <w:pStyle w:val="ListBullet"/>
+        <w:numPr>
+          <w:ilvl w:val="0"/>
+          <w:numId w:val="0"/>
+        </w:numPr>
+        <w:ind w:left="360" w:hanging="360"/>
+        <w:rPr>
+          <w:i/>
+        </w:rPr>
+      </w:pPr>
+      <w:r>
+        <w:t xml:space="preserve">A new window will appear, on the File name, name a </w:t>
+      </w:r>
+      <w:proofErr w:type="spellStart"/>
+      <w:r>
+        <w:rPr>
+          <w:i/>
+        </w:rPr>
+        <w:t>NewRankFile.jsp</w:t>
+      </w:r>
+      <w:proofErr w:type="spellEnd"/>
+      <w:r>
+        <w:rPr>
+          <w:i/>
+        </w:rPr>
+        <w:t xml:space="preserve"> </w:t>
+      </w:r>
+      <w:r>
+        <w:t xml:space="preserve">then click </w:t>
+      </w:r>
+      <w:proofErr w:type="gramStart"/>
+      <w:r>
+        <w:rPr>
+          <w:i/>
+        </w:rPr>
+        <w:t>Next</w:t>
+      </w:r>
+      <w:proofErr w:type="gramEnd"/>
+      <w:r>
+        <w:rPr>
+          <w:i/>
+        </w:rPr>
+        <w:t>.</w:t>
+      </w:r>
+    </w:p>
+    <w:p>
+      <w:pPr>
+        <w:pStyle w:val="ListBullet"/>
+        <w:numPr>
+          <w:ilvl w:val="0"/>
+          <w:numId w:val="0"/>
+        </w:numPr>
+        <w:ind w:left="360" w:hanging="360"/>
+        <w:jc w:val="center"/>
+        <w:rPr>
+          <w:b/>
+        </w:rPr>
+      </w:pPr>
+      <w:r>
+        <w:rPr>
+          <w:noProof/>
+          <w:lang w:eastAsia="en-PH"/>
+        </w:rPr>
+        <w:lastRenderedPageBreak/>
+        <w:drawing>
+          <wp:inline distT="0" distB="0" distL="0" distR="0" wp14:anchorId="379051D5" wp14:editId="36A022A2">
+            <wp:extent cx="3292111" cy="3571875"/>
+            <wp:effectExtent l="0" t="0" r="3810" b="0"/>
+            <wp:docPr id="18" name="Picture 18"/>
+            <wp:cNvGraphicFramePr>
+              <a:graphicFrameLocks xmlns:a="http://schemas.openxmlformats.org/drawingml/2006/main" noChangeAspect="1"/>
+            </wp:cNvGraphicFramePr>
+            <a:graphic xmlns:a="http://schemas.openxmlformats.org/drawingml/2006/main">
+              <a:graphicData uri="http://schemas.openxmlformats.org/drawingml/2006/picture">
+                <pic:pic xmlns:pic="http://schemas.openxmlformats.org/drawingml/2006/picture">
+                  <pic:nvPicPr>
+                    <pic:cNvPr id="1" name=""/>
+                    <pic:cNvPicPr/>
+                  </pic:nvPicPr>
+                  <pic:blipFill>
+                    <a:blip r:embed="rId13"/>
+                    <a:stretch>
+                      <a:fillRect/>
+                    </a:stretch>
+                  </pic:blipFill>
+                  <pic:spPr>
+                    <a:xfrm>
+                      <a:off x="0" y="0"/>
+                      <a:ext cx="3320751" cy="3602949"/>
+                    </a:xfrm>
+                    <a:prstGeom prst="rect">
+                      <a:avLst/>
+                    </a:prstGeom>
+                  </pic:spPr>
+                </pic:pic>
+              </a:graphicData>
+            </a:graphic>
+          </wp:inline>
+        </w:drawing>
+      </w:r>
+    </w:p>
+    <w:p>
+      <w:pPr>
+        <w:pStyle w:val="ListBullet"/>
+        <w:numPr>
+          <w:ilvl w:val="0"/>
+          <w:numId w:val="0"/>
+        </w:numPr>
+        <w:ind w:left="360" w:hanging="360"/>
+        <w:jc w:val="center"/>
+        <w:rPr>
+          <w:b/>
+        </w:rPr>
+      </w:pPr>
+      <w:r>
+        <w:rPr>
+          <w:noProof/>
+          <w:lang w:eastAsia="en-PH"/>
+        </w:rPr>
+        <mc:AlternateContent>
+          <mc:Choice Requires="wps">
+            <w:drawing>
+              <wp:anchor distT="0" distB="0" distL="114300" distR="114300" simplePos="0" relativeHeight="251666432" behindDoc="0" locked="0" layoutInCell="1" allowOverlap="1" wp14:anchorId="442C419C" wp14:editId="70DDCD9E">
+                <wp:simplePos x="0" y="0"/>
+                <wp:positionH relativeFrom="column">
+                  <wp:posOffset>1333500</wp:posOffset>
+                </wp:positionH>
+                <wp:positionV relativeFrom="paragraph">
+                  <wp:posOffset>5715</wp:posOffset>
+                </wp:positionV>
+                <wp:extent cx="3257550" cy="333375"/>
+                <wp:effectExtent l="0" t="0" r="19050" b="28575"/>
+                <wp:wrapNone/>
+                <wp:docPr id="19" name="Rectangle 19"/>
+                <wp:cNvGraphicFramePr/>
+                <a:graphic xmlns:a="http://schemas.openxmlformats.org/drawingml/2006/main">
+                  <a:graphicData uri="http://schemas.microsoft.com/office/word/2010/wordprocessingShape">
+                    <wps:wsp>
+                      <wps:cNvSpPr/>
+                      <wps:spPr>
+                        <a:xfrm>
+                          <a:off x="0" y="0"/>
+                          <a:ext cx="3257550" cy="333375"/>
+                        </a:xfrm>
+                        <a:prstGeom prst="rect">
+                          <a:avLst/>
+                        </a:prstGeom>
+                      </wps:spPr>
+                      <wps:style>
+                        <a:lnRef idx="1">
+                          <a:schemeClr val="accent1"/>
+                        </a:lnRef>
+                        <a:fillRef idx="2">
+                          <a:schemeClr val="accent1"/>
+                        </a:fillRef>
+                        <a:effectRef idx="1">
+                          <a:schemeClr val="accent1"/>
+                        </a:effectRef>
+                        <a:fontRef idx="minor">
+                          <a:schemeClr val="dk1"/>
+                        </a:fontRef>
+                      </wps:style>
+                      <wps:txbx>
+                        <w:txbxContent>
+                          <w:p>
+                            <w:pPr>
+                              <w:jc w:val="center"/>
+                            </w:pPr>
+                            <w:r>
+                              <w:t>Figure 7: Creating and naming a new JSP file</w:t>
+                            </w:r>
+                          </w:p>
+                        </w:txbxContent>
+                      </wps:txbx>
+                      <wps:bodyPr rot="0" spcFirstLastPara="0" vertOverflow="overflow" horzOverflow="overflow" vert="horz" wrap="square" lIns="91440" tIns="45720" rIns="91440" bIns="45720" numCol="1" spcCol="0" rtlCol="0" fromWordArt="0" anchor="ctr" anchorCtr="0" forceAA="0" compatLnSpc="1">
+                        <a:prstTxWarp prst="textNoShape">
+                          <a:avLst/>
+                        </a:prstTxWarp>
+                        <a:noAutofit/>
+                      </wps:bodyPr>
+                    </wps:wsp>
+                  </a:graphicData>
+                </a:graphic>
+                <wp14:sizeRelH relativeFrom="margin">
+                  <wp14:pctWidth>0</wp14:pctWidth>
+                </wp14:sizeRelH>
+              </wp:anchor>
+            </w:drawing>
+          </mc:Choice>
+          <mc:Fallback>
+            <w:pict>
+              <v:rect w14:anchorId="442C419C" id="Rectangle 19" o:spid="_x0000_s1032" style="position:absolute;left:0;text-align:left;margin-left:105pt;margin-top:.45pt;width:256.5pt;height:26.25pt;z-index:251666432;visibility:visible;mso-wrap-style:square;mso-width-percent:0;mso-wrap-distance-left:9pt;mso-wrap-distance-top:0;mso-wrap-distance-right:9pt;mso-wrap-distance-bottom:0;mso-position-horizontal:absolute;mso-position-horizontal-relative:text;mso-position-vertical:absolute;mso-position-vertical-relative:text;mso-width-percent:0;mso-width-relative:margin;v-text-anchor:middle" o:gfxdata="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" fillcolor="#91bce3 [2164]" strokecolor="#5b9bd5 [3204]" strokeweight=".5pt">
+                <v:fill color2="#7aaddd [2612]" rotate="t" colors="0 #b1cbe9;.5 #a3c1e5;1 #92b9e4" focus="100%" type="gradient">
+                  <o:fill v:ext="view" type="gradientUnscaled"/>
+                </v:fill>
+                <v:textbox>
+                  <w:txbxContent>
+                    <w:p>
+                      <w:pPr>
+                        <w:jc w:val="center"/>
+                      </w:pPr>
+                      <w:r>
+                        <w:t>Figure 7: Creating and naming a new JSP file</w:t>
+                      </w:r>
+                    </w:p>
+                  </w:txbxContent>
+                </v:textbox>
+              </v:rect>
+            </w:pict>
+          </mc:Fallback>
+        </mc:AlternateContent>
+      </w:r>
+    </w:p>
+    <w:p>
+      <w:pPr>
+        <w:pStyle w:val="ListBullet"/>
+        <w:numPr>
+          <w:ilvl w:val="0"/>
+          <w:numId w:val="0"/>
+        </w:numPr>
+        <w:ind w:left="360" w:hanging="360"/>
+        <w:jc w:val="center"/>
+        <w:rPr>
+          <w:b/>
+        </w:rPr>
+      </w:pPr>
+    </w:p>
+    <w:p>
+      <w:pPr>
+        <w:pStyle w:val="ListBullet"/>
+        <w:numPr>
+          <w:ilvl w:val="0"/>
+          <w:numId w:val="0"/>
+        </w:numPr>
+        <w:ind w:left="360" w:hanging="360"/>
+        <w:rPr>
+          <w:b/>
+        </w:rPr>
+      </w:pPr>
+      <w:r>
+        <w:rPr>
+          <w:b/>
+        </w:rPr>
+        <w:t>Step 8:</w:t>
+      </w:r>
+    </w:p>
+    <w:p>
+      <w:pPr>
+        <w:pStyle w:val="ListBullet"/>
+        <w:numPr>
+          <w:ilvl w:val="0"/>
+          <w:numId w:val="0"/>
+        </w:numPr>
+        <w:ind w:left="360" w:hanging="360"/>
+      </w:pPr>
+      <w:r>
+        <w:t>Check the textbox “</w:t>
+      </w:r>
+      <w:r>
+        <w:rPr>
+          <w:i/>
+        </w:rPr>
+        <w:t xml:space="preserve">Use JSP Template”. </w:t>
+      </w:r>
+      <w:r>
+        <w:t>To set the JSP template.</w:t>
+      </w:r>
+    </w:p>
+    <w:p>
+      <w:pPr>
+        <w:pStyle w:val="ListBullet"/>
+        <w:numPr>
+          <w:ilvl w:val="0"/>
+          <w:numId w:val="0"/>
+        </w:numPr>
+        <w:ind w:left="360" w:hanging="360"/>
+      </w:pPr>
+    </w:p>
+    <w:p>
+      <w:pPr>
+        <w:pStyle w:val="ListBullet"/>
+        <w:numPr>
+          <w:ilvl w:val="0"/>
+          <w:numId w:val="0"/>
+        </w:numPr>
+        <w:ind w:left="360" w:hanging="360"/>
+        <w:jc w:val="center"/>
+      </w:pPr>
+      <w:r>
+        <w:rPr>
+          <w:noProof/>
+          <w:lang w:eastAsia="en-PH"/>
+        </w:rPr>
+        <mc:AlternateContent>
+          <mc:Choice Requires="wps">
+            <w:drawing>
+              <wp:anchor distT="0" distB="0" distL="114300" distR="114300" simplePos="0" relativeHeight="251667456" behindDoc="0" locked="0" layoutInCell="1" allowOverlap="1">
+                <wp:simplePos x="0" y="0"/>
+                <wp:positionH relativeFrom="column">
+                  <wp:posOffset>1295400</wp:posOffset>
+                </wp:positionH>
+                <wp:positionV relativeFrom="paragraph">
+                  <wp:posOffset>3638550</wp:posOffset>
+                </wp:positionV>
+                <wp:extent cx="3390900" cy="333375"/>
+                <wp:effectExtent l="0" t="0" r="19050" b="28575"/>
+                <wp:wrapNone/>
+                <wp:docPr id="21" name="Rectangle 21"/>
+                <wp:cNvGraphicFramePr/>
+                <a:graphic xmlns:a="http://schemas.openxmlformats.org/drawingml/2006/main">
+                  <a:graphicData uri="http://schemas.microsoft.com/office/word/2010/wordprocessingShape">
+                    <wps:wsp>
+                      <wps:cNvSpPr/>
+                      <wps:spPr>
+                        <a:xfrm>
+                          <a:off x="0" y="0"/>
+                          <a:ext cx="3390900" cy="333375"/>
+                        </a:xfrm>
+                        <a:prstGeom prst="rect">
+                          <a:avLst/>
+                        </a:prstGeom>
+                      </wps:spPr>
+                      <wps:style>
+                        <a:lnRef idx="1">
+                          <a:schemeClr val="accent1"/>
+                        </a:lnRef>
+                        <a:fillRef idx="2">
+                          <a:schemeClr val="accent1"/>
+                        </a:fillRef>
+                        <a:effectRef idx="1">
+                          <a:schemeClr val="accent1"/>
+                        </a:effectRef>
+                        <a:fontRef idx="minor">
+                          <a:schemeClr val="dk1"/>
+                        </a:fontRef>
+                      </wps:style>
+                      <wps:txbx>
+                        <w:txbxContent>
+                          <w:p>
+                            <w:pPr>
+                              <w:jc w:val="center"/>
+                            </w:pPr>
+                            <w:r>
+                              <w:t>Figure 8: Setting the JSP Template</w:t>
+                            </w:r>
+                          </w:p>
+                        </w:txbxContent>
+                      </wps:txbx>
+                      <wps:bodyPr rot="0" spcFirstLastPara="0" vertOverflow="overflow" horzOverflow="overflow" vert="horz" wrap="square" lIns="91440" tIns="45720" rIns="91440" bIns="45720" numCol="1" spcCol="0" rtlCol="0" fromWordArt="0" anchor="ctr" anchorCtr="0" forceAA="0" compatLnSpc="1">
+                        <a:prstTxWarp prst="textNoShape">
+                          <a:avLst/>
+                        </a:prstTxWarp>
+                        <a:noAutofit/>
+                      </wps:bodyPr>
+                    </wps:wsp>
+                  </a:graphicData>
+                </a:graphic>
+              </wp:anchor>
+            </w:drawing>
+          </mc:Choice>
+          <mc:Fallback>
+            <w:pict>
+              <v:rect id="Rectangle 21" o:spid="_x0000_s1033" style="position:absolute;left:0;text-align:left;margin-left:102pt;margin-top:286.5pt;width:267pt;height:26.25pt;z-index:251667456;visibility:visible;mso-wrap-style:square;mso-wrap-distance-left:9pt;mso-wrap-distance-top:0;mso-wrap-distance-right:9pt;mso-wrap-distance-bottom:0;mso-position-horizontal:absolute;mso-position-horizontal-relative:text;mso-position-vertical:absolute;mso-position-vertical-relative:text;v-text-anchor:middle" o:gfxdata="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" fillcolor="#91bce3 [2164]" strokecolor="#5b9bd5 [3204]" strokeweight=".5pt">
+                <v:fill color2="#7aaddd [2612]" rotate="t" colors="0 #b1cbe9;.5 #a3c1e5;1 #92b9e4" focus="100%" type="gradient">
+                  <o:fill v:ext="view" type="gradientUnscaled"/>
+                </v:fill>
+                <v:textbox>
+                  <w:txbxContent>
+                    <w:p>
+                      <w:pPr>
+                        <w:jc w:val="center"/>
+                      </w:pPr>
+                      <w:r>
+                        <w:t>Figure 8: Setting the JSP Template</w:t>
+                      </w:r>
+                    </w:p>
+                  </w:txbxContent>
+                </v:textbox>
+              </v:rect>
+            </w:pict>
+          </mc:Fallback>
+        </mc:AlternateContent>
+      </w:r>
+      <w:r>
+        <w:rPr>
+          <w:noProof/>
+          <w:lang w:eastAsia="en-PH"/>
+        </w:rPr>
+        <w:drawing>
+          <wp:inline distT="0" distB="0" distL="0" distR="0" wp14:anchorId="2B61497A" wp14:editId="2B4ED940">
+            <wp:extent cx="3399953" cy="3648075"/>
+            <wp:effectExtent l="0" t="0" r="0" b="0"/>
+            <wp:docPr id="20" name="Picture 20"/>
+            <wp:cNvGraphicFramePr>
+              <a:graphicFrameLocks xmlns:a="http://schemas.openxmlformats.org/drawingml/2006/main" noChangeAspect="1"/>
+            </wp:cNvGraphicFramePr>
+            <a:graphic xmlns:a="http://schemas.openxmlformats.org/drawingml/2006/main">
+              <a:graphicData uri="http://schemas.openxmlformats.org/drawingml/2006/picture">
+                <pic:pic xmlns:pic="http://schemas.openxmlformats.org/drawingml/2006/picture">
+                  <pic:nvPicPr>
+                    <pic:cNvPr id="1" name=""/>
+                    <pic:cNvPicPr/>
+                  </pic:nvPicPr>
+                  <pic:blipFill>
+                    <a:blip r:embed="rId14"/>
+                    <a:stretch>
+                      <a:fillRect/>
+                    </a:stretch>
+                  </pic:blipFill>
+                  <pic:spPr>
+                    <a:xfrm>
+                      <a:off x="0" y="0"/>
+                      <a:ext cx="3415236" cy="3664473"/>
+                    </a:xfrm>
+                    <a:prstGeom prst="rect">
+                      <a:avLst/>
+                    </a:prstGeom>
+                  </pic:spPr>
+                </pic:pic>
+              </a:graphicData>
+            </a:graphic>
+          </wp:inline>
+        </w:drawing>
+      </w:r>
+    </w:p>
+    <w:p>
+      <w:pPr>
+        <w:pStyle w:val="ListBullet"/>
+        <w:numPr>
+          <w:ilvl w:val="0"/>
+          <w:numId w:val="0"/>
+        </w:numPr>
+        <w:ind w:left="360" w:hanging="360"/>
+        <w:rPr>
+          <w:b/>
+        </w:rPr>
+      </w:pPr>
+      <w:r>
+        <w:rPr>
+          <w:b/>
+        </w:rPr>
+        <w:lastRenderedPageBreak/>
+        <w:t>Step 9:</w:t>
+      </w:r>
+    </w:p>
+    <w:p>
+      <w:pPr>
+        <w:pStyle w:val="ListBullet"/>
+        <w:numPr>
+          <w:ilvl w:val="0"/>
+          <w:numId w:val="0"/>
+        </w:numPr>
+        <w:ind w:left="360" w:hanging="360"/>
+      </w:pPr>
+      <w:r>
+        <w:t xml:space="preserve">It will now create a new file. Then add given code below which will prints the </w:t>
+      </w:r>
+      <w:proofErr w:type="gramStart"/>
+      <w:r>
+        <w:t>Richest</w:t>
+      </w:r>
+      <w:proofErr w:type="gramEnd"/>
+      <w:r>
+        <w:t xml:space="preserve"> country ranking.</w:t>
+      </w:r>
+    </w:p>
+    <w:p>
+      <w:pPr>
+        <w:pStyle w:val="ListBullet"/>
+        <w:numPr>
+          <w:ilvl w:val="0"/>
+          <w:numId w:val="0"/>
+        </w:numPr>
+        <w:ind w:left="360" w:hanging="360"/>
+      </w:pPr>
+    </w:p>
+    <w:p>
+      <w:pPr>
+        <w:pStyle w:val="ListBullet"/>
+        <w:numPr>
+          <w:ilvl w:val="0"/>
+          <w:numId w:val="0"/>
+        </w:numPr>
+        <w:ind w:left="360" w:hanging="360"/>
+        <w:jc w:val="center"/>
+      </w:pPr>
+      <w:r>
+        <w:rPr>
+          <w:noProof/>
+          <w:lang w:eastAsia="en-PH"/>
+        </w:rPr>
+        <w:drawing>
+          <wp:inline distT="0" distB="0" distL="0" distR="0" wp14:anchorId="34FE6A4E" wp14:editId="78E9F995">
+            <wp:extent cx="5381625" cy="3149056"/>
+            <wp:effectExtent l="0" t="0" r="0" b="0"/>
+            <wp:docPr id="22" name="Picture 22"/>
+            <wp:cNvGraphicFramePr>
+              <a:graphicFrameLocks xmlns:a="http://schemas.openxmlformats.org/drawingml/2006/main" noChangeAspect="1"/>
+            </wp:cNvGraphicFramePr>
+            <a:graphic xmlns:a="http://schemas.openxmlformats.org/drawingml/2006/main">
+              <a:graphicData uri="http://schemas.openxmlformats.org/drawingml/2006/picture">
+                <pic:pic xmlns:pic="http://schemas.openxmlformats.org/drawingml/2006/picture">
+                  <pic:nvPicPr>
+                    <pic:cNvPr id="1" name=""/>
+                    <pic:cNvPicPr/>
+                  </pic:nvPicPr>
+                  <pic:blipFill>
+                    <a:blip r:embed="rId15"/>
+                    <a:stretch>
+                      <a:fillRect/>
+                    </a:stretch>
+                  </pic:blipFill>
+                  <pic:spPr>
+                    <a:xfrm>
+                      <a:off x="0" y="0"/>
+                      <a:ext cx="5400890" cy="3160329"/>
+                    </a:xfrm>
+                    <a:prstGeom prst="rect">
+                      <a:avLst/>
+                    </a:prstGeom>
+                  </pic:spPr>
+                </pic:pic>
+              </a:graphicData>
+            </a:graphic>
+          </wp:inline>
+        </w:drawing>
+      </w:r>
+    </w:p>
+    <w:p>
+      <w:pPr>
+        <w:pStyle w:val="ListBullet"/>
+        <w:numPr>
+          <w:ilvl w:val="0"/>
+          <w:numId w:val="0"/>
+        </w:numPr>
+        <w:ind w:left="360" w:hanging="360"/>
+        <w:rPr>
+          <w:b/>
+        </w:rPr>
+      </w:pPr>
+      <w:r>
+        <w:rPr>
+          <w:b/>
+        </w:rPr>
+        <w:t>Step 10:</w:t>
+      </w:r>
+    </w:p>
+    <w:p>
+      <w:pPr>
+        <w:pStyle w:val="ListBullet"/>
+        <w:numPr>
+          <w:ilvl w:val="0"/>
+          <w:numId w:val="0"/>
+        </w:numPr>
+        <w:ind w:left="360" w:hanging="360"/>
+        <w:rPr>
+          <w:i/>
+        </w:rPr>
+      </w:pPr>
+      <w:r>
+        <w:t>Right click the “</w:t>
+      </w:r>
+      <w:proofErr w:type="spellStart"/>
+      <w:r>
+        <w:rPr>
+          <w:i/>
+        </w:rPr>
+        <w:t>WebRankApplication</w:t>
+      </w:r>
+      <w:proofErr w:type="spellEnd"/>
+      <w:r>
+        <w:rPr>
+          <w:i/>
+        </w:rPr>
+        <w:t>” &gt;&gt; Run as &gt;&gt; Run on Server.</w:t>
+      </w:r>
+    </w:p>
+    <w:p>
+      <w:pPr>
+        <w:pStyle w:val="ListBullet"/>
+        <w:numPr>
+          <w:ilvl w:val="0"/>
+          <w:numId w:val="0"/>
+        </w:numPr>
+        <w:ind w:left="360" w:hanging="360"/>
+        <w:rPr>
+          <w:i/>
+        </w:rPr>
+      </w:pPr>
+    </w:p>
+    <w:p>
+      <w:pPr>
+        <w:pStyle w:val="ListBullet"/>
+        <w:numPr>
+          <w:ilvl w:val="0"/>
+          <w:numId w:val="0"/>
+        </w:numPr>
+        <w:ind w:left="360" w:hanging="360"/>
+        <w:jc w:val="center"/>
+        <w:rPr>
+          <w:i/>
+        </w:rPr>
+      </w:pPr>
+      <w:r>
+        <w:rPr>
+          <w:noProof/>
+          <w:lang w:eastAsia="en-PH"/>
+        </w:rPr>
+        <w:drawing>
+          <wp:inline distT="0" distB="0" distL="0" distR="0" wp14:anchorId="003AADDC" wp14:editId="33CC9473">
+            <wp:extent cx="4105275" cy="3785976"/>
+            <wp:effectExtent l="0" t="0" r="0" b="5080"/>
+            <wp:docPr id="23" name="Picture 23"/>
+            <wp:cNvGraphicFramePr>
+              <a:graphicFrameLocks xmlns:a="http://schemas.openxmlformats.org/drawingml/2006/main" noChangeAspect="1"/>
+            </wp:cNvGraphicFramePr>
+            <a:graphic xmlns:a="http://schemas.openxmlformats.org/drawingml/2006/main">
+              <a:graphicData uri="http://schemas.openxmlformats.org/drawingml/2006/picture">
+                <pic:pic xmlns:pic="http://schemas.openxmlformats.org/drawingml/2006/picture">
+                  <pic:nvPicPr>
+                    <pic:cNvPr id="1" name=""/>
+                    <pic:cNvPicPr/>
+                  </pic:nvPicPr>
+                  <pic:blipFill>
+                    <a:blip r:embed="rId16"/>
+                    <a:stretch>
+                      <a:fillRect/>
+                    </a:stretch>
+                  </pic:blipFill>
+                  <pic:spPr>
+                    <a:xfrm>
+                      <a:off x="0" y="0"/>
+                      <a:ext cx="4112418" cy="3792563"/>
+                    </a:xfrm>
+                    <a:prstGeom prst="rect">
+                      <a:avLst/>
+                    </a:prstGeom>
+                  </pic:spPr>
+                </pic:pic>
+              </a:graphicData>
+            </a:graphic>
+          </wp:inline>
+        </w:drawing>
+      </w:r>
+    </w:p>
+    <w:p>
+      <w:pPr>
+        <w:pStyle w:val="ListBullet"/>
+        <w:numPr>
+          <w:ilvl w:val="0"/>
+          <w:numId w:val="0"/>
+        </w:numPr>
+        <w:ind w:left="360" w:hanging="360"/>
+        <w:rPr>
+          <w:b/>
+        </w:rPr>
+      </w:pPr>
+      <w:r>
+        <w:rPr>
+          <w:b/>
+        </w:rPr>
+        <w:lastRenderedPageBreak/>
+        <w:t>Step 11:</w:t>
+      </w:r>
+    </w:p>
+    <w:p>
+      <w:pPr>
+        <w:pStyle w:val="ListBullet"/>
+        <w:numPr>
+          <w:ilvl w:val="0"/>
+          <w:numId w:val="0"/>
+        </w:numPr>
+        <w:ind w:left="360" w:hanging="360"/>
+        <w:rPr>
+          <w:b/>
+        </w:rPr>
+      </w:pPr>
+    </w:p>
+    <w:p>
+      <w:pPr>
+        <w:pStyle w:val="ListBullet"/>
+        <w:numPr>
+          <w:ilvl w:val="0"/>
+          <w:numId w:val="0"/>
+        </w:numPr>
+        <w:ind w:left="360" w:hanging="360"/>
+        <w:rPr>
+          <w:i/>
+        </w:rPr>
+      </w:pPr>
+      <w:r>
+        <w:t>After clicking the “</w:t>
+      </w:r>
+      <w:r>
+        <w:rPr>
+          <w:i/>
+        </w:rPr>
+        <w:t xml:space="preserve">Run on Server”, </w:t>
+      </w:r>
+      <w:r>
+        <w:t>a new window will appear and click the “</w:t>
+      </w:r>
+      <w:r>
+        <w:rPr>
+          <w:i/>
+        </w:rPr>
+        <w:t xml:space="preserve">Manually define a new </w:t>
+      </w:r>
+    </w:p>
+    <w:p>
+      <w:pPr>
+        <w:pStyle w:val="ListBullet"/>
+        <w:numPr>
+          <w:ilvl w:val="0"/>
+          <w:numId w:val="0"/>
+        </w:numPr>
+        <w:ind w:left="360" w:hanging="360"/>
+        <w:rPr>
+          <w:i/>
+        </w:rPr>
+      </w:pPr>
+      <w:proofErr w:type="gramStart"/>
+      <w:r>
+        <w:rPr>
+          <w:i/>
+        </w:rPr>
+        <w:t>server</w:t>
+      </w:r>
+      <w:proofErr w:type="gramEnd"/>
+      <w:r>
+        <w:rPr>
+          <w:i/>
+        </w:rPr>
+        <w:t xml:space="preserve">” Tomcat v9.0 server. </w:t>
+      </w:r>
+      <w:r>
+        <w:t>And don’t forget to check the “</w:t>
+      </w:r>
+      <w:r>
+        <w:rPr>
+          <w:i/>
+        </w:rPr>
+        <w:t>Always use this server while running this</w:t>
+      </w:r>
+    </w:p>
+    <w:p>
+      <w:pPr>
+        <w:pStyle w:val="ListBullet"/>
+        <w:numPr>
+          <w:ilvl w:val="0"/>
+          <w:numId w:val="0"/>
+        </w:numPr>
+        <w:ind w:left="360" w:hanging="360"/>
+      </w:pPr>
+      <w:proofErr w:type="gramStart"/>
+      <w:r>
+        <w:rPr>
+          <w:i/>
+        </w:rPr>
+        <w:t>project</w:t>
+      </w:r>
+      <w:proofErr w:type="gramEnd"/>
+      <w:r>
+        <w:rPr>
+          <w:i/>
+        </w:rPr>
+        <w:t xml:space="preserve">” </w:t>
+      </w:r>
+      <w:r>
+        <w:t>to avoid</w:t>
+      </w:r>
+      <w:r>
+        <w:rPr>
+          <w:i/>
+        </w:rPr>
+        <w:t xml:space="preserve"> </w:t>
+      </w:r>
+      <w:r>
+        <w:t>redundancy.</w:t>
+      </w:r>
+    </w:p>
+    <w:p>
+      <w:pPr>
+        <w:pStyle w:val="ListBullet"/>
+        <w:numPr>
+          <w:ilvl w:val="0"/>
+          <w:numId w:val="0"/>
+        </w:numPr>
+        <w:ind w:left="360" w:hanging="360"/>
+        <w:rPr>
+          <w:b/>
+        </w:rPr>
+      </w:pPr>
+    </w:p>
+    <w:p>
+      <w:pPr>
+        <w:pStyle w:val="ListBullet"/>
+        <w:numPr>
+          <w:ilvl w:val="0"/>
+          <w:numId w:val="0"/>
+        </w:numPr>
+        <w:ind w:left="360" w:hanging="360"/>
+        <w:jc w:val="center"/>
+        <w:rPr>
+          <w:b/>
+        </w:rPr>
+      </w:pPr>
+      <w:r>
+        <w:rPr>
+          <w:noProof/>
+          <w:lang w:eastAsia="en-PH"/>
+        </w:rPr>
+        <w:drawing>
+          <wp:inline distT="0" distB="0" distL="0" distR="0" wp14:anchorId="28586BA7" wp14:editId="510F1045">
+            <wp:extent cx="5105400" cy="6410325"/>
+            <wp:effectExtent l="0" t="0" r="0" b="9525"/>
+            <wp:docPr id="24" name="Picture 24"/>
+            <wp:cNvGraphicFramePr>
+              <a:graphicFrameLocks xmlns:a="http://schemas.openxmlformats.org/drawingml/2006/main" noChangeAspect="1"/>
+            </wp:cNvGraphicFramePr>
+            <a:graphic xmlns:a="http://schemas.openxmlformats.org/drawingml/2006/main">
+              <a:graphicData uri="http://schemas.openxmlformats.org/drawingml/2006/picture">
+                <pic:pic xmlns:pic="http://schemas.openxmlformats.org/drawingml/2006/picture">
+                  <pic:nvPicPr>
+                    <pic:cNvPr id="1" name=""/>
+                    <pic:cNvPicPr/>
+                  </pic:nvPicPr>
+                  <pic:blipFill>
+                    <a:blip r:embed="rId17"/>
+                    <a:stretch>
+                      <a:fillRect/>
+                    </a:stretch>
+                  </pic:blipFill>
+                  <pic:spPr>
+                    <a:xfrm>
+                      <a:off x="0" y="0"/>
+                      <a:ext cx="5105400" cy="6410325"/>
+                    </a:xfrm>
+                    <a:prstGeom prst="rect">
+                      <a:avLst/>
+                    </a:prstGeom>
+                  </pic:spPr>
+                </pic:pic>
+              </a:graphicData>
+            </a:graphic>
+          </wp:inline>
+        </w:drawing>
+      </w:r>
+    </w:p>
+    <w:p>
+      <w:pPr>
+        <w:pStyle w:val="ListBullet"/>
+        <w:numPr>
+          <w:ilvl w:val="0"/>
+          <w:numId w:val="0"/>
+        </w:numPr>
+        <w:ind w:left="360" w:hanging="360"/>
+        <w:jc w:val="center"/>
+        <w:rPr>
+          <w:b/>
+        </w:rPr>
+      </w:pPr>
+    </w:p>
+    <w:p>
+      <w:pPr>
+        <w:pStyle w:val="ListBullet"/>
+        <w:numPr>
+          <w:ilvl w:val="0"/>
+          <w:numId w:val="0"/>
+        </w:numPr>
+        <w:ind w:left="360" w:hanging="360"/>
+        <w:rPr>
+          <w:b/>
+        </w:rPr>
+      </w:pPr>
+      <w:r>
+        <w:rPr>
+          <w:b/>
+        </w:rPr>
+        <w:t>Step 12:</w:t>
+      </w:r>
+    </w:p>
+    <w:p>
+      <w:pPr>
+        <w:pStyle w:val="ListBullet"/>
+        <w:numPr>
+          <w:ilvl w:val="0"/>
+          <w:numId w:val="0"/>
+        </w:numPr>
+        <w:ind w:left="360" w:hanging="360"/>
+      </w:pPr>
+      <w:r>
+        <w:lastRenderedPageBreak/>
+        <w:t>Click the “</w:t>
+      </w:r>
+      <w:r>
+        <w:rPr>
+          <w:i/>
+        </w:rPr>
+        <w:t xml:space="preserve">Finish” </w:t>
+      </w:r>
+      <w:r>
+        <w:t>button</w:t>
+      </w:r>
+      <w:r>
+        <w:t xml:space="preserve">. Then the </w:t>
+      </w:r>
+      <w:r>
+        <w:rPr>
+          <w:i/>
+        </w:rPr>
+        <w:t>Richest Country Ranking</w:t>
+      </w:r>
+      <w:r>
+        <w:t xml:space="preserve"> website will run.  The website is updating time because of using JSP Expressions. Link: </w:t>
+      </w:r>
+      <w:hyperlink r:id="rId18" w:history="1">
+        <w:r>
+          <w:rPr>
+            <w:rStyle w:val="Hyperlink"/>
+          </w:rPr>
+          <w:t>http://localhost:8080/WebRankApplication/NewRankFile.jsp</w:t>
+        </w:r>
+      </w:hyperlink>
+    </w:p>
+    <w:p>
+      <w:pPr>
+        <w:pStyle w:val="ListBullet"/>
+        <w:numPr>
+          <w:ilvl w:val="0"/>
+          <w:numId w:val="0"/>
+        </w:numPr>
+        <w:ind w:left="360" w:hanging="360"/>
+      </w:pPr>
+    </w:p>
+    <w:p>
+      <w:pPr>
+        <w:pStyle w:val="ListBullet"/>
+        <w:numPr>
+          <w:ilvl w:val="0"/>
+          <w:numId w:val="0"/>
+        </w:numPr>
+        <w:ind w:left="360" w:hanging="360"/>
+        <w:jc w:val="center"/>
+      </w:pPr>
+      <w:r>
+        <w:rPr>
+          <w:noProof/>
+          <w:lang w:eastAsia="en-PH"/>
+        </w:rPr>
+        <mc:AlternateContent>
+          <mc:Choice Requires="wps">
+            <w:drawing>
+              <wp:anchor distT="0" distB="0" distL="114300" distR="114300" simplePos="0" relativeHeight="251668480" behindDoc="0" locked="0" layoutInCell="1" allowOverlap="1">
+                <wp:simplePos x="0" y="0"/>
+                <wp:positionH relativeFrom="column">
+                  <wp:posOffset>180975</wp:posOffset>
+                </wp:positionH>
+                <wp:positionV relativeFrom="paragraph">
+                  <wp:posOffset>3416935</wp:posOffset>
+                </wp:positionV>
+                <wp:extent cx="5595620" cy="295275"/>
+                <wp:effectExtent l="0" t="0" r="24130" b="28575"/>
+                <wp:wrapNone/>
+                <wp:docPr id="26" name="Rectangle 26"/>
+                <wp:cNvGraphicFramePr/>
+                <a:graphic xmlns:a="http://schemas.openxmlformats.org/drawingml/2006/main">
+                  <a:graphicData uri="http://schemas.microsoft.com/office/word/2010/wordprocessingShape">
+                    <wps:wsp>
+                      <wps:cNvSpPr/>
+                      <wps:spPr>
+                        <a:xfrm>
+                          <a:off x="0" y="0"/>
+                          <a:ext cx="5595620" cy="295275"/>
+                        </a:xfrm>
+                        <a:prstGeom prst="rect">
+                          <a:avLst/>
+                        </a:prstGeom>
+                      </wps:spPr>
+                      <wps:style>
+                        <a:lnRef idx="1">
+                          <a:schemeClr val="accent1"/>
+                        </a:lnRef>
+                        <a:fillRef idx="2">
+                          <a:schemeClr val="accent1"/>
+                        </a:fillRef>
+                        <a:effectRef idx="1">
+                          <a:schemeClr val="accent1"/>
+                        </a:effectRef>
+                        <a:fontRef idx="minor">
+                          <a:schemeClr val="dk1"/>
+                        </a:fontRef>
+                      </wps:style>
+                      <wps:txbx>
+                        <w:txbxContent>
+                          <w:p>
+                            <w:pPr>
+                              <w:jc w:val="center"/>
+                            </w:pPr>
+                            <w:r>
+                              <w:t xml:space="preserve">Figure 9: Displaying the </w:t>
+                            </w:r>
+                            <w:r>
+                              <w:rPr>
+                                <w:i/>
+                              </w:rPr>
+                              <w:t xml:space="preserve">Richest Country Ranking </w:t>
+                            </w:r>
+                            <w:r>
+                              <w:t>Website with updating time.</w:t>
+                            </w:r>
+                          </w:p>
+                        </w:txbxContent>
+                      </wps:txbx>
+                      <wps:bodyPr rot="0" spcFirstLastPara="0" vertOverflow="overflow" horzOverflow="overflow" vert="horz" wrap="square" lIns="91440" tIns="45720" rIns="91440" bIns="45720" numCol="1" spcCol="0" rtlCol="0" fromWordArt="0" anchor="ctr" anchorCtr="0" forceAA="0" compatLnSpc="1">
+                        <a:prstTxWarp prst="textNoShape">
+                          <a:avLst/>
+                        </a:prstTxWarp>
+                        <a:noAutofit/>
+                      </wps:bodyPr>
+                    </wps:wsp>
+                  </a:graphicData>
+                </a:graphic>
+              </wp:anchor>
+            </w:drawing>
+          </mc:Choice>
+          <mc:Fallback>
+            <w:pict>
+              <v:rect id="Rectangle 26" o:spid="_x0000_s1034" style="position:absolute;left:0;text-align:left;margin-left:14.25pt;margin-top:269.05pt;width:440.6pt;height:23.25pt;z-index:251668480;visibility:visible;mso-wrap-style:square;mso-wrap-distance-left:9pt;mso-wrap-distance-top:0;mso-wrap-distance-right:9pt;mso-wrap-distance-bottom:0;mso-position-horizontal:absolute;mso-position-horizontal-relative:text;mso-position-vertical:absolute;mso-position-vertical-relative:text;v-text-anchor:middle" o:gfxdata="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" fillcolor="#91bce3 [2164]" strokecolor="#5b9bd5 [3204]" strokeweight=".5pt">
+                <v:fill color2="#7aaddd [2612]" rotate="t" colors="0 #b1cbe9;.5 #a3c1e5;1 #92b9e4" focus="100%" type="gradient">
+                  <o:fill v:ext="view" type="gradientUnscaled"/>
+                </v:fill>
+                <v:textbox>
+                  <w:txbxContent>
+                    <w:p>
+                      <w:pPr>
+                        <w:jc w:val="center"/>
+                      </w:pPr>
+                      <w:r>
+                        <w:t xml:space="preserve">Figure 9: Displaying the </w:t>
+                      </w:r>
+                      <w:r>
+                        <w:rPr>
+                          <w:i/>
+                        </w:rPr>
+                        <w:t xml:space="preserve">Richest Country Ranking </w:t>
+                      </w:r>
+                      <w:r>
+                        <w:t>Website with updating time.</w:t>
+                      </w:r>
+                    </w:p>
+                  </w:txbxContent>
+                </v:textbox>
+              </v:rect>
+            </w:pict>
+          </mc:Fallback>
+        </mc:AlternateContent>
+      </w:r>
+      <w:r>
+        <w:rPr>
+          <w:noProof/>
+          <w:lang w:eastAsia="en-PH"/>
+        </w:rPr>
+        <w:drawing>
+          <wp:inline distT="0" distB="0" distL="0" distR="0" wp14:anchorId="51A78521" wp14:editId="1E8768E3">
+            <wp:extent cx="5615259" cy="3409950"/>
+            <wp:effectExtent l="0" t="0" r="5080" b="0"/>
+            <wp:docPr id="25" name="Picture 25"/>
+            <wp:cNvGraphicFramePr>
+              <a:graphicFrameLocks xmlns:a="http://schemas.openxmlformats.org/drawingml/2006/main" noChangeAspect="1"/>
+            </wp:cNvGraphicFramePr>
+            <a:graphic xmlns:a="http://schemas.openxmlformats.org/drawingml/2006/main">
+              <a:graphicData uri="http://schemas.openxmlformats.org/drawingml/2006/picture">
+                <pic:pic xmlns:pic="http://schemas.openxmlformats.org/drawingml/2006/picture">
+                  <pic:nvPicPr>
+                    <pic:cNvPr id="1" name=""/>
+                    <pic:cNvPicPr/>
+                  </pic:nvPicPr>
+                  <pic:blipFill>
+                    <a:blip r:embed="rId19"/>
+                    <a:stretch>
+                      <a:fillRect/>
+                    </a:stretch>
+                  </pic:blipFill>
+                  <pic:spPr>
+                    <a:xfrm>
+                      <a:off x="0" y="0"/>
+                      <a:ext cx="5624298" cy="3415439"/>
+                    </a:xfrm>
+                    <a:prstGeom prst="rect">
+                      <a:avLst/>
+                    </a:prstGeom>
+                  </pic:spPr>
+                </pic:pic>
+              </a:graphicData>
+            </a:graphic>
+          </wp:inline>
+        </w:drawing>
+      </w:r>
+    </w:p>
+    <w:p>
+      <w:pPr>
+        <w:pStyle w:val="ListBullet"/>
+        <w:numPr>
+          <w:ilvl w:val="0"/>
+          <w:numId w:val="0"/>
+        </w:numPr>
+        <w:ind w:left="360" w:hanging="360"/>
+        <w:rPr>
+          <w:b/>
+          <w:sz w:val="36"/>
+          <w:szCs w:val="36"/>
+        </w:rPr>
+      </w:pPr>
+    </w:p>
+    <w:p>
+      <w:pPr>
+        <w:pStyle w:val="ListBullet"/>
+        <w:numPr>
+          <w:ilvl w:val="0"/>
+          <w:numId w:val="0"/>
+        </w:numPr>
+        <w:ind w:left="360" w:hanging="360"/>
+        <w:rPr>
+          <w:b/>
+          <w:sz w:val="36"/>
+          <w:szCs w:val="36"/>
+        </w:rPr>
+      </w:pPr>
+    </w:p>
+    <w:p>
+      <w:pPr>
+        <w:pStyle w:val="ListBullet"/>
+        <w:numPr>
+          <w:ilvl w:val="0"/>
+          <w:numId w:val="0"/>
+        </w:numPr>
+        <w:ind w:left="360" w:hanging="360"/>
+        <w:rPr>
+          <w:b/>
+          <w:sz w:val="36"/>
+          <w:szCs w:val="36"/>
+        </w:rPr>
+      </w:pPr>
+      <w:r>
+        <w:rPr>
+          <w:b/>
+          <w:sz w:val="36"/>
+          <w:szCs w:val="36"/>
+        </w:rPr>
+        <w:t>4 Directives</w:t>
+      </w:r>
+    </w:p>
+    <w:p>
+      <w:pPr>
+        <w:pStyle w:val="ListBullet"/>
+        <w:numPr>
+          <w:ilvl w:val="0"/>
+          <w:numId w:val="0"/>
+        </w:numPr>
+        <w:ind w:left="360" w:hanging="360"/>
+      </w:pPr>
+      <w:r>
+        <w:t xml:space="preserve">Directive tags are utilized to give directions and guidelines used at the interpretation stage of JSP life </w:t>
+      </w:r>
+    </w:p>
+    <w:p>
+      <w:pPr>
+        <w:pStyle w:val="ListBullet"/>
+        <w:numPr>
+          <w:ilvl w:val="0"/>
+          <w:numId w:val="0"/>
+        </w:numPr>
+        <w:ind w:left="360" w:hanging="360"/>
+      </w:pPr>
+      <w:proofErr w:type="gramStart"/>
+      <w:r>
+        <w:t>cycle</w:t>
+      </w:r>
+      <w:proofErr w:type="gramEnd"/>
+      <w:r>
+        <w:t>.</w:t>
+      </w:r>
+    </w:p>
+    <w:p>
+      <w:pPr>
+        <w:pStyle w:val="ListBullet"/>
+        <w:numPr>
+          <w:ilvl w:val="0"/>
+          <w:numId w:val="0"/>
+        </w:numPr>
+        <w:ind w:left="360" w:hanging="360"/>
+      </w:pPr>
+    </w:p>
+    <w:p>
+      <w:pPr>
+        <w:pStyle w:val="ListBullet"/>
+        <w:numPr>
+          <w:ilvl w:val="0"/>
+          <w:numId w:val="0"/>
+        </w:numPr>
+        <w:ind w:left="360" w:hanging="360"/>
+        <w:rPr>
+          <w:b/>
+        </w:rPr>
+      </w:pPr>
+      <w:r>
+        <w:rPr>
+          <w:b/>
+        </w:rPr>
+        <w:t>4.1 Syntax</w:t>
+      </w:r>
+    </w:p>
+    <w:p>
+      <w:pPr>
+        <w:pStyle w:val="ListBullet"/>
+        <w:numPr>
+          <w:ilvl w:val="0"/>
+          <w:numId w:val="0"/>
+        </w:numPr>
+        <w:ind w:left="360" w:hanging="360"/>
+        <w:rPr>
+          <w:b/>
+        </w:rPr>
+      </w:pPr>
+      <w:r>
+        <w:rPr>
+          <w:noProof/>
+          <w:lang w:eastAsia="en-PH"/>
+        </w:rPr>
+        <w:drawing>
+          <wp:inline distT="0" distB="0" distL="0" distR="0" wp14:anchorId="2681EC21" wp14:editId="20B83AFC">
+            <wp:extent cx="4752975" cy="190500"/>
+            <wp:effectExtent l="0" t="0" r="9525" b="0"/>
+            <wp:docPr id="27" name="Picture 27"/>
+            <wp:cNvGraphicFramePr>
+              <a:graphicFrameLocks xmlns:a="http://schemas.openxmlformats.org/drawingml/2006/main" noChangeAspect="1"/>
+            </wp:cNvGraphicFramePr>
+            <a:graphic xmlns:a="http://schemas.openxmlformats.org/drawingml/2006/main">
+              <a:graphicData uri="http://schemas.openxmlformats.org/drawingml/2006/picture">
+                <pic:pic xmlns:pic="http://schemas.openxmlformats.org/drawingml/2006/picture">
+                  <pic:nvPicPr>
+                    <pic:cNvPr id="1" name=""/>
+                    <pic:cNvPicPr/>
+                  </pic:nvPicPr>
+                  <pic:blipFill>
+                    <a:blip r:embed="rId20"/>
+                    <a:stretch>
+                      <a:fillRect/>
+                    </a:stretch>
+                  </pic:blipFill>
+                  <pic:spPr>
+                    <a:xfrm>
+                      <a:off x="0" y="0"/>
+                      <a:ext cx="4752975" cy="190500"/>
+                    </a:xfrm>
+                    <a:prstGeom prst="rect">
+                      <a:avLst/>
+                    </a:prstGeom>
+                  </pic:spPr>
+                </pic:pic>
+              </a:graphicData>
+            </a:graphic>
+          </wp:inline>
+        </w:drawing>
+      </w:r>
+    </w:p>
+    <w:p>
+      <w:pPr>
+        <w:pStyle w:val="ListBullet"/>
+        <w:numPr>
+          <w:ilvl w:val="0"/>
+          <w:numId w:val="0"/>
+        </w:numPr>
+        <w:ind w:left="360" w:hanging="360"/>
+        <w:rPr>
+          <w:b/>
+        </w:rPr>
+      </w:pPr>
+      <w:r>
+        <w:rPr>
+          <w:b/>
+        </w:rPr>
+        <w:t>4.2 Types</w:t>
+      </w:r>
+    </w:p>
+    <w:p>
+      <w:pPr>
+        <w:pStyle w:val="ListBullet"/>
+        <w:numPr>
+          <w:ilvl w:val="0"/>
+          <w:numId w:val="0"/>
+        </w:numPr>
+        <w:ind w:left="360" w:hanging="360"/>
+        <w:rPr>
+          <w:b/>
+        </w:rPr>
+      </w:pPr>
+    </w:p>
+    <w:p>
+      <w:pPr>
+        <w:pStyle w:val="ListBullet"/>
+        <w:numPr>
+          <w:ilvl w:val="0"/>
+          <w:numId w:val="0"/>
+        </w:numPr>
+        <w:ind w:left="360" w:hanging="360"/>
+        <w:jc w:val="center"/>
+        <w:rPr>
+          <w:b/>
+        </w:rPr>
+      </w:pPr>
+      <w:r>
+        <w:rPr>
+          <w:noProof/>
+          <w:lang w:eastAsia="en-PH"/>
+        </w:rPr>
+        <w:drawing>
+          <wp:inline distT="0" distB="0" distL="0" distR="0" wp14:anchorId="79500B05" wp14:editId="331D7C15">
+            <wp:extent cx="3865694" cy="1781175"/>
+            <wp:effectExtent l="0" t="0" r="1905" b="0"/>
+            <wp:docPr id="28" name="Picture 28"/>
+            <wp:cNvGraphicFramePr>
+              <a:graphicFrameLocks xmlns:a="http://schemas.openxmlformats.org/drawingml/2006/main" noChangeAspect="1"/>
+            </wp:cNvGraphicFramePr>
+            <a:graphic xmlns:a="http://schemas.openxmlformats.org/drawingml/2006/main">
+              <a:graphicData uri="http://schemas.openxmlformats.org/drawingml/2006/picture">
+                <pic:pic xmlns:pic="http://schemas.openxmlformats.org/drawingml/2006/picture">
+                  <pic:nvPicPr>
+                    <pic:cNvPr id="1" name=""/>
+                    <pic:cNvPicPr/>
+                  </pic:nvPicPr>
+                  <pic:blipFill>
+                    <a:blip r:embed="rId21"/>
+                    <a:stretch>
+                      <a:fillRect/>
+                    </a:stretch>
+                  </pic:blipFill>
+                  <pic:spPr>
+                    <a:xfrm>
+                      <a:off x="0" y="0"/>
+                      <a:ext cx="3886090" cy="1790573"/>
+                    </a:xfrm>
+                    <a:prstGeom prst="rect">
+                      <a:avLst/>
+                    </a:prstGeom>
+                  </pic:spPr>
+                </pic:pic>
+              </a:graphicData>
+            </a:graphic>
+          </wp:inline>
+        </w:drawing>
+      </w:r>
+    </w:p>
+    <w:p>
+      <w:pPr>
+        <w:pStyle w:val="ListBullet"/>
+        <w:numPr>
+          <w:ilvl w:val="0"/>
+          <w:numId w:val="0"/>
+        </w:numPr>
+        <w:ind w:left="360" w:hanging="360"/>
+        <w:rPr>
+          <w:b/>
+        </w:rPr>
+      </w:pPr>
+      <w:r>
+        <w:rPr>
+          <w:b/>
+        </w:rPr>
+        <w:lastRenderedPageBreak/>
+        <w:t xml:space="preserve">4.2.1 </w:t>
+      </w:r>
+      <w:r>
+        <w:rPr>
+          <w:b/>
+        </w:rPr>
+        <w:t>Page directives</w:t>
+      </w:r>
+    </w:p>
+    <w:p>
+      <w:pPr>
+        <w:pStyle w:val="ListBullet"/>
+        <w:numPr>
+          <w:ilvl w:val="0"/>
+          <w:numId w:val="0"/>
+        </w:numPr>
+        <w:ind w:left="360" w:hanging="360"/>
+      </w:pPr>
+      <w:r>
+        <w:rPr>
+          <w:b/>
+        </w:rPr>
+        <w:t xml:space="preserve"> </w:t>
+      </w:r>
+      <w:r>
+        <w:t xml:space="preserve">The page directive tag gives the guidelines utilized by the translator at the phase or stage of the life </w:t>
+      </w:r>
+    </w:p>
+    <w:p>
+      <w:pPr>
+        <w:pStyle w:val="ListBullet"/>
+        <w:numPr>
+          <w:ilvl w:val="0"/>
+          <w:numId w:val="0"/>
+        </w:numPr>
+        <w:ind w:left="360" w:hanging="360"/>
+      </w:pPr>
+      <w:proofErr w:type="gramStart"/>
+      <w:r>
+        <w:t>cycle</w:t>
+      </w:r>
+      <w:proofErr w:type="gramEnd"/>
+      <w:r>
+        <w:t xml:space="preserve"> of JSP. It can be incorporated anywhere, however according to convention it is considered as a </w:t>
+      </w:r>
+    </w:p>
+    <w:p>
+      <w:pPr>
+        <w:pStyle w:val="ListBullet"/>
+        <w:numPr>
+          <w:ilvl w:val="0"/>
+          <w:numId w:val="0"/>
+        </w:numPr>
+        <w:ind w:left="360" w:hanging="360"/>
+      </w:pPr>
+      <w:proofErr w:type="gramStart"/>
+      <w:r>
+        <w:t>decent</w:t>
+      </w:r>
+      <w:proofErr w:type="gramEnd"/>
+      <w:r>
+        <w:t xml:space="preserve"> programming style of including at the top.</w:t>
+      </w:r>
+      <w:r>
+        <w:t xml:space="preserve"> </w:t>
+      </w:r>
+    </w:p>
+    <w:p>
+      <w:pPr>
+        <w:pStyle w:val="ListBullet"/>
+        <w:numPr>
+          <w:ilvl w:val="0"/>
+          <w:numId w:val="0"/>
+        </w:numPr>
+        <w:ind w:left="360" w:hanging="360"/>
+      </w:pPr>
+      <w:r>
+        <w:t>Syntax:</w:t>
+      </w:r>
+    </w:p>
+    <w:p>
+      <w:pPr>
+        <w:pStyle w:val="ListBullet"/>
+        <w:numPr>
+          <w:ilvl w:val="0"/>
+          <w:numId w:val="0"/>
+        </w:numPr>
+        <w:ind w:left="360" w:hanging="360"/>
+        <w:jc w:val="center"/>
+      </w:pPr>
+      <w:r>
+        <w:rPr>
+          <w:noProof/>
+          <w:lang w:eastAsia="en-PH"/>
+        </w:rPr>
+        <w:drawing>
+          <wp:inline distT="0" distB="0" distL="0" distR="0" wp14:anchorId="13503B2D" wp14:editId="474EC5B1">
+            <wp:extent cx="4819650" cy="180975"/>
+            <wp:effectExtent l="0" t="0" r="0" b="9525"/>
+            <wp:docPr id="31" name="Picture 31"/>
+            <wp:cNvGraphicFramePr>
+              <a:graphicFrameLocks xmlns:a="http://schemas.openxmlformats.org/drawingml/2006/main" noChangeAspect="1"/>
+            </wp:cNvGraphicFramePr>
+            <a:graphic xmlns:a="http://schemas.openxmlformats.org/drawingml/2006/main">
+              <a:graphicData uri="http://schemas.openxmlformats.org/drawingml/2006/picture">
+                <pic:pic xmlns:pic="http://schemas.openxmlformats.org/drawingml/2006/picture">
+                  <pic:nvPicPr>
+                    <pic:cNvPr id="1" name=""/>
+                    <pic:cNvPicPr/>
+                  </pic:nvPicPr>
+                  <pic:blipFill>
+                    <a:blip r:embed="rId22"/>
+                    <a:stretch>
+                      <a:fillRect/>
+                    </a:stretch>
+                  </pic:blipFill>
+                  <pic:spPr>
+                    <a:xfrm>
+                      <a:off x="0" y="0"/>
+                      <a:ext cx="4819650" cy="180975"/>
+                    </a:xfrm>
+                    <a:prstGeom prst="rect">
+                      <a:avLst/>
+                    </a:prstGeom>
+                  </pic:spPr>
+                </pic:pic>
+              </a:graphicData>
+            </a:graphic>
+          </wp:inline>
+        </w:drawing>
+      </w:r>
+    </w:p>
+    <w:p>
+      <w:pPr>
+        <w:pStyle w:val="ListBullet"/>
+        <w:numPr>
+          <w:ilvl w:val="0"/>
+          <w:numId w:val="0"/>
+        </w:numPr>
+        <w:ind w:left="360" w:hanging="360"/>
+      </w:pPr>
+      <w:r>
+        <w:t>XML equivalent:</w:t>
+      </w:r>
+    </w:p>
+    <w:p>
+      <w:pPr>
+        <w:pStyle w:val="ListBullet"/>
+        <w:numPr>
+          <w:ilvl w:val="0"/>
+          <w:numId w:val="0"/>
+        </w:numPr>
+        <w:ind w:left="360" w:hanging="360"/>
+        <w:jc w:val="center"/>
+      </w:pPr>
+      <w:r>
+        <w:rPr>
+          <w:noProof/>
+          <w:lang w:eastAsia="en-PH"/>
+        </w:rPr>
+        <w:drawing>
+          <wp:inline distT="0" distB="0" distL="0" distR="0" wp14:anchorId="7CBE5717" wp14:editId="0C238170">
+            <wp:extent cx="4838700" cy="180975"/>
+            <wp:effectExtent l="0" t="0" r="0" b="9525"/>
+            <wp:docPr id="32" name="Picture 32"/>
+            <wp:cNvGraphicFramePr>
+              <a:graphicFrameLocks xmlns:a="http://schemas.openxmlformats.org/drawingml/2006/main" noChangeAspect="1"/>
+            </wp:cNvGraphicFramePr>
+            <a:graphic xmlns:a="http://schemas.openxmlformats.org/drawingml/2006/main">
+              <a:graphicData uri="http://schemas.openxmlformats.org/drawingml/2006/picture">
+                <pic:pic xmlns:pic="http://schemas.openxmlformats.org/drawingml/2006/picture">
+                  <pic:nvPicPr>
+                    <pic:cNvPr id="1" name=""/>
+                    <pic:cNvPicPr/>
+                  </pic:nvPicPr>
+                  <pic:blipFill>
+                    <a:blip r:embed="rId23"/>
+                    <a:stretch>
+                      <a:fillRect/>
+                    </a:stretch>
+                  </pic:blipFill>
+                  <pic:spPr>
+                    <a:xfrm>
+                      <a:off x="0" y="0"/>
+                      <a:ext cx="4838700" cy="180975"/>
+                    </a:xfrm>
+                    <a:prstGeom prst="rect">
+                      <a:avLst/>
+                    </a:prstGeom>
+                  </pic:spPr>
+                </pic:pic>
+              </a:graphicData>
+            </a:graphic>
+          </wp:inline>
+        </w:drawing>
+      </w:r>
+    </w:p>
+    <w:p>
+      <w:pPr>
+        <w:pStyle w:val="ListBullet"/>
+        <w:numPr>
+          <w:ilvl w:val="0"/>
+          <w:numId w:val="0"/>
+        </w:numPr>
+        <w:ind w:left="360" w:hanging="360"/>
+      </w:pPr>
+      <w:r>
+        <w:t>With attribute as import:</w:t>
+      </w:r>
+    </w:p>
+    <w:p>
+      <w:pPr>
+        <w:pStyle w:val="ListBullet"/>
+        <w:numPr>
+          <w:ilvl w:val="0"/>
+          <w:numId w:val="0"/>
+        </w:numPr>
+        <w:ind w:left="360" w:hanging="360"/>
+        <w:jc w:val="center"/>
+      </w:pPr>
+      <w:r>
+        <w:rPr>
+          <w:noProof/>
+          <w:lang w:eastAsia="en-PH"/>
+        </w:rPr>
+        <w:drawing>
+          <wp:inline distT="0" distB="0" distL="0" distR="0" wp14:anchorId="3D483C7B" wp14:editId="5036EA18">
+            <wp:extent cx="4838700" cy="190500"/>
+            <wp:effectExtent l="0" t="0" r="0" b="0"/>
+            <wp:docPr id="33" name="Picture 33"/>
+            <wp:cNvGraphicFramePr>
+              <a:graphicFrameLocks xmlns:a="http://schemas.openxmlformats.org/drawingml/2006/main" noChangeAspect="1"/>
+            </wp:cNvGraphicFramePr>
+            <a:graphic xmlns:a="http://schemas.openxmlformats.org/drawingml/2006/main">
+              <a:graphicData uri="http://schemas.openxmlformats.org/drawingml/2006/picture">
+                <pic:pic xmlns:pic="http://schemas.openxmlformats.org/drawingml/2006/picture">
+                  <pic:nvPicPr>
+                    <pic:cNvPr id="1" name=""/>
+                    <pic:cNvPicPr/>
+                  </pic:nvPicPr>
+                  <pic:blipFill>
+                    <a:blip r:embed="rId24"/>
+                    <a:stretch>
+                      <a:fillRect/>
+                    </a:stretch>
+                  </pic:blipFill>
+                  <pic:spPr>
+                    <a:xfrm>
+                      <a:off x="0" y="0"/>
+                      <a:ext cx="4838700" cy="190500"/>
+                    </a:xfrm>
+                    <a:prstGeom prst="rect">
+                      <a:avLst/>
+                    </a:prstGeom>
+                  </pic:spPr>
+                </pic:pic>
+              </a:graphicData>
+            </a:graphic>
+          </wp:inline>
+        </w:drawing>
+      </w:r>
+    </w:p>
+    <w:p>
+      <w:pPr>
+        <w:pStyle w:val="ListBullet"/>
+        <w:numPr>
+          <w:ilvl w:val="0"/>
+          <w:numId w:val="0"/>
+        </w:numPr>
+      </w:pPr>
+    </w:p>
+    <w:p>
+      <w:pPr>
+        <w:pStyle w:val="ListBullet"/>
+        <w:numPr>
+          <w:ilvl w:val="0"/>
+          <w:numId w:val="0"/>
+        </w:numPr>
+      </w:pPr>
+      <w:r>
+        <w:t>Attribute utilized in the page directive tag:</w:t>
+      </w:r>
+    </w:p>
+    <w:p>
+      <w:pPr>
+        <w:pStyle w:val="ListBullet"/>
+        <w:numPr>
+          <w:ilvl w:val="0"/>
+          <w:numId w:val="0"/>
+        </w:numPr>
+        <w:ind w:left="360" w:hanging="360"/>
+        <w:rPr>
+          <w:b/>
+        </w:rPr>
+      </w:pPr>
+    </w:p>
+    <w:p>
+      <w:pPr>
+        <w:pStyle w:val="ListBullet"/>
+        <w:numPr>
+          <w:ilvl w:val="0"/>
+          <w:numId w:val="0"/>
+        </w:numPr>
+        <w:ind w:left="360" w:hanging="360"/>
+        <w:jc w:val="center"/>
+        <w:rPr>
+          <w:b/>
+        </w:rPr>
+      </w:pPr>
+      <w:r>
+        <w:rPr>
+          <w:noProof/>
+          <w:lang w:eastAsia="en-PH"/>
+        </w:rPr>
+        <w:drawing>
+          <wp:inline distT="0" distB="0" distL="0" distR="0" wp14:anchorId="3AB1A23E" wp14:editId="14625C96">
+            <wp:extent cx="5457825" cy="4267200"/>
+            <wp:effectExtent l="0" t="0" r="9525" b="0"/>
+            <wp:docPr id="29" name="Picture 29"/>
+            <wp:cNvGraphicFramePr>
+              <a:graphicFrameLocks xmlns:a="http://schemas.openxmlformats.org/drawingml/2006/main" noChangeAspect="1"/>
+            </wp:cNvGraphicFramePr>
+            <a:graphic xmlns:a="http://schemas.openxmlformats.org/drawingml/2006/main">
+              <a:graphicData uri="http://schemas.openxmlformats.org/drawingml/2006/picture">
+                <pic:pic xmlns:pic="http://schemas.openxmlformats.org/drawingml/2006/picture">
+                  <pic:nvPicPr>
+                    <pic:cNvPr id="1" name=""/>
+                    <pic:cNvPicPr/>
+                  </pic:nvPicPr>
+                  <pic:blipFill>
+                    <a:blip r:embed="rId25"/>
+                    <a:stretch>
+                      <a:fillRect/>
+                    </a:stretch>
+                  </pic:blipFill>
+                  <pic:spPr>
+                    <a:xfrm>
+                      <a:off x="0" y="0"/>
+                      <a:ext cx="5457825" cy="4267200"/>
+                    </a:xfrm>
+                    <a:prstGeom prst="rect">
+                      <a:avLst/>
+                    </a:prstGeom>
+                  </pic:spPr>
+                </pic:pic>
+              </a:graphicData>
+            </a:graphic>
+          </wp:inline>
+        </w:drawing>
+      </w:r>
+    </w:p>
+    <w:p>
+      <w:pPr>
+        <w:pStyle w:val="ListBullet"/>
+        <w:numPr>
+          <w:ilvl w:val="0"/>
+          <w:numId w:val="0"/>
+        </w:numPr>
+        <w:ind w:left="360" w:hanging="360"/>
+        <w:jc w:val="center"/>
+        <w:rPr>
+          <w:b/>
+        </w:rPr>
+      </w:pPr>
+    </w:p>
+    <w:p>
+      <w:pPr>
+        <w:pStyle w:val="ListBullet"/>
+        <w:numPr>
+          <w:ilvl w:val="0"/>
+          <w:numId w:val="0"/>
+        </w:numPr>
+        <w:ind w:left="360" w:hanging="360"/>
+        <w:rPr>
+          <w:b/>
+        </w:rPr>
+      </w:pPr>
+      <w:r>
+        <w:rPr>
+          <w:b/>
+        </w:rPr>
+        <w:t>4.2.2 Include Directives</w:t>
+      </w:r>
+    </w:p>
+    <w:p>
+      <w:pPr>
+        <w:pStyle w:val="ListBullet"/>
+        <w:numPr>
+          <w:ilvl w:val="0"/>
+          <w:numId w:val="0"/>
+        </w:numPr>
+        <w:ind w:left="360" w:hanging="360"/>
+      </w:pPr>
+      <w:r>
+        <w:t>This tag is utilized amid the translation phase of JSP lifecycle to incor</w:t>
+      </w:r>
+      <w:r>
+        <w:t>porate a file. It combines the</w:t>
+      </w:r>
+    </w:p>
+    <w:p>
+      <w:pPr>
+        <w:pStyle w:val="ListBullet"/>
+        <w:numPr>
+          <w:ilvl w:val="0"/>
+          <w:numId w:val="0"/>
+        </w:numPr>
+        <w:ind w:left="360" w:hanging="360"/>
+      </w:pPr>
+      <w:proofErr w:type="gramStart"/>
+      <w:r>
+        <w:t>c</w:t>
+      </w:r>
+      <w:r>
+        <w:t>ontent</w:t>
+      </w:r>
+      <w:proofErr w:type="gramEnd"/>
+      <w:r>
+        <w:t xml:space="preserve"> of more than 2 files</w:t>
+      </w:r>
+      <w:r>
+        <w:t>. Incorporate directives can be incorporated anyplace in the page.</w:t>
+      </w:r>
+    </w:p>
+    <w:p>
+      <w:pPr>
+        <w:pStyle w:val="ListBullet"/>
+        <w:numPr>
+          <w:ilvl w:val="0"/>
+          <w:numId w:val="0"/>
+        </w:numPr>
+        <w:ind w:left="360" w:hanging="360"/>
+      </w:pPr>
+    </w:p>
+    <w:p>
+      <w:pPr>
+        <w:pStyle w:val="ListBullet"/>
+        <w:numPr>
+          <w:ilvl w:val="0"/>
+          <w:numId w:val="0"/>
+        </w:numPr>
+        <w:ind w:left="360" w:hanging="360"/>
+      </w:pPr>
+      <w:r>
+        <w:t>Syntax:</w:t>
+      </w:r>
+    </w:p>
+    <w:p>
+      <w:pPr>
+        <w:pStyle w:val="ListBullet"/>
+        <w:numPr>
+          <w:ilvl w:val="0"/>
+          <w:numId w:val="0"/>
+        </w:numPr>
+        <w:ind w:left="360" w:hanging="360"/>
+        <w:jc w:val="center"/>
+      </w:pPr>
+      <w:r>
+        <w:rPr>
+          <w:noProof/>
+          <w:lang w:eastAsia="en-PH"/>
+        </w:rPr>
+        <w:drawing>
+          <wp:inline distT="0" distB="0" distL="0" distR="0" wp14:anchorId="5155FA22" wp14:editId="7917469B">
+            <wp:extent cx="4829175" cy="190500"/>
+            <wp:effectExtent l="0" t="0" r="9525" b="0"/>
+            <wp:docPr id="34" name="Picture 34"/>
+            <wp:cNvGraphicFramePr>
+              <a:graphicFrameLocks xmlns:a="http://schemas.openxmlformats.org/drawingml/2006/main" noChangeAspect="1"/>
+            </wp:cNvGraphicFramePr>
+            <a:graphic xmlns:a="http://schemas.openxmlformats.org/drawingml/2006/main">
+              <a:graphicData uri="http://schemas.openxmlformats.org/drawingml/2006/picture">
+                <pic:pic xmlns:pic="http://schemas.openxmlformats.org/drawingml/2006/picture">
+                  <pic:nvPicPr>
+                    <pic:cNvPr id="1" name=""/>
+                    <pic:cNvPicPr/>
+                  </pic:nvPicPr>
+                  <pic:blipFill>
+                    <a:blip r:embed="rId26"/>
+                    <a:stretch>
+                      <a:fillRect/>
+                    </a:stretch>
+                  </pic:blipFill>
+                  <pic:spPr>
+                    <a:xfrm>
+                      <a:off x="0" y="0"/>
+                      <a:ext cx="4829175" cy="190500"/>
+                    </a:xfrm>
+                    <a:prstGeom prst="rect">
+                      <a:avLst/>
+                    </a:prstGeom>
+                  </pic:spPr>
+                </pic:pic>
+              </a:graphicData>
+            </a:graphic>
+          </wp:inline>
+        </w:drawing>
+      </w:r>
+    </w:p>
+    <w:p>
+      <w:pPr>
+        <w:pStyle w:val="ListBullet"/>
+        <w:numPr>
+          <w:ilvl w:val="0"/>
+          <w:numId w:val="0"/>
+        </w:numPr>
+        <w:ind w:left="360" w:hanging="360"/>
+        <w:jc w:val="center"/>
+      </w:pPr>
+    </w:p>
+    <w:p>
+      <w:pPr>
+        <w:pStyle w:val="ListBullet"/>
+        <w:numPr>
+          <w:ilvl w:val="0"/>
+          <w:numId w:val="0"/>
+        </w:numPr>
+        <w:ind w:left="360" w:hanging="360"/>
+        <w:rPr>
+          <w:b/>
+        </w:rPr>
+      </w:pPr>
+      <w:r>
+        <w:rPr>
+          <w:b/>
+        </w:rPr>
+        <w:lastRenderedPageBreak/>
+        <w:t xml:space="preserve">4.2.3 </w:t>
+      </w:r>
+      <w:proofErr w:type="spellStart"/>
+      <w:r>
+        <w:rPr>
+          <w:b/>
+        </w:rPr>
+        <w:t>Taglib</w:t>
+      </w:r>
+      <w:proofErr w:type="spellEnd"/>
+    </w:p>
+    <w:p>
+      <w:pPr>
+        <w:pStyle w:val="ListBullet"/>
+        <w:numPr>
+          <w:ilvl w:val="0"/>
+          <w:numId w:val="0"/>
+        </w:numPr>
+        <w:ind w:left="360" w:hanging="360"/>
+      </w:pPr>
+      <w:r>
+        <w:t xml:space="preserve">It is utilized to characterize a custom tag library in a JSP page. This is done as such that the related tags </w:t>
+      </w:r>
+    </w:p>
+    <w:p>
+      <w:pPr>
+        <w:pStyle w:val="ListBullet"/>
+        <w:numPr>
+          <w:ilvl w:val="0"/>
+          <w:numId w:val="0"/>
+        </w:numPr>
+        <w:ind w:left="360" w:hanging="360"/>
+      </w:pPr>
+      <w:proofErr w:type="gramStart"/>
+      <w:r>
+        <w:t>can</w:t>
+      </w:r>
+      <w:proofErr w:type="gramEnd"/>
+      <w:r>
+        <w:t xml:space="preserve"> be utilized or used as a part of a similar page.</w:t>
+      </w:r>
+    </w:p>
+    <w:p>
+      <w:pPr>
+        <w:pStyle w:val="ListBullet"/>
+        <w:numPr>
+          <w:ilvl w:val="0"/>
+          <w:numId w:val="0"/>
+        </w:numPr>
+        <w:ind w:left="360" w:hanging="360"/>
+      </w:pPr>
+    </w:p>
+    <w:p>
+      <w:pPr>
+        <w:pStyle w:val="ListBullet"/>
+        <w:numPr>
+          <w:ilvl w:val="0"/>
+          <w:numId w:val="0"/>
+        </w:numPr>
+        <w:ind w:left="360" w:hanging="360"/>
+      </w:pPr>
+      <w:r>
+        <w:t>Syntax:</w:t>
+      </w:r>
+    </w:p>
+    <w:p>
+      <w:pPr>
+        <w:pStyle w:val="ListBullet"/>
+        <w:numPr>
+          <w:ilvl w:val="0"/>
+          <w:numId w:val="0"/>
+        </w:numPr>
+        <w:ind w:left="360" w:hanging="360"/>
+        <w:jc w:val="center"/>
+      </w:pPr>
+      <w:r>
+        <w:rPr>
+          <w:noProof/>
+          <w:lang w:eastAsia="en-PH"/>
+        </w:rPr>
+        <w:drawing>
+          <wp:inline distT="0" distB="0" distL="0" distR="0" wp14:anchorId="30A2E523" wp14:editId="6DDCC286">
+            <wp:extent cx="4819650" cy="190500"/>
+            <wp:effectExtent l="0" t="0" r="0" b="0"/>
+            <wp:docPr id="35" name="Picture 35"/>
+            <wp:cNvGraphicFramePr>
+              <a:graphicFrameLocks xmlns:a="http://schemas.openxmlformats.org/drawingml/2006/main" noChangeAspect="1"/>
+            </wp:cNvGraphicFramePr>
+            <a:graphic xmlns:a="http://schemas.openxmlformats.org/drawingml/2006/main">
+              <a:graphicData uri="http://schemas.openxmlformats.org/drawingml/2006/picture">
+                <pic:pic xmlns:pic="http://schemas.openxmlformats.org/drawingml/2006/picture">
+                  <pic:nvPicPr>
+                    <pic:cNvPr id="1" name=""/>
+                    <pic:cNvPicPr/>
+                  </pic:nvPicPr>
+                  <pic:blipFill>
+                    <a:blip r:embed="rId27"/>
+                    <a:stretch>
+                      <a:fillRect/>
+                    </a:stretch>
+                  </pic:blipFill>
+                  <pic:spPr>
+                    <a:xfrm>
+                      <a:off x="0" y="0"/>
+                      <a:ext cx="4819650" cy="190500"/>
+                    </a:xfrm>
+                    <a:prstGeom prst="rect">
+                      <a:avLst/>
+                    </a:prstGeom>
+                  </pic:spPr>
+                </pic:pic>
+              </a:graphicData>
+            </a:graphic>
+          </wp:inline>
+        </w:drawing>
+      </w:r>
+    </w:p>
+    <w:p>
+      <w:pPr>
+        <w:pStyle w:val="ListBullet"/>
+        <w:numPr>
+          <w:ilvl w:val="0"/>
+          <w:numId w:val="0"/>
+        </w:numPr>
+        <w:ind w:left="360" w:hanging="360"/>
+      </w:pPr>
+    </w:p>
+    <w:p>
+      <w:pPr>
+        <w:pStyle w:val="ListBullet"/>
+        <w:numPr>
+          <w:ilvl w:val="0"/>
+          <w:numId w:val="0"/>
+        </w:numPr>
+        <w:ind w:left="360" w:hanging="360"/>
+        <w:rPr>
+          <w:b/>
+          <w:sz w:val="36"/>
+          <w:szCs w:val="36"/>
+        </w:rPr>
+      </w:pPr>
+      <w:r>
+        <w:rPr>
+          <w:b/>
+          <w:sz w:val="36"/>
+          <w:szCs w:val="36"/>
+        </w:rPr>
+        <w:t>5 Scripting Tags</w:t>
+      </w:r>
+    </w:p>
+    <w:p>
+      <w:pPr>
+        <w:pStyle w:val="ListBullet"/>
+        <w:numPr>
+          <w:ilvl w:val="0"/>
+          <w:numId w:val="0"/>
+        </w:numPr>
+        <w:ind w:left="360" w:hanging="360"/>
+      </w:pPr>
+      <w:r>
+        <w:t xml:space="preserve">JSP scripting tags permit adding script code into the java code of a created JSP page. This page is created </w:t>
+      </w:r>
+    </w:p>
+    <w:p>
+      <w:pPr>
+        <w:pStyle w:val="ListBullet"/>
+        <w:numPr>
+          <w:ilvl w:val="0"/>
+          <w:numId w:val="0"/>
+        </w:numPr>
+        <w:ind w:left="360" w:hanging="360"/>
+      </w:pPr>
+      <w:proofErr w:type="gramStart"/>
+      <w:r>
+        <w:t>by</w:t>
+      </w:r>
+      <w:proofErr w:type="gramEnd"/>
+      <w:r>
+        <w:t xml:space="preserve"> the JSP translator.</w:t>
+      </w:r>
+    </w:p>
+    <w:p>
+      <w:pPr>
+        <w:pStyle w:val="ListBullet"/>
+        <w:numPr>
+          <w:ilvl w:val="0"/>
+          <w:numId w:val="0"/>
+        </w:numPr>
+        <w:ind w:left="360" w:hanging="360"/>
+      </w:pPr>
+    </w:p>
+    <w:p>
+      <w:pPr>
+        <w:pStyle w:val="ListBullet"/>
+        <w:numPr>
+          <w:ilvl w:val="0"/>
+          <w:numId w:val="0"/>
+        </w:numPr>
+        <w:ind w:left="360" w:hanging="360"/>
+        <w:rPr>
+          <w:b/>
+        </w:rPr>
+      </w:pPr>
+      <w:r>
+        <w:rPr>
+          <w:b/>
+        </w:rPr>
+        <w:t xml:space="preserve">3 Types of </w:t>
+      </w:r>
+      <w:proofErr w:type="spellStart"/>
+      <w:r>
+        <w:rPr>
+          <w:b/>
+        </w:rPr>
+        <w:t>Scriptlet</w:t>
+      </w:r>
+      <w:proofErr w:type="spellEnd"/>
+      <w:r>
+        <w:rPr>
+          <w:b/>
+        </w:rPr>
+        <w:t xml:space="preserve"> tags:</w:t>
+      </w:r>
+    </w:p>
+    <w:p>
+      <w:pPr>
+        <w:pStyle w:val="ListBullet"/>
+        <w:numPr>
+          <w:ilvl w:val="0"/>
+          <w:numId w:val="2"/>
+        </w:numPr>
+        <w:rPr>
+          <w:b/>
+        </w:rPr>
+      </w:pPr>
+      <w:proofErr w:type="spellStart"/>
+      <w:r>
+        <w:t>Scriplet</w:t>
+      </w:r>
+      <w:proofErr w:type="spellEnd"/>
+      <w:r>
+        <w:t xml:space="preserve"> Tag </w:t>
+      </w:r>
+      <w:proofErr w:type="gramStart"/>
+      <w:r>
+        <w:t>-  it</w:t>
+      </w:r>
+      <w:proofErr w:type="gramEnd"/>
+      <w:r>
+        <w:t xml:space="preserve"> is a tag that implements the </w:t>
+      </w:r>
+      <w:r>
+        <w:rPr>
+          <w:i/>
+        </w:rPr>
+        <w:t>_</w:t>
+      </w:r>
+      <w:proofErr w:type="spellStart"/>
+      <w:r>
+        <w:rPr>
+          <w:i/>
+        </w:rPr>
+        <w:t>jspService</w:t>
+      </w:r>
+      <w:proofErr w:type="spellEnd"/>
+      <w:r>
+        <w:rPr>
+          <w:i/>
+        </w:rPr>
+        <w:t xml:space="preserve"> </w:t>
+      </w:r>
+      <w:r>
+        <w:t>method by composing script/java code. It is utilized for composing java code in JSP page.</w:t>
+      </w:r>
+    </w:p>
+    <w:p>
+      <w:pPr>
+        <w:pStyle w:val="ListBullet"/>
+        <w:numPr>
+          <w:ilvl w:val="0"/>
+          <w:numId w:val="2"/>
+        </w:numPr>
+        <w:rPr>
+          <w:b/>
+        </w:rPr>
+      </w:pPr>
+      <w:r>
+        <w:t xml:space="preserve">Declarative Tag – it is utilized to declare class variables and executing class methods </w:t>
+      </w:r>
+      <w:proofErr w:type="spellStart"/>
+      <w:r>
+        <w:rPr>
+          <w:i/>
+        </w:rPr>
+        <w:t>jspInt</w:t>
+      </w:r>
+      <w:proofErr w:type="spellEnd"/>
+      <w:r>
+        <w:rPr>
+          <w:i/>
+        </w:rPr>
+        <w:t xml:space="preserve"> and </w:t>
+      </w:r>
+      <w:proofErr w:type="spellStart"/>
+      <w:r>
+        <w:rPr>
+          <w:i/>
+        </w:rPr>
+        <w:t>jspDestroy</w:t>
+      </w:r>
+      <w:proofErr w:type="spellEnd"/>
+      <w:r>
+        <w:rPr>
+          <w:i/>
+        </w:rPr>
+        <w:t>.</w:t>
+      </w:r>
+    </w:p>
+    <w:p>
+      <w:pPr>
+        <w:pStyle w:val="ListBullet"/>
+        <w:numPr>
+          <w:ilvl w:val="0"/>
+          <w:numId w:val="2"/>
+        </w:numPr>
+        <w:rPr>
+          <w:b/>
+        </w:rPr>
+      </w:pPr>
+      <w:r>
+        <w:t>Expression Tag – it is utilized to compose a java expression. Place the semi colon (;) inside an expression tag.</w:t>
+      </w:r>
       <w:bookmarkStart w:id="0" w:name="_GoBack"/>
       <w:bookmarkEnd w:id="0"/>
-    </w:p>
-    <w:p>
-      <w:pPr>
-        <w:pStyle w:val="ListBullet"/>
-        <w:numPr>
-          <w:ilvl w:val="0"/>
-          <w:numId w:val="0"/>
-        </w:numPr>
-      </w:pPr>
-    </w:p>
-    <w:p>
-      <w:pPr>
-        <w:pStyle w:val="ListBullet"/>
-        <w:numPr>
-          <w:ilvl w:val="0"/>
-          <w:numId w:val="0"/>
-        </w:numPr>
-      </w:pPr>
     </w:p>
     <w:sectPr>
       <w:pgSz w:w="12240" w:h="15840" w:code="1"/>
@@ -570,8 +4569,124 @@
       </w:rPr>
     </w:lvl>
   </w:abstractNum>
+  <w:abstractNum w:abstractNumId="1">
+    <w:nsid w:val="102A405D"/>
+    <w:multiLevelType w:val="hybridMultilevel"/>
+    <w:tmpl w:val="06EC0F32"/>
+    <w:lvl w:ilvl="0" w:tplc="77EE6C7A">
+      <w:start w:val="2"/>
+      <w:numFmt w:val="bullet"/>
+      <w:lvlText w:val=""/>
+      <w:lvlJc w:val="left"/>
+      <w:pPr>
+        <w:ind w:left="720" w:hanging="360"/>
+      </w:pPr>
+      <w:rPr>
+        <w:rFonts w:ascii="Symbol" w:eastAsiaTheme="minorHAnsi" w:hAnsi="Symbol" w:cstheme="minorBidi" w:hint="default"/>
+      </w:rPr>
+    </w:lvl>
+    <w:lvl w:ilvl="1" w:tplc="34090003" w:tentative="1">
+      <w:start w:val="1"/>
+      <w:numFmt w:val="bullet"/>
+      <w:lvlText w:val="o"/>
+      <w:lvlJc w:val="left"/>
+      <w:pPr>
+        <w:ind w:left="1440" w:hanging="360"/>
+      </w:pPr>
+      <w:rPr>
+        <w:rFonts w:ascii="Courier New" w:hAnsi="Courier New" w:cs="Courier New" w:hint="default"/>
+      </w:rPr>
+    </w:lvl>
+    <w:lvl w:ilvl="2" w:tplc="34090005" w:tentative="1">
+      <w:start w:val="1"/>
+      <w:numFmt w:val="bullet"/>
+      <w:lvlText w:val=""/>
+      <w:lvlJc w:val="left"/>
+      <w:pPr>
+        <w:ind w:left="2160" w:hanging="360"/>
+      </w:pPr>
+      <w:rPr>
+        <w:rFonts w:ascii="Wingdings" w:hAnsi="Wingdings" w:hint="default"/>
+      </w:rPr>
+    </w:lvl>
+    <w:lvl w:ilvl="3" w:tplc="34090001" w:tentative="1">
+      <w:start w:val="1"/>
+      <w:numFmt w:val="bullet"/>
+      <w:lvlText w:val=""/>
+      <w:lvlJc w:val="left"/>
+      <w:pPr>
+        <w:ind w:left="2880" w:hanging="360"/>
+      </w:pPr>
+      <w:rPr>
+        <w:rFonts w:ascii="Symbol" w:hAnsi="Symbol" w:hint="default"/>
+      </w:rPr>
+    </w:lvl>
+    <w:lvl w:ilvl="4" w:tplc="34090003" w:tentative="1">
+      <w:start w:val="1"/>
+      <w:numFmt w:val="bullet"/>
+      <w:lvlText w:val="o"/>
+      <w:lvlJc w:val="left"/>
+      <w:pPr>
+        <w:ind w:left="3600" w:hanging="360"/>
+      </w:pPr>
+      <w:rPr>
+        <w:rFonts w:ascii="Courier New" w:hAnsi="Courier New" w:cs="Courier New" w:hint="default"/>
+      </w:rPr>
+    </w:lvl>
+    <w:lvl w:ilvl="5" w:tplc="34090005" w:tentative="1">
+      <w:start w:val="1"/>
+      <w:numFmt w:val="bullet"/>
+      <w:lvlText w:val=""/>
+      <w:lvlJc w:val="left"/>
+      <w:pPr>
+        <w:ind w:left="4320" w:hanging="360"/>
+      </w:pPr>
+      <w:rPr>
+        <w:rFonts w:ascii="Wingdings" w:hAnsi="Wingdings" w:hint="default"/>
+      </w:rPr>
+    </w:lvl>
+    <w:lvl w:ilvl="6" w:tplc="34090001" w:tentative="1">
+      <w:start w:val="1"/>
+      <w:numFmt w:val="bullet"/>
+      <w:lvlText w:val=""/>
+      <w:lvlJc w:val="left"/>
+      <w:pPr>
+        <w:ind w:left="5040" w:hanging="360"/>
+      </w:pPr>
+      <w:rPr>
+        <w:rFonts w:ascii="Symbol" w:hAnsi="Symbol" w:hint="default"/>
+      </w:rPr>
+    </w:lvl>
+    <w:lvl w:ilvl="7" w:tplc="34090003" w:tentative="1">
+      <w:start w:val="1"/>
+      <w:numFmt w:val="bullet"/>
+      <w:lvlText w:val="o"/>
+      <w:lvlJc w:val="left"/>
+      <w:pPr>
+        <w:ind w:left="5760" w:hanging="360"/>
+      </w:pPr>
+      <w:rPr>
+        <w:rFonts w:ascii="Courier New" w:hAnsi="Courier New" w:cs="Courier New" w:hint="default"/>
+      </w:rPr>
+    </w:lvl>
+    <w:lvl w:ilvl="8" w:tplc="34090005" w:tentative="1">
+      <w:start w:val="1"/>
+      <w:numFmt w:val="bullet"/>
+      <w:lvlText w:val=""/>
+      <w:lvlJc w:val="left"/>
+      <w:pPr>
+        <w:ind w:left="6480" w:hanging="360"/>
+      </w:pPr>
+      <w:rPr>
+        <w:rFonts w:ascii="Wingdings" w:hAnsi="Wingdings" w:hint="default"/>
+      </w:rPr>
+    </w:lvl>
+  </w:abstractNum>
   <w:num w:numId="1">
     <w:abstractNumId w:val="0"/>
+  </w:num>
+  <w:num w:numId="2">
+    <w:abstractNumId w:val="1"/>
   </w:num>
 </w:numbering>
 </file>
@@ -1010,6 +5125,17 @@
       <w:contextualSpacing/>
     </w:pPr>
   </w:style>
+  <w:style w:type="character" w:styleId="Hyperlink">
+    <w:name w:val="Hyperlink"/>
+    <w:basedOn w:val="DefaultParagraphFont"/>
+    <w:uiPriority w:val="99"/>
+    <w:unhideWhenUsed/>
+    <w:rsid w:val="00E57AE7"/>
+    <w:rPr>
+      <w:color w:val="0563C1" w:themeColor="hyperlink"/>
+      <w:u w:val="single"/>
+    </w:rPr>
+  </w:style>
 </w:styles>
 </file>
 

</xml_diff>

<commit_message>
JSP Full content added
</commit_message>
<xml_diff>
--- a/Projects/JavaServerPages.docx
+++ b/Projects/JavaServerPages.docx
@@ -1938,7 +1938,7 @@
           </mc:Choice>
           <mc:Fallback>
             <w:pict>
-              <v:rect w14:anchorId="0D309D33" id="Rectangle 12" o:spid="_x0000_s1026" style="position:absolute;margin-left:52.5pt;margin-top:447.75pt;width:365.25pt;height:32.25pt;z-index:251663360;visibility:visible;mso-wrap-style:square;mso-wrap-distance-left:9pt;mso-wrap-distance-top:0;mso-wrap-distance-right:9pt;mso-wrap-distance-bottom:0;mso-position-horizontal:absolute;mso-position-horizontal-relative:text;mso-position-vertical:absolute;mso-position-vertical-relative:text;v-text-anchor:middle" o:gfxdata="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" fillcolor="#91bce3 [2164]" strokecolor="#5b9bd5 [3204]" strokeweight=".5pt">
+              <v:rect w14:anchorId="0A0978F7" id="Rectangle 12" o:spid="_x0000_s1026" style="position:absolute;margin-left:52.5pt;margin-top:447.75pt;width:365.25pt;height:32.25pt;z-index:251663360;visibility:visible;mso-wrap-style:square;mso-wrap-distance-left:9pt;mso-wrap-distance-top:0;mso-wrap-distance-right:9pt;mso-wrap-distance-bottom:0;mso-position-horizontal:absolute;mso-position-horizontal-relative:text;mso-position-vertical:absolute;mso-position-vertical-relative:text;v-text-anchor:middle" o:gfxdata="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" fillcolor="#91bce3 [2164]" strokecolor="#5b9bd5 [3204]" strokeweight=".5pt">
                 <v:fill color2="#7aaddd [2612]" rotate="t" colors="0 #b1cbe9;.5 #a3c1e5;1 #92b9e4" focus="100%" type="gradient">
                   <o:fill v:ext="view" type="gradientUnscaled"/>
                 </v:fill>
@@ -4533,7 +4533,2059 @@
       <w:r>
         <w:t>Expression Tag – it is utilized to compose a java expression. Place the semi colon (;) inside an expression tag.</w:t>
       </w:r>
+    </w:p>
+    <w:p>
+      <w:pPr>
+        <w:pStyle w:val="ListBullet"/>
+        <w:numPr>
+          <w:ilvl w:val="0"/>
+          <w:numId w:val="0"/>
+        </w:numPr>
+        <w:ind w:left="360" w:hanging="360"/>
+      </w:pPr>
+    </w:p>
+    <w:p>
+      <w:pPr>
+        <w:pStyle w:val="ListBullet"/>
+        <w:numPr>
+          <w:ilvl w:val="0"/>
+          <w:numId w:val="0"/>
+        </w:numPr>
+        <w:ind w:left="360" w:hanging="360"/>
+        <w:rPr>
+          <w:b/>
+          <w:sz w:val="36"/>
+          <w:szCs w:val="36"/>
+        </w:rPr>
+      </w:pPr>
+      <w:r>
+        <w:rPr>
+          <w:b/>
+          <w:sz w:val="36"/>
+          <w:szCs w:val="36"/>
+        </w:rPr>
+        <w:t>6 Expression Language</w:t>
+      </w:r>
+    </w:p>
+    <w:p>
+      <w:pPr>
+        <w:pStyle w:val="ListBullet"/>
+        <w:numPr>
+          <w:ilvl w:val="0"/>
+          <w:numId w:val="0"/>
+        </w:numPr>
+        <w:ind w:left="360" w:hanging="360"/>
+      </w:pPr>
+      <w:r>
+        <w:t>A language that permits developers of JSP for getting to application data stored in JavaBeans</w:t>
+      </w:r>
+    </w:p>
+    <w:p>
+      <w:pPr>
+        <w:pStyle w:val="ListBullet"/>
+        <w:numPr>
+          <w:ilvl w:val="0"/>
+          <w:numId w:val="0"/>
+        </w:numPr>
+        <w:ind w:left="360" w:hanging="360"/>
+      </w:pPr>
+      <w:proofErr w:type="gramStart"/>
+      <w:r>
+        <w:t>components</w:t>
+      </w:r>
+      <w:proofErr w:type="gramEnd"/>
+      <w:r>
+        <w:t>. It was presented in JSP2.0</w:t>
+      </w:r>
+      <w:r>
+        <w:t>.</w:t>
+      </w:r>
+    </w:p>
+    <w:p>
+      <w:pPr>
+        <w:pStyle w:val="ListBullet"/>
+        <w:numPr>
+          <w:ilvl w:val="0"/>
+          <w:numId w:val="0"/>
+        </w:numPr>
+        <w:ind w:left="360" w:hanging="360"/>
+      </w:pPr>
+      <w:r>
+        <w:t>The EL expressions are encased between “$” and “}” characters.</w:t>
+      </w:r>
+    </w:p>
+    <w:p>
+      <w:pPr>
+        <w:pStyle w:val="ListBullet"/>
+        <w:numPr>
+          <w:ilvl w:val="0"/>
+          <w:numId w:val="0"/>
+        </w:numPr>
+        <w:ind w:left="360" w:hanging="360"/>
+      </w:pPr>
+    </w:p>
+    <w:p>
+      <w:pPr>
+        <w:pStyle w:val="ListBullet"/>
+        <w:numPr>
+          <w:ilvl w:val="0"/>
+          <w:numId w:val="0"/>
+        </w:numPr>
+        <w:ind w:left="360" w:hanging="360"/>
+        <w:rPr>
+          <w:b/>
+        </w:rPr>
+      </w:pPr>
+      <w:r>
+        <w:rPr>
+          <w:b/>
+        </w:rPr>
+        <w:t>6.1 Operators</w:t>
+      </w:r>
+    </w:p>
+    <w:p>
+      <w:pPr>
+        <w:pStyle w:val="ListBullet"/>
+        <w:numPr>
+          <w:ilvl w:val="0"/>
+          <w:numId w:val="0"/>
+        </w:numPr>
+        <w:ind w:left="360" w:hanging="360"/>
+        <w:rPr>
+          <w:b/>
+        </w:rPr>
+      </w:pPr>
+    </w:p>
+    <w:p>
+      <w:pPr>
+        <w:pStyle w:val="ListBullet"/>
+        <w:numPr>
+          <w:ilvl w:val="0"/>
+          <w:numId w:val="0"/>
+        </w:numPr>
+        <w:ind w:left="360" w:hanging="360"/>
+        <w:rPr>
+          <w:b/>
+        </w:rPr>
+      </w:pPr>
+      <w:r>
+        <w:rPr>
+          <w:b/>
+        </w:rPr>
+        <w:t>6.1.1 Arithmetic Operators</w:t>
+      </w:r>
+    </w:p>
+    <w:p>
+      <w:pPr>
+        <w:pStyle w:val="ListBullet"/>
+        <w:numPr>
+          <w:ilvl w:val="0"/>
+          <w:numId w:val="0"/>
+        </w:numPr>
+        <w:ind w:left="360" w:hanging="360"/>
+      </w:pPr>
+      <w:r>
+        <w:t>An arithmetic operators that can be utilized in EL expressions : -, _, *, %</w:t>
+      </w:r>
+    </w:p>
+    <w:p>
+      <w:pPr>
+        <w:pStyle w:val="ListBullet"/>
+        <w:numPr>
+          <w:ilvl w:val="0"/>
+          <w:numId w:val="0"/>
+        </w:numPr>
+        <w:ind w:left="360" w:hanging="360"/>
+      </w:pPr>
+    </w:p>
+    <w:p>
+      <w:pPr>
+        <w:pStyle w:val="ListBullet"/>
+        <w:numPr>
+          <w:ilvl w:val="0"/>
+          <w:numId w:val="0"/>
+        </w:numPr>
+        <w:ind w:left="360" w:hanging="360"/>
+        <w:rPr>
+          <w:b/>
+        </w:rPr>
+      </w:pPr>
+      <w:r>
+        <w:rPr>
+          <w:b/>
+        </w:rPr>
+        <w:t>6.1.2 Relational Operators</w:t>
+      </w:r>
+    </w:p>
+    <w:p>
+      <w:pPr>
+        <w:pStyle w:val="ListBullet"/>
+        <w:numPr>
+          <w:ilvl w:val="0"/>
+          <w:numId w:val="0"/>
+        </w:numPr>
+        <w:ind w:left="360" w:hanging="360"/>
+        <w:jc w:val="center"/>
+        <w:rPr>
+          <w:b/>
+        </w:rPr>
+      </w:pPr>
+      <w:r>
+        <w:rPr>
+          <w:noProof/>
+          <w:lang w:eastAsia="en-PH"/>
+        </w:rPr>
+        <w:drawing>
+          <wp:inline distT="0" distB="0" distL="0" distR="0" wp14:anchorId="6B8D283B" wp14:editId="501CD16A">
+            <wp:extent cx="3657600" cy="2414447"/>
+            <wp:effectExtent l="0" t="0" r="0" b="5080"/>
+            <wp:docPr id="36" name="Picture 36"/>
+            <wp:cNvGraphicFramePr>
+              <a:graphicFrameLocks xmlns:a="http://schemas.openxmlformats.org/drawingml/2006/main" noChangeAspect="1"/>
+            </wp:cNvGraphicFramePr>
+            <a:graphic xmlns:a="http://schemas.openxmlformats.org/drawingml/2006/main">
+              <a:graphicData uri="http://schemas.openxmlformats.org/drawingml/2006/picture">
+                <pic:pic xmlns:pic="http://schemas.openxmlformats.org/drawingml/2006/picture">
+                  <pic:nvPicPr>
+                    <pic:cNvPr id="1" name=""/>
+                    <pic:cNvPicPr/>
+                  </pic:nvPicPr>
+                  <pic:blipFill>
+                    <a:blip r:embed="rId28"/>
+                    <a:stretch>
+                      <a:fillRect/>
+                    </a:stretch>
+                  </pic:blipFill>
+                  <pic:spPr>
+                    <a:xfrm>
+                      <a:off x="0" y="0"/>
+                      <a:ext cx="3681888" cy="2430480"/>
+                    </a:xfrm>
+                    <a:prstGeom prst="rect">
+                      <a:avLst/>
+                    </a:prstGeom>
+                  </pic:spPr>
+                </pic:pic>
+              </a:graphicData>
+            </a:graphic>
+          </wp:inline>
+        </w:drawing>
+      </w:r>
+    </w:p>
+    <w:p>
+      <w:pPr>
+        <w:pStyle w:val="ListBullet"/>
+        <w:numPr>
+          <w:ilvl w:val="0"/>
+          <w:numId w:val="0"/>
+        </w:numPr>
+        <w:ind w:left="360" w:hanging="360"/>
+        <w:rPr>
+          <w:b/>
+        </w:rPr>
+      </w:pPr>
+      <w:r>
+        <w:rPr>
+          <w:b/>
+        </w:rPr>
+        <w:lastRenderedPageBreak/>
+        <w:t>6.1.3 Logical Operators</w:t>
+      </w:r>
+    </w:p>
+    <w:p>
+      <w:pPr>
+        <w:pStyle w:val="ListBullet"/>
+        <w:numPr>
+          <w:ilvl w:val="0"/>
+          <w:numId w:val="0"/>
+        </w:numPr>
+      </w:pPr>
+    </w:p>
+    <w:p>
+      <w:pPr>
+        <w:pStyle w:val="ListBullet"/>
+        <w:numPr>
+          <w:ilvl w:val="0"/>
+          <w:numId w:val="2"/>
+        </w:numPr>
+      </w:pPr>
+      <w:r>
+        <w:t>&amp;&amp; (AND Operator)</w:t>
+      </w:r>
+    </w:p>
+    <w:p>
+      <w:pPr>
+        <w:pStyle w:val="ListBullet"/>
+        <w:numPr>
+          <w:ilvl w:val="0"/>
+          <w:numId w:val="2"/>
+        </w:numPr>
+      </w:pPr>
+      <w:r>
+        <w:t>|| (OR Operator)</w:t>
+      </w:r>
+    </w:p>
+    <w:p>
+      <w:pPr>
+        <w:pStyle w:val="ListBullet"/>
+        <w:numPr>
+          <w:ilvl w:val="0"/>
+          <w:numId w:val="2"/>
+        </w:numPr>
+      </w:pPr>
+      <w:r>
+        <w:t>! (NOT Operator)</w:t>
+      </w:r>
+    </w:p>
+    <w:p>
+      <w:pPr>
+        <w:pStyle w:val="ListBullet"/>
+        <w:numPr>
+          <w:ilvl w:val="0"/>
+          <w:numId w:val="0"/>
+        </w:numPr>
+        <w:ind w:left="360" w:hanging="360"/>
+      </w:pPr>
+    </w:p>
+    <w:p>
+      <w:pPr>
+        <w:pStyle w:val="ListBullet"/>
+        <w:numPr>
+          <w:ilvl w:val="0"/>
+          <w:numId w:val="0"/>
+        </w:numPr>
+        <w:ind w:left="360" w:hanging="360"/>
+        <w:rPr>
+          <w:b/>
+        </w:rPr>
+      </w:pPr>
+      <w:r>
+        <w:rPr>
+          <w:b/>
+        </w:rPr>
+        <w:t>6.2 Implicit Objects</w:t>
+      </w:r>
+    </w:p>
+    <w:p>
+      <w:pPr>
+        <w:pStyle w:val="ListBullet"/>
+        <w:numPr>
+          <w:ilvl w:val="0"/>
+          <w:numId w:val="0"/>
+        </w:numPr>
+        <w:ind w:left="360" w:hanging="360"/>
+      </w:pPr>
+      <w:r>
+        <w:t xml:space="preserve">The implicit objects can straightforwardly be utilized as a part of an El expressions. Users can utilized </w:t>
+      </w:r>
+    </w:p>
+    <w:p>
+      <w:pPr>
+        <w:pStyle w:val="ListBullet"/>
+        <w:numPr>
+          <w:ilvl w:val="0"/>
+          <w:numId w:val="0"/>
+        </w:numPr>
+        <w:ind w:left="360" w:hanging="360"/>
+      </w:pPr>
+      <w:proofErr w:type="gramStart"/>
+      <w:r>
+        <w:t>these</w:t>
+      </w:r>
+      <w:proofErr w:type="gramEnd"/>
+      <w:r>
+        <w:t xml:space="preserve"> objects to get attributes from various parameter values and scopes.</w:t>
+      </w:r>
+    </w:p>
+    <w:p>
+      <w:pPr>
+        <w:pStyle w:val="ListBullet"/>
+        <w:numPr>
+          <w:ilvl w:val="0"/>
+          <w:numId w:val="0"/>
+        </w:numPr>
+        <w:ind w:left="360" w:hanging="360"/>
+      </w:pPr>
+    </w:p>
+    <w:p>
+      <w:pPr>
+        <w:pStyle w:val="ListBullet"/>
+        <w:numPr>
+          <w:ilvl w:val="0"/>
+          <w:numId w:val="0"/>
+        </w:numPr>
+        <w:ind w:left="360" w:hanging="360"/>
+      </w:pPr>
+      <w:r>
+        <w:t>Types of implicit objects:</w:t>
+      </w:r>
+    </w:p>
+    <w:p>
+      <w:pPr>
+        <w:pStyle w:val="ListBullet"/>
+        <w:numPr>
+          <w:ilvl w:val="0"/>
+          <w:numId w:val="0"/>
+        </w:numPr>
+        <w:ind w:left="360" w:hanging="360"/>
+        <w:jc w:val="center"/>
+      </w:pPr>
+      <w:r>
+        <w:rPr>
+          <w:noProof/>
+          <w:lang w:eastAsia="en-PH"/>
+        </w:rPr>
+        <w:drawing>
+          <wp:inline distT="0" distB="0" distL="0" distR="0" wp14:anchorId="2DC7E7BE" wp14:editId="51DA4F6B">
+            <wp:extent cx="5457825" cy="3552825"/>
+            <wp:effectExtent l="0" t="0" r="9525" b="9525"/>
+            <wp:docPr id="37" name="Picture 37"/>
+            <wp:cNvGraphicFramePr>
+              <a:graphicFrameLocks xmlns:a="http://schemas.openxmlformats.org/drawingml/2006/main" noChangeAspect="1"/>
+            </wp:cNvGraphicFramePr>
+            <a:graphic xmlns:a="http://schemas.openxmlformats.org/drawingml/2006/main">
+              <a:graphicData uri="http://schemas.openxmlformats.org/drawingml/2006/picture">
+                <pic:pic xmlns:pic="http://schemas.openxmlformats.org/drawingml/2006/picture">
+                  <pic:nvPicPr>
+                    <pic:cNvPr id="1" name=""/>
+                    <pic:cNvPicPr/>
+                  </pic:nvPicPr>
+                  <pic:blipFill>
+                    <a:blip r:embed="rId29"/>
+                    <a:stretch>
+                      <a:fillRect/>
+                    </a:stretch>
+                  </pic:blipFill>
+                  <pic:spPr>
+                    <a:xfrm>
+                      <a:off x="0" y="0"/>
+                      <a:ext cx="5457825" cy="3552825"/>
+                    </a:xfrm>
+                    <a:prstGeom prst="rect">
+                      <a:avLst/>
+                    </a:prstGeom>
+                  </pic:spPr>
+                </pic:pic>
+              </a:graphicData>
+            </a:graphic>
+          </wp:inline>
+        </w:drawing>
+      </w:r>
+    </w:p>
+    <w:p>
+      <w:pPr>
+        <w:pStyle w:val="ListBullet"/>
+        <w:numPr>
+          <w:ilvl w:val="0"/>
+          <w:numId w:val="0"/>
+        </w:numPr>
+        <w:ind w:left="360" w:hanging="360"/>
+        <w:jc w:val="center"/>
+      </w:pPr>
+    </w:p>
+    <w:p>
+      <w:pPr>
+        <w:pStyle w:val="ListBullet"/>
+        <w:numPr>
+          <w:ilvl w:val="0"/>
+          <w:numId w:val="0"/>
+        </w:numPr>
+        <w:ind w:left="360" w:hanging="360"/>
+        <w:rPr>
+          <w:b/>
+          <w:sz w:val="36"/>
+          <w:szCs w:val="36"/>
+        </w:rPr>
+      </w:pPr>
+      <w:r>
+        <w:rPr>
+          <w:b/>
+          <w:sz w:val="36"/>
+          <w:szCs w:val="36"/>
+        </w:rPr>
+        <w:t>7 Exception Handling</w:t>
+      </w:r>
+    </w:p>
+    <w:p>
+      <w:pPr>
+        <w:pStyle w:val="ListBullet"/>
+        <w:numPr>
+          <w:ilvl w:val="0"/>
+          <w:numId w:val="0"/>
+        </w:numPr>
+        <w:ind w:left="360" w:hanging="360"/>
+      </w:pPr>
+      <w:r>
+        <w:t xml:space="preserve">An exception is an abnormal or unexpected condition in the ordinary execution flow of a program. These </w:t>
+      </w:r>
+    </w:p>
+    <w:p>
+      <w:pPr>
+        <w:pStyle w:val="ListBullet"/>
+        <w:numPr>
+          <w:ilvl w:val="0"/>
+          <w:numId w:val="0"/>
+        </w:numPr>
+        <w:ind w:left="360" w:hanging="360"/>
+      </w:pPr>
+      <w:proofErr w:type="gramStart"/>
+      <w:r>
+        <w:t>exception</w:t>
+      </w:r>
+      <w:proofErr w:type="gramEnd"/>
+      <w:r>
+        <w:t xml:space="preserve"> may happen because of invalid information, getting to inaccessible files on desk and so forth.</w:t>
+      </w:r>
+    </w:p>
+    <w:p>
+      <w:pPr>
+        <w:pStyle w:val="ListBullet"/>
+        <w:numPr>
+          <w:ilvl w:val="0"/>
+          <w:numId w:val="0"/>
+        </w:numPr>
+        <w:ind w:left="360" w:hanging="360"/>
+      </w:pPr>
+    </w:p>
+    <w:p>
+      <w:pPr>
+        <w:pStyle w:val="ListBullet"/>
+        <w:numPr>
+          <w:ilvl w:val="0"/>
+          <w:numId w:val="0"/>
+        </w:numPr>
+        <w:rPr>
+          <w:b/>
+        </w:rPr>
+      </w:pPr>
+      <w:r>
+        <w:rPr>
+          <w:b/>
+        </w:rPr>
+        <w:t>7.1.1 Errors</w:t>
+      </w:r>
+    </w:p>
+    <w:p>
+      <w:pPr>
+        <w:pStyle w:val="ListBullet"/>
+        <w:numPr>
+          <w:ilvl w:val="0"/>
+          <w:numId w:val="0"/>
+        </w:numPr>
+      </w:pPr>
+      <w:r>
+        <w:t>These are the issues which are outside the ability to control users.</w:t>
+      </w:r>
+    </w:p>
+    <w:p>
+      <w:pPr>
+        <w:pStyle w:val="ListBullet"/>
+        <w:numPr>
+          <w:ilvl w:val="0"/>
+          <w:numId w:val="0"/>
+        </w:numPr>
+      </w:pPr>
+    </w:p>
+    <w:p>
+      <w:pPr>
+        <w:pStyle w:val="ListBullet"/>
+        <w:numPr>
+          <w:ilvl w:val="0"/>
+          <w:numId w:val="0"/>
+        </w:numPr>
+        <w:rPr>
+          <w:b/>
+        </w:rPr>
+      </w:pPr>
+      <w:r>
+        <w:rPr>
+          <w:b/>
+        </w:rPr>
+        <w:t>7.1.2 Checked Exceptions</w:t>
+      </w:r>
+    </w:p>
+    <w:p>
+      <w:pPr>
+        <w:pStyle w:val="ListBullet"/>
+        <w:numPr>
+          <w:ilvl w:val="0"/>
+          <w:numId w:val="0"/>
+        </w:numPr>
+      </w:pPr>
+      <w:r>
+        <w:t>Exceptions which can’t be</w:t>
+      </w:r>
+      <w:r>
+        <w:t xml:space="preserve"> ignored at the compilation and is considered as user mistake.</w:t>
+      </w:r>
+    </w:p>
+    <w:p>
+      <w:pPr>
+        <w:pStyle w:val="ListBullet"/>
+        <w:numPr>
+          <w:ilvl w:val="0"/>
+          <w:numId w:val="0"/>
+        </w:numPr>
+      </w:pPr>
+    </w:p>
+    <w:p>
+      <w:pPr>
+        <w:pStyle w:val="ListBullet"/>
+        <w:numPr>
+          <w:ilvl w:val="0"/>
+          <w:numId w:val="0"/>
+        </w:numPr>
+        <w:rPr>
+          <w:b/>
+        </w:rPr>
+      </w:pPr>
+      <w:r>
+        <w:rPr>
+          <w:b/>
+        </w:rPr>
+        <w:t>7.1.3 Runtime Exceptions or Unchecked Exceptions</w:t>
+      </w:r>
+    </w:p>
+    <w:p>
+      <w:pPr>
+        <w:pStyle w:val="ListBullet"/>
+        <w:numPr>
+          <w:ilvl w:val="0"/>
+          <w:numId w:val="0"/>
+        </w:numPr>
+      </w:pPr>
+      <w:r>
+        <w:t>These exceptions can be overlooked at runtime.</w:t>
+      </w:r>
+    </w:p>
+    <w:p>
+      <w:pPr>
+        <w:pStyle w:val="ListBullet"/>
+        <w:numPr>
+          <w:ilvl w:val="0"/>
+          <w:numId w:val="0"/>
+        </w:numPr>
+        <w:rPr>
+          <w:b/>
+        </w:rPr>
+      </w:pPr>
+      <w:r>
+        <w:rPr>
+          <w:b/>
+        </w:rPr>
+        <w:lastRenderedPageBreak/>
+        <w:t>7.2 Methods</w:t>
+      </w:r>
+    </w:p>
+    <w:p>
+      <w:pPr>
+        <w:pStyle w:val="ListBullet"/>
+        <w:numPr>
+          <w:ilvl w:val="0"/>
+          <w:numId w:val="0"/>
+        </w:numPr>
+        <w:jc w:val="center"/>
+        <w:rPr>
+          <w:b/>
+        </w:rPr>
+      </w:pPr>
+      <w:r>
+        <w:rPr>
+          <w:noProof/>
+          <w:lang w:eastAsia="en-PH"/>
+        </w:rPr>
+        <w:drawing>
+          <wp:inline distT="0" distB="0" distL="0" distR="0" wp14:anchorId="713444C0" wp14:editId="793ABA1D">
+            <wp:extent cx="5467350" cy="2085975"/>
+            <wp:effectExtent l="0" t="0" r="0" b="9525"/>
+            <wp:docPr id="38" name="Picture 38"/>
+            <wp:cNvGraphicFramePr>
+              <a:graphicFrameLocks xmlns:a="http://schemas.openxmlformats.org/drawingml/2006/main" noChangeAspect="1"/>
+            </wp:cNvGraphicFramePr>
+            <a:graphic xmlns:a="http://schemas.openxmlformats.org/drawingml/2006/main">
+              <a:graphicData uri="http://schemas.openxmlformats.org/drawingml/2006/picture">
+                <pic:pic xmlns:pic="http://schemas.openxmlformats.org/drawingml/2006/picture">
+                  <pic:nvPicPr>
+                    <pic:cNvPr id="1" name=""/>
+                    <pic:cNvPicPr/>
+                  </pic:nvPicPr>
+                  <pic:blipFill>
+                    <a:blip r:embed="rId30"/>
+                    <a:stretch>
+                      <a:fillRect/>
+                    </a:stretch>
+                  </pic:blipFill>
+                  <pic:spPr>
+                    <a:xfrm>
+                      <a:off x="0" y="0"/>
+                      <a:ext cx="5467350" cy="2085975"/>
+                    </a:xfrm>
+                    <a:prstGeom prst="rect">
+                      <a:avLst/>
+                    </a:prstGeom>
+                  </pic:spPr>
+                </pic:pic>
+              </a:graphicData>
+            </a:graphic>
+          </wp:inline>
+        </w:drawing>
+      </w:r>
+    </w:p>
+    <w:p>
+      <w:pPr>
+        <w:pStyle w:val="ListBullet"/>
+        <w:numPr>
+          <w:ilvl w:val="0"/>
+          <w:numId w:val="0"/>
+        </w:numPr>
+        <w:jc w:val="center"/>
+        <w:rPr>
+          <w:b/>
+        </w:rPr>
+      </w:pPr>
+    </w:p>
+    <w:p>
+      <w:pPr>
+        <w:pStyle w:val="ListBullet"/>
+        <w:numPr>
+          <w:ilvl w:val="0"/>
+          <w:numId w:val="0"/>
+        </w:numPr>
+        <w:ind w:left="360" w:hanging="360"/>
+        <w:rPr>
+          <w:b/>
+        </w:rPr>
+      </w:pPr>
+      <w:r>
+        <w:rPr>
+          <w:b/>
+        </w:rPr>
+        <w:t xml:space="preserve">7.3 </w:t>
+      </w:r>
+      <w:proofErr w:type="spellStart"/>
+      <w:r>
+        <w:rPr>
+          <w:b/>
+        </w:rPr>
+        <w:t>ErrorPage</w:t>
+      </w:r>
+      <w:proofErr w:type="spellEnd"/>
+      <w:r>
+        <w:rPr>
+          <w:b/>
+        </w:rPr>
+        <w:t xml:space="preserve"> and </w:t>
+      </w:r>
+      <w:proofErr w:type="spellStart"/>
+      <w:r>
+        <w:rPr>
+          <w:b/>
+        </w:rPr>
+        <w:t>isErrorPage</w:t>
+      </w:r>
+      <w:proofErr w:type="spellEnd"/>
+    </w:p>
+    <w:p>
+      <w:pPr>
+        <w:pStyle w:val="ListBullet"/>
+        <w:numPr>
+          <w:ilvl w:val="0"/>
+          <w:numId w:val="0"/>
+        </w:numPr>
+        <w:ind w:left="360" w:hanging="360"/>
+      </w:pPr>
+      <w:proofErr w:type="spellStart"/>
+      <w:r>
+        <w:t>ErrorPage</w:t>
+      </w:r>
+      <w:proofErr w:type="spellEnd"/>
+      <w:r>
+        <w:t xml:space="preserve"> attribute of directive’s page is utilized for setting up an error page.</w:t>
+      </w:r>
+    </w:p>
+    <w:p>
+      <w:pPr>
+        <w:pStyle w:val="ListBullet"/>
+        <w:numPr>
+          <w:ilvl w:val="0"/>
+          <w:numId w:val="0"/>
+        </w:numPr>
+        <w:ind w:left="360" w:hanging="360"/>
+      </w:pPr>
+      <w:proofErr w:type="spellStart"/>
+      <w:r>
+        <w:t>isErrorPage</w:t>
+      </w:r>
+      <w:proofErr w:type="spellEnd"/>
+      <w:r>
+        <w:t xml:space="preserve"> attribute is utilized for creating the exception instance variable</w:t>
+      </w:r>
+      <w:r>
+        <w:t xml:space="preserve"> by including the </w:t>
+      </w:r>
+    </w:p>
+    <w:p>
+      <w:pPr>
+        <w:pStyle w:val="ListBullet"/>
+        <w:numPr>
+          <w:ilvl w:val="0"/>
+          <w:numId w:val="0"/>
+        </w:numPr>
+        <w:ind w:left="360" w:hanging="360"/>
+      </w:pPr>
+      <w:proofErr w:type="gramStart"/>
+      <w:r>
+        <w:t>accompanying</w:t>
+      </w:r>
+      <w:proofErr w:type="gramEnd"/>
+      <w:r>
+        <w:t xml:space="preserve"> order.</w:t>
+      </w:r>
+    </w:p>
+    <w:p>
+      <w:pPr>
+        <w:pStyle w:val="ListBullet"/>
+        <w:numPr>
+          <w:ilvl w:val="0"/>
+          <w:numId w:val="0"/>
+        </w:numPr>
+        <w:ind w:left="360" w:hanging="360"/>
+      </w:pPr>
+    </w:p>
+    <w:p>
+      <w:pPr>
+        <w:pStyle w:val="ListBullet"/>
+        <w:numPr>
+          <w:ilvl w:val="0"/>
+          <w:numId w:val="0"/>
+        </w:numPr>
+        <w:ind w:left="360" w:hanging="360"/>
+        <w:rPr>
+          <w:b/>
+          <w:sz w:val="36"/>
+          <w:szCs w:val="36"/>
+        </w:rPr>
+      </w:pPr>
+      <w:r>
+        <w:rPr>
+          <w:b/>
+          <w:sz w:val="36"/>
+          <w:szCs w:val="36"/>
+        </w:rPr>
+        <w:t>8 Internationalization</w:t>
+      </w:r>
+    </w:p>
+    <w:p>
+      <w:pPr>
+        <w:pStyle w:val="ListBullet"/>
+        <w:numPr>
+          <w:ilvl w:val="0"/>
+          <w:numId w:val="0"/>
+        </w:numPr>
+        <w:ind w:left="360" w:hanging="360"/>
+      </w:pPr>
+      <w:r>
+        <w:t xml:space="preserve">Web Application are gotten to by individuals everywhere throughout the world. This ascents the need of </w:t>
+      </w:r>
+    </w:p>
+    <w:p>
+      <w:pPr>
+        <w:pStyle w:val="ListBullet"/>
+        <w:numPr>
+          <w:ilvl w:val="0"/>
+          <w:numId w:val="0"/>
+        </w:numPr>
+        <w:ind w:left="360" w:hanging="360"/>
+      </w:pPr>
+      <w:r>
+        <w:t xml:space="preserve">Internalization. Internationalization empowers a web application to work in various nations and districts </w:t>
+      </w:r>
+    </w:p>
+    <w:p>
+      <w:pPr>
+        <w:pStyle w:val="ListBullet"/>
+        <w:numPr>
+          <w:ilvl w:val="0"/>
+          <w:numId w:val="0"/>
+        </w:numPr>
+        <w:ind w:left="360" w:hanging="360"/>
+      </w:pPr>
+      <w:proofErr w:type="gramStart"/>
+      <w:r>
+        <w:t>without</w:t>
+      </w:r>
+      <w:proofErr w:type="gramEnd"/>
+      <w:r>
+        <w:t xml:space="preserve"> recompiling and change to the code.</w:t>
+      </w:r>
+    </w:p>
+    <w:p>
+      <w:pPr>
+        <w:pStyle w:val="ListBullet"/>
+        <w:numPr>
+          <w:ilvl w:val="0"/>
+          <w:numId w:val="0"/>
+        </w:numPr>
+        <w:ind w:left="360" w:hanging="360"/>
+      </w:pPr>
+    </w:p>
+    <w:p>
+      <w:pPr>
+        <w:pStyle w:val="ListBullet"/>
+        <w:numPr>
+          <w:ilvl w:val="0"/>
+          <w:numId w:val="0"/>
+        </w:numPr>
+        <w:ind w:left="360" w:hanging="360"/>
+        <w:rPr>
+          <w:b/>
+        </w:rPr>
+      </w:pPr>
+      <w:r>
+        <w:rPr>
+          <w:b/>
+        </w:rPr>
+        <w:t>8.1 Locale Class</w:t>
+      </w:r>
+    </w:p>
+    <w:p>
+      <w:pPr>
+        <w:pStyle w:val="ListBullet"/>
+        <w:numPr>
+          <w:ilvl w:val="0"/>
+          <w:numId w:val="0"/>
+        </w:numPr>
+        <w:ind w:left="360" w:hanging="360"/>
+        <w:rPr>
+          <w:i/>
+        </w:rPr>
+      </w:pPr>
+      <w:r>
+        <w:t xml:space="preserve">Uses </w:t>
+      </w:r>
+      <w:proofErr w:type="spellStart"/>
+      <w:r>
+        <w:rPr>
+          <w:i/>
+        </w:rPr>
+        <w:t>java.util.Locale.class</w:t>
+      </w:r>
+      <w:proofErr w:type="spellEnd"/>
+    </w:p>
+    <w:p>
+      <w:pPr>
+        <w:pStyle w:val="ListBullet"/>
+        <w:numPr>
+          <w:ilvl w:val="0"/>
+          <w:numId w:val="0"/>
+        </w:numPr>
+        <w:ind w:left="360" w:hanging="360"/>
+      </w:pPr>
+      <w:r>
+        <w:t>Locale defines geographic region and language.</w:t>
+      </w:r>
+    </w:p>
+    <w:p>
+      <w:pPr>
+        <w:pStyle w:val="ListBullet"/>
+        <w:numPr>
+          <w:ilvl w:val="0"/>
+          <w:numId w:val="0"/>
+        </w:numPr>
+        <w:ind w:left="360" w:hanging="360"/>
+      </w:pPr>
+    </w:p>
+    <w:p>
+      <w:pPr>
+        <w:pStyle w:val="ListBullet"/>
+        <w:numPr>
+          <w:ilvl w:val="0"/>
+          <w:numId w:val="0"/>
+        </w:numPr>
+        <w:ind w:left="360" w:hanging="360"/>
+        <w:rPr>
+          <w:b/>
+        </w:rPr>
+      </w:pPr>
+      <w:r>
+        <w:rPr>
+          <w:b/>
+        </w:rPr>
+        <w:t>8.1.1 Constructors of Locale Class</w:t>
+      </w:r>
+    </w:p>
+    <w:p>
+      <w:pPr>
+        <w:pStyle w:val="ListBullet"/>
+        <w:numPr>
+          <w:ilvl w:val="0"/>
+          <w:numId w:val="0"/>
+        </w:numPr>
+        <w:ind w:left="360" w:hanging="360"/>
+        <w:rPr>
+          <w:b/>
+        </w:rPr>
+      </w:pPr>
+    </w:p>
+    <w:p>
+      <w:pPr>
+        <w:pStyle w:val="ListBullet"/>
+        <w:numPr>
+          <w:ilvl w:val="0"/>
+          <w:numId w:val="0"/>
+        </w:numPr>
+        <w:ind w:left="360" w:hanging="360"/>
+        <w:jc w:val="center"/>
+        <w:rPr>
+          <w:b/>
+        </w:rPr>
+      </w:pPr>
+      <w:r>
+        <w:rPr>
+          <w:noProof/>
+          <w:lang w:eastAsia="en-PH"/>
+        </w:rPr>
+        <w:drawing>
+          <wp:inline distT="0" distB="0" distL="0" distR="0" wp14:anchorId="3A1309F8" wp14:editId="44652184">
+            <wp:extent cx="5467350" cy="1524000"/>
+            <wp:effectExtent l="0" t="0" r="0" b="0"/>
+            <wp:docPr id="39" name="Picture 39"/>
+            <wp:cNvGraphicFramePr>
+              <a:graphicFrameLocks xmlns:a="http://schemas.openxmlformats.org/drawingml/2006/main" noChangeAspect="1"/>
+            </wp:cNvGraphicFramePr>
+            <a:graphic xmlns:a="http://schemas.openxmlformats.org/drawingml/2006/main">
+              <a:graphicData uri="http://schemas.openxmlformats.org/drawingml/2006/picture">
+                <pic:pic xmlns:pic="http://schemas.openxmlformats.org/drawingml/2006/picture">
+                  <pic:nvPicPr>
+                    <pic:cNvPr id="1" name=""/>
+                    <pic:cNvPicPr/>
+                  </pic:nvPicPr>
+                  <pic:blipFill>
+                    <a:blip r:embed="rId31"/>
+                    <a:stretch>
+                      <a:fillRect/>
+                    </a:stretch>
+                  </pic:blipFill>
+                  <pic:spPr>
+                    <a:xfrm>
+                      <a:off x="0" y="0"/>
+                      <a:ext cx="5467350" cy="1524000"/>
+                    </a:xfrm>
+                    <a:prstGeom prst="rect">
+                      <a:avLst/>
+                    </a:prstGeom>
+                  </pic:spPr>
+                </pic:pic>
+              </a:graphicData>
+            </a:graphic>
+          </wp:inline>
+        </w:drawing>
+      </w:r>
+    </w:p>
+    <w:p>
+      <w:pPr>
+        <w:pStyle w:val="ListBullet"/>
+        <w:numPr>
+          <w:ilvl w:val="0"/>
+          <w:numId w:val="0"/>
+        </w:numPr>
+        <w:ind w:left="360" w:hanging="360"/>
+        <w:jc w:val="center"/>
+        <w:rPr>
+          <w:b/>
+        </w:rPr>
+      </w:pPr>
+    </w:p>
+    <w:p>
+      <w:pPr>
+        <w:pStyle w:val="ListBullet"/>
+        <w:numPr>
+          <w:ilvl w:val="0"/>
+          <w:numId w:val="0"/>
+        </w:numPr>
+        <w:ind w:left="360" w:hanging="360"/>
+        <w:rPr>
+          <w:b/>
+          <w:sz w:val="36"/>
+          <w:szCs w:val="36"/>
+        </w:rPr>
+      </w:pPr>
+      <w:r>
+        <w:rPr>
+          <w:b/>
+          <w:sz w:val="36"/>
+          <w:szCs w:val="36"/>
+        </w:rPr>
+        <w:t>9 Sessions</w:t>
+      </w:r>
+    </w:p>
+    <w:p>
+      <w:pPr>
+        <w:pStyle w:val="ListBullet"/>
+        <w:numPr>
+          <w:ilvl w:val="0"/>
+          <w:numId w:val="0"/>
+        </w:numPr>
+        <w:ind w:left="360" w:hanging="360"/>
+      </w:pPr>
+      <w:r>
+        <w:t>Session is a gathering or collection of Http request between client and server.</w:t>
+      </w:r>
+    </w:p>
+    <w:p>
+      <w:pPr>
+        <w:pStyle w:val="ListBullet"/>
+        <w:numPr>
+          <w:ilvl w:val="0"/>
+          <w:numId w:val="0"/>
+        </w:numPr>
+        <w:ind w:left="360" w:hanging="360"/>
+      </w:pPr>
+    </w:p>
+    <w:p>
+      <w:pPr>
+        <w:pStyle w:val="ListBullet"/>
+        <w:numPr>
+          <w:ilvl w:val="0"/>
+          <w:numId w:val="0"/>
+        </w:numPr>
+        <w:ind w:left="360" w:hanging="360"/>
+      </w:pPr>
+    </w:p>
+    <w:p>
+      <w:pPr>
+        <w:pStyle w:val="ListBullet"/>
+        <w:numPr>
+          <w:ilvl w:val="0"/>
+          <w:numId w:val="0"/>
+        </w:numPr>
+        <w:ind w:left="360" w:hanging="360"/>
+        <w:rPr>
+          <w:b/>
+        </w:rPr>
+      </w:pPr>
+      <w:r>
+        <w:rPr>
+          <w:b/>
+        </w:rPr>
+        <w:lastRenderedPageBreak/>
+        <w:t>9.1 Methods</w:t>
+      </w:r>
+    </w:p>
+    <w:p>
+      <w:pPr>
+        <w:pStyle w:val="ListBullet"/>
+        <w:numPr>
+          <w:ilvl w:val="0"/>
+          <w:numId w:val="0"/>
+        </w:numPr>
+        <w:ind w:left="360" w:hanging="360"/>
+        <w:jc w:val="center"/>
+        <w:rPr>
+          <w:b/>
+        </w:rPr>
+      </w:pPr>
+      <w:r>
+        <w:rPr>
+          <w:noProof/>
+          <w:lang w:eastAsia="en-PH"/>
+        </w:rPr>
+        <w:drawing>
+          <wp:inline distT="0" distB="0" distL="0" distR="0" wp14:anchorId="3288DF46" wp14:editId="5CD386CF">
+            <wp:extent cx="4857630" cy="3362325"/>
+            <wp:effectExtent l="0" t="0" r="635" b="0"/>
+            <wp:docPr id="40" name="Picture 40"/>
+            <wp:cNvGraphicFramePr>
+              <a:graphicFrameLocks xmlns:a="http://schemas.openxmlformats.org/drawingml/2006/main" noChangeAspect="1"/>
+            </wp:cNvGraphicFramePr>
+            <a:graphic xmlns:a="http://schemas.openxmlformats.org/drawingml/2006/main">
+              <a:graphicData uri="http://schemas.openxmlformats.org/drawingml/2006/picture">
+                <pic:pic xmlns:pic="http://schemas.openxmlformats.org/drawingml/2006/picture">
+                  <pic:nvPicPr>
+                    <pic:cNvPr id="1" name=""/>
+                    <pic:cNvPicPr/>
+                  </pic:nvPicPr>
+                  <pic:blipFill>
+                    <a:blip r:embed="rId32"/>
+                    <a:stretch>
+                      <a:fillRect/>
+                    </a:stretch>
+                  </pic:blipFill>
+                  <pic:spPr>
+                    <a:xfrm>
+                      <a:off x="0" y="0"/>
+                      <a:ext cx="4872962" cy="3372937"/>
+                    </a:xfrm>
+                    <a:prstGeom prst="rect">
+                      <a:avLst/>
+                    </a:prstGeom>
+                  </pic:spPr>
+                </pic:pic>
+              </a:graphicData>
+            </a:graphic>
+          </wp:inline>
+        </w:drawing>
+      </w:r>
+    </w:p>
+    <w:p>
+      <w:pPr>
+        <w:pStyle w:val="ListBullet"/>
+        <w:numPr>
+          <w:ilvl w:val="0"/>
+          <w:numId w:val="0"/>
+        </w:numPr>
+        <w:ind w:left="360" w:hanging="360"/>
+        <w:rPr>
+          <w:b/>
+          <w:sz w:val="36"/>
+          <w:szCs w:val="36"/>
+        </w:rPr>
+      </w:pPr>
+      <w:r>
+        <w:rPr>
+          <w:b/>
+          <w:sz w:val="36"/>
+          <w:szCs w:val="36"/>
+        </w:rPr>
+        <w:t>10 J</w:t>
+      </w:r>
+      <w:r>
+        <w:rPr>
+          <w:b/>
+          <w:sz w:val="36"/>
+          <w:szCs w:val="36"/>
+        </w:rPr>
+        <w:t>a</w:t>
+      </w:r>
+      <w:r>
+        <w:rPr>
+          <w:b/>
+          <w:sz w:val="36"/>
+          <w:szCs w:val="36"/>
+        </w:rPr>
+        <w:t>vaBean</w:t>
+      </w:r>
+    </w:p>
+    <w:p>
+      <w:pPr>
+        <w:pStyle w:val="ListBullet"/>
+        <w:numPr>
+          <w:ilvl w:val="0"/>
+          <w:numId w:val="0"/>
+        </w:numPr>
+        <w:ind w:left="360" w:hanging="360"/>
+      </w:pPr>
+      <w:r>
+        <w:t xml:space="preserve">JavaBeans are Java classes that are written in java for creating dynamic content. It isolates business </w:t>
+      </w:r>
+    </w:p>
+    <w:p>
+      <w:pPr>
+        <w:pStyle w:val="ListBullet"/>
+        <w:numPr>
+          <w:ilvl w:val="0"/>
+          <w:numId w:val="0"/>
+        </w:numPr>
+        <w:ind w:left="360" w:hanging="360"/>
+      </w:pPr>
+      <w:proofErr w:type="gramStart"/>
+      <w:r>
+        <w:t>rationale</w:t>
+      </w:r>
+      <w:proofErr w:type="gramEnd"/>
+      <w:r>
+        <w:t xml:space="preserve"> from introduction logic.</w:t>
+      </w:r>
+    </w:p>
+    <w:p>
+      <w:pPr>
+        <w:pStyle w:val="ListBullet"/>
+        <w:numPr>
+          <w:ilvl w:val="0"/>
+          <w:numId w:val="0"/>
+        </w:numPr>
+        <w:ind w:left="360" w:hanging="360"/>
+      </w:pPr>
+    </w:p>
+    <w:p>
+      <w:pPr>
+        <w:pStyle w:val="ListBullet"/>
+        <w:numPr>
+          <w:ilvl w:val="0"/>
+          <w:numId w:val="0"/>
+        </w:numPr>
+        <w:ind w:left="360" w:hanging="360"/>
+      </w:pPr>
+      <w:r>
+        <w:t>Presentation code and business rationale can be overseen independently. JavaBeans also guarantee c</w:t>
+      </w:r>
+    </w:p>
+    <w:p>
+      <w:pPr>
+        <w:pStyle w:val="ListBullet"/>
+        <w:numPr>
+          <w:ilvl w:val="0"/>
+          <w:numId w:val="0"/>
+        </w:numPr>
+        <w:ind w:left="360" w:hanging="360"/>
+      </w:pPr>
+      <w:proofErr w:type="gramStart"/>
+      <w:r>
+        <w:t>communication</w:t>
+      </w:r>
+      <w:proofErr w:type="gramEnd"/>
+      <w:r>
+        <w:t xml:space="preserve"> between them.</w:t>
+      </w:r>
+    </w:p>
+    <w:p>
+      <w:pPr>
+        <w:pStyle w:val="ListBullet"/>
+        <w:numPr>
+          <w:ilvl w:val="0"/>
+          <w:numId w:val="0"/>
+        </w:numPr>
+        <w:ind w:left="360" w:hanging="360"/>
+      </w:pPr>
+    </w:p>
+    <w:p>
+      <w:pPr>
+        <w:pStyle w:val="ListBullet"/>
+        <w:numPr>
+          <w:ilvl w:val="0"/>
+          <w:numId w:val="0"/>
+        </w:numPr>
+        <w:ind w:left="360" w:hanging="360"/>
+        <w:rPr>
+          <w:b/>
+        </w:rPr>
+      </w:pPr>
+      <w:r>
+        <w:rPr>
+          <w:b/>
+        </w:rPr>
+        <w:t>10.1 JavaBean Properties</w:t>
+      </w:r>
+    </w:p>
+    <w:p>
+      <w:pPr>
+        <w:pStyle w:val="ListBullet"/>
+        <w:numPr>
+          <w:ilvl w:val="0"/>
+          <w:numId w:val="0"/>
+        </w:numPr>
+        <w:ind w:left="360" w:hanging="360"/>
+      </w:pPr>
+      <w:r>
+        <w:t xml:space="preserve">JavaBean property can be an attribute with any </w:t>
+      </w:r>
+      <w:proofErr w:type="spellStart"/>
+      <w:r>
+        <w:t>datatype</w:t>
+      </w:r>
+      <w:proofErr w:type="spellEnd"/>
+      <w:r>
+        <w:t>.</w:t>
+      </w:r>
+    </w:p>
+    <w:p>
+      <w:pPr>
+        <w:pStyle w:val="ListBullet"/>
+        <w:numPr>
+          <w:ilvl w:val="0"/>
+          <w:numId w:val="0"/>
+        </w:numPr>
+        <w:ind w:left="360" w:hanging="360"/>
+      </w:pPr>
+    </w:p>
+    <w:p>
+      <w:pPr>
+        <w:pStyle w:val="ListBullet"/>
+        <w:numPr>
+          <w:ilvl w:val="0"/>
+          <w:numId w:val="0"/>
+        </w:numPr>
+        <w:ind w:left="360" w:hanging="360"/>
+        <w:jc w:val="center"/>
+      </w:pPr>
+      <w:r>
+        <w:rPr>
+          <w:noProof/>
+          <w:lang w:eastAsia="en-PH"/>
+        </w:rPr>
+        <w:drawing>
+          <wp:inline distT="0" distB="0" distL="0" distR="0" wp14:anchorId="29384FBA" wp14:editId="00EC4B29">
+            <wp:extent cx="3695700" cy="806477"/>
+            <wp:effectExtent l="0" t="0" r="0" b="0"/>
+            <wp:docPr id="41" name="Picture 41"/>
+            <wp:cNvGraphicFramePr>
+              <a:graphicFrameLocks xmlns:a="http://schemas.openxmlformats.org/drawingml/2006/main" noChangeAspect="1"/>
+            </wp:cNvGraphicFramePr>
+            <a:graphic xmlns:a="http://schemas.openxmlformats.org/drawingml/2006/main">
+              <a:graphicData uri="http://schemas.openxmlformats.org/drawingml/2006/picture">
+                <pic:pic xmlns:pic="http://schemas.openxmlformats.org/drawingml/2006/picture">
+                  <pic:nvPicPr>
+                    <pic:cNvPr id="1" name=""/>
+                    <pic:cNvPicPr/>
+                  </pic:nvPicPr>
+                  <pic:blipFill>
+                    <a:blip r:embed="rId33"/>
+                    <a:stretch>
+                      <a:fillRect/>
+                    </a:stretch>
+                  </pic:blipFill>
+                  <pic:spPr>
+                    <a:xfrm>
+                      <a:off x="0" y="0"/>
+                      <a:ext cx="3747745" cy="817834"/>
+                    </a:xfrm>
+                    <a:prstGeom prst="rect">
+                      <a:avLst/>
+                    </a:prstGeom>
+                  </pic:spPr>
+                </pic:pic>
+              </a:graphicData>
+            </a:graphic>
+          </wp:inline>
+        </w:drawing>
+      </w:r>
+    </w:p>
+    <w:p>
+      <w:pPr>
+        <w:pStyle w:val="ListBullet"/>
+        <w:numPr>
+          <w:ilvl w:val="0"/>
+          <w:numId w:val="0"/>
+        </w:numPr>
+        <w:ind w:left="360" w:hanging="360"/>
+        <w:jc w:val="center"/>
+      </w:pPr>
+    </w:p>
+    <w:p>
+      <w:pPr>
+        <w:pStyle w:val="ListBullet"/>
+        <w:numPr>
+          <w:ilvl w:val="0"/>
+          <w:numId w:val="0"/>
+        </w:numPr>
+        <w:ind w:left="360" w:hanging="360"/>
+        <w:rPr>
+          <w:b/>
+        </w:rPr>
+      </w:pPr>
+      <w:r>
+        <w:rPr>
+          <w:b/>
+        </w:rPr>
+        <w:t>10.2 Attributes of Tag</w:t>
+      </w:r>
+    </w:p>
+    <w:p>
+      <w:pPr>
+        <w:pStyle w:val="ListBullet"/>
+        <w:numPr>
+          <w:ilvl w:val="0"/>
+          <w:numId w:val="0"/>
+        </w:numPr>
+        <w:ind w:left="360" w:hanging="360"/>
+        <w:rPr>
+          <w:b/>
+        </w:rPr>
+      </w:pPr>
+      <w:r>
+        <w:rPr>
+          <w:b/>
+        </w:rPr>
+        <w:t>10.2.1 id</w:t>
+      </w:r>
+    </w:p>
+    <w:p>
+      <w:pPr>
+        <w:pStyle w:val="ListBullet"/>
+        <w:numPr>
+          <w:ilvl w:val="0"/>
+          <w:numId w:val="0"/>
+        </w:numPr>
+        <w:ind w:left="360" w:hanging="360"/>
+      </w:pPr>
+      <w:r>
+        <w:t xml:space="preserve">It represents the variable name relegated to the id attribute of and is utilized to locate existing bean </w:t>
+      </w:r>
+    </w:p>
+    <w:p>
+      <w:pPr>
+        <w:pStyle w:val="ListBullet"/>
+        <w:numPr>
+          <w:ilvl w:val="0"/>
+          <w:numId w:val="0"/>
+        </w:numPr>
+        <w:ind w:left="360" w:hanging="360"/>
+      </w:pPr>
+      <w:proofErr w:type="gramStart"/>
+      <w:r>
+        <w:t>instance</w:t>
+      </w:r>
+      <w:proofErr w:type="gramEnd"/>
+      <w:r>
+        <w:t>.</w:t>
+      </w:r>
+    </w:p>
+    <w:p>
+      <w:pPr>
+        <w:pStyle w:val="ListBullet"/>
+        <w:numPr>
+          <w:ilvl w:val="0"/>
+          <w:numId w:val="0"/>
+        </w:numPr>
+        <w:ind w:left="360" w:hanging="360"/>
+        <w:rPr>
+          <w:b/>
+        </w:rPr>
+      </w:pPr>
+      <w:r>
+        <w:rPr>
+          <w:b/>
+        </w:rPr>
+        <w:t>10.2.2 scope</w:t>
+      </w:r>
+    </w:p>
+    <w:p>
+      <w:pPr>
+        <w:pStyle w:val="ListBullet"/>
+        <w:numPr>
+          <w:ilvl w:val="0"/>
+          <w:numId w:val="0"/>
+        </w:numPr>
+        <w:ind w:left="360" w:hanging="360"/>
+      </w:pPr>
+      <w:r>
+        <w:t>It represents the scope in which the bean instance must be located.</w:t>
+      </w:r>
+    </w:p>
+    <w:p>
+      <w:pPr>
+        <w:pStyle w:val="ListBullet"/>
+      </w:pPr>
+      <w:r>
+        <w:t>page scope</w:t>
+      </w:r>
+    </w:p>
+    <w:p>
+      <w:pPr>
+        <w:pStyle w:val="ListBullet"/>
+      </w:pPr>
+      <w:r>
+        <w:t>request scope</w:t>
+      </w:r>
+    </w:p>
+    <w:p>
+      <w:pPr>
+        <w:pStyle w:val="ListBullet"/>
+      </w:pPr>
+      <w:r>
+        <w:t>session scope</w:t>
+      </w:r>
+    </w:p>
+    <w:p>
+      <w:pPr>
+        <w:pStyle w:val="ListBullet"/>
+      </w:pPr>
+      <w:r>
+        <w:lastRenderedPageBreak/>
+        <w:t>application scope</w:t>
+      </w:r>
+    </w:p>
+    <w:p>
+      <w:pPr>
+        <w:pStyle w:val="ListBullet"/>
+        <w:numPr>
+          <w:ilvl w:val="0"/>
+          <w:numId w:val="0"/>
+        </w:numPr>
+        <w:ind w:left="360" w:hanging="360"/>
+      </w:pPr>
+    </w:p>
+    <w:p>
+      <w:pPr>
+        <w:pStyle w:val="ListBullet"/>
+        <w:numPr>
+          <w:ilvl w:val="0"/>
+          <w:numId w:val="0"/>
+        </w:numPr>
+        <w:ind w:left="360" w:hanging="360"/>
+        <w:rPr>
+          <w:b/>
+        </w:rPr>
+      </w:pPr>
+      <w:r>
+        <w:rPr>
+          <w:b/>
+        </w:rPr>
+        <w:t>10.2.3 class</w:t>
+      </w:r>
+    </w:p>
+    <w:p>
+      <w:pPr>
+        <w:pStyle w:val="ListBullet"/>
+        <w:numPr>
+          <w:ilvl w:val="0"/>
+          <w:numId w:val="0"/>
+        </w:numPr>
+        <w:ind w:left="360" w:hanging="360"/>
+      </w:pPr>
+      <w:r>
+        <w:t xml:space="preserve">It is a class name for making instance of bean, yet the class ought </w:t>
+      </w:r>
+      <w:proofErr w:type="gramStart"/>
+      <w:r>
+        <w:t>not</w:t>
+      </w:r>
+      <w:proofErr w:type="gramEnd"/>
+      <w:r>
+        <w:t xml:space="preserve"> be an abstract class.</w:t>
+      </w:r>
+    </w:p>
+    <w:p>
+      <w:pPr>
+        <w:pStyle w:val="ListBullet"/>
+        <w:numPr>
+          <w:ilvl w:val="0"/>
+          <w:numId w:val="0"/>
+        </w:numPr>
+        <w:ind w:left="360" w:hanging="360"/>
+      </w:pPr>
+    </w:p>
+    <w:p>
+      <w:pPr>
+        <w:pStyle w:val="ListBullet"/>
+        <w:numPr>
+          <w:ilvl w:val="0"/>
+          <w:numId w:val="0"/>
+        </w:numPr>
+        <w:ind w:left="360" w:hanging="360"/>
+        <w:rPr>
+          <w:b/>
+        </w:rPr>
+      </w:pPr>
+      <w:r>
+        <w:rPr>
+          <w:b/>
+        </w:rPr>
+        <w:t xml:space="preserve">10.2.4 </w:t>
+      </w:r>
+      <w:proofErr w:type="spellStart"/>
+      <w:r>
+        <w:rPr>
+          <w:b/>
+        </w:rPr>
+        <w:t>beanName</w:t>
+      </w:r>
+      <w:proofErr w:type="spellEnd"/>
+    </w:p>
+    <w:p>
+      <w:pPr>
+        <w:pStyle w:val="ListBullet"/>
+        <w:numPr>
+          <w:ilvl w:val="0"/>
+          <w:numId w:val="0"/>
+        </w:numPr>
+        <w:ind w:left="360" w:hanging="360"/>
+      </w:pPr>
+      <w:r>
+        <w:t>It takes a qualified expression or class name.</w:t>
+      </w:r>
+    </w:p>
+    <w:p>
+      <w:pPr>
+        <w:pStyle w:val="ListBullet"/>
+        <w:numPr>
+          <w:ilvl w:val="0"/>
+          <w:numId w:val="0"/>
+        </w:numPr>
+        <w:ind w:left="360" w:hanging="360"/>
+      </w:pPr>
+    </w:p>
+    <w:p>
+      <w:pPr>
+        <w:pStyle w:val="ListBullet"/>
+        <w:numPr>
+          <w:ilvl w:val="0"/>
+          <w:numId w:val="0"/>
+        </w:numPr>
+        <w:ind w:left="360" w:hanging="360"/>
+        <w:rPr>
+          <w:b/>
+        </w:rPr>
+      </w:pPr>
+      <w:r>
+        <w:rPr>
+          <w:b/>
+        </w:rPr>
+        <w:t>10.2.5 type</w:t>
+      </w:r>
+    </w:p>
+    <w:p>
+      <w:pPr>
+        <w:pStyle w:val="ListBullet"/>
+        <w:numPr>
+          <w:ilvl w:val="0"/>
+          <w:numId w:val="0"/>
+        </w:numPr>
+        <w:ind w:left="360" w:hanging="360"/>
+      </w:pPr>
+      <w:r>
+        <w:t xml:space="preserve">It takes a qualified interface or class name. </w:t>
+      </w:r>
+    </w:p>
+    <w:p>
+      <w:pPr>
+        <w:pStyle w:val="ListBullet"/>
+        <w:numPr>
+          <w:ilvl w:val="0"/>
+          <w:numId w:val="0"/>
+        </w:numPr>
+        <w:ind w:left="360" w:hanging="360"/>
+      </w:pPr>
+    </w:p>
+    <w:p>
+      <w:pPr>
+        <w:pStyle w:val="ListBullet"/>
+        <w:numPr>
+          <w:ilvl w:val="0"/>
+          <w:numId w:val="0"/>
+        </w:numPr>
+        <w:ind w:left="360" w:hanging="360"/>
+        <w:rPr>
+          <w:b/>
+          <w:sz w:val="36"/>
+          <w:szCs w:val="36"/>
+        </w:rPr>
+      </w:pPr>
+      <w:r>
+        <w:rPr>
+          <w:b/>
+          <w:sz w:val="36"/>
+          <w:szCs w:val="36"/>
+        </w:rPr>
+        <w:t>11 Request and Response Objects</w:t>
+      </w:r>
+    </w:p>
+    <w:p>
+      <w:pPr>
+        <w:pStyle w:val="ListBullet"/>
+        <w:numPr>
+          <w:ilvl w:val="0"/>
+          <w:numId w:val="0"/>
+        </w:numPr>
+        <w:ind w:left="360" w:hanging="360"/>
+        <w:rPr>
+          <w:b/>
+        </w:rPr>
+      </w:pPr>
+      <w:r>
+        <w:rPr>
+          <w:b/>
+        </w:rPr>
+        <w:t>11.1 Request</w:t>
+      </w:r>
+    </w:p>
+    <w:p>
+      <w:pPr>
+        <w:pStyle w:val="ListBullet"/>
+        <w:numPr>
+          <w:ilvl w:val="0"/>
+          <w:numId w:val="0"/>
+        </w:numPr>
+        <w:ind w:left="360" w:hanging="360"/>
+      </w:pPr>
+      <w:r>
+        <w:t>A Web page is asked for by a web browser to send data or information to the web server.</w:t>
+      </w:r>
+    </w:p>
+    <w:p>
+      <w:pPr>
+        <w:pStyle w:val="ListBullet"/>
+        <w:numPr>
+          <w:ilvl w:val="0"/>
+          <w:numId w:val="0"/>
+        </w:numPr>
+        <w:ind w:left="360" w:hanging="360"/>
+      </w:pPr>
+    </w:p>
+    <w:p>
+      <w:pPr>
+        <w:pStyle w:val="ListBullet"/>
+        <w:numPr>
+          <w:ilvl w:val="0"/>
+          <w:numId w:val="0"/>
+        </w:numPr>
+        <w:ind w:left="360" w:hanging="360"/>
+        <w:jc w:val="center"/>
+        <w:rPr>
+          <w:b/>
+        </w:rPr>
+      </w:pPr>
+      <w:r>
+        <w:rPr>
+          <w:noProof/>
+          <w:lang w:eastAsia="en-PH"/>
+        </w:rPr>
+        <w:drawing>
+          <wp:inline distT="0" distB="0" distL="0" distR="0" wp14:anchorId="30283AA5" wp14:editId="23B073ED">
+            <wp:extent cx="4181475" cy="1228725"/>
+            <wp:effectExtent l="0" t="0" r="9525" b="9525"/>
+            <wp:docPr id="42" name="Picture 42"/>
+            <wp:cNvGraphicFramePr>
+              <a:graphicFrameLocks xmlns:a="http://schemas.openxmlformats.org/drawingml/2006/main" noChangeAspect="1"/>
+            </wp:cNvGraphicFramePr>
+            <a:graphic xmlns:a="http://schemas.openxmlformats.org/drawingml/2006/main">
+              <a:graphicData uri="http://schemas.openxmlformats.org/drawingml/2006/picture">
+                <pic:pic xmlns:pic="http://schemas.openxmlformats.org/drawingml/2006/picture">
+                  <pic:nvPicPr>
+                    <pic:cNvPr id="1" name=""/>
+                    <pic:cNvPicPr/>
+                  </pic:nvPicPr>
+                  <pic:blipFill>
+                    <a:blip r:embed="rId34"/>
+                    <a:stretch>
+                      <a:fillRect/>
+                    </a:stretch>
+                  </pic:blipFill>
+                  <pic:spPr>
+                    <a:xfrm>
+                      <a:off x="0" y="0"/>
+                      <a:ext cx="4181475" cy="1228725"/>
+                    </a:xfrm>
+                    <a:prstGeom prst="rect">
+                      <a:avLst/>
+                    </a:prstGeom>
+                  </pic:spPr>
+                </pic:pic>
+              </a:graphicData>
+            </a:graphic>
+          </wp:inline>
+        </w:drawing>
+      </w:r>
+    </w:p>
+    <w:p>
+      <w:pPr>
+        <w:pStyle w:val="ListBullet"/>
+        <w:numPr>
+          <w:ilvl w:val="0"/>
+          <w:numId w:val="0"/>
+        </w:numPr>
+        <w:ind w:left="360" w:hanging="360"/>
+        <w:rPr>
+          <w:b/>
+        </w:rPr>
+      </w:pPr>
+      <w:r>
+        <w:rPr>
+          <w:b/>
+        </w:rPr>
+        <w:t xml:space="preserve">11.2 </w:t>
+      </w:r>
+      <w:proofErr w:type="spellStart"/>
+      <w:r>
+        <w:rPr>
+          <w:b/>
+        </w:rPr>
+        <w:t>HttpServletRequest</w:t>
+      </w:r>
+      <w:proofErr w:type="spellEnd"/>
+    </w:p>
+    <w:p>
+      <w:pPr>
+        <w:pStyle w:val="ListBullet"/>
+        <w:numPr>
+          <w:ilvl w:val="0"/>
+          <w:numId w:val="0"/>
+        </w:numPr>
+        <w:ind w:left="360" w:hanging="360"/>
+        <w:rPr>
+          <w:b/>
+        </w:rPr>
+      </w:pPr>
+      <w:r>
+        <w:t xml:space="preserve">It is an </w:t>
+      </w:r>
+      <w:r>
+        <w:t xml:space="preserve">instance of </w:t>
+      </w:r>
+      <w:proofErr w:type="spellStart"/>
+      <w:r>
+        <w:t>javax.servlet.http.HttpServletRequest</w:t>
+      </w:r>
+      <w:proofErr w:type="spellEnd"/>
+      <w:r>
+        <w:t xml:space="preserve"> object</w:t>
+      </w:r>
+      <w:r>
+        <w:rPr>
+          <w:b/>
+        </w:rPr>
+        <w:t>.</w:t>
+      </w:r>
+    </w:p>
+    <w:p>
+      <w:pPr>
+        <w:pStyle w:val="ListBullet"/>
+        <w:numPr>
+          <w:ilvl w:val="0"/>
+          <w:numId w:val="0"/>
+        </w:numPr>
+        <w:ind w:left="360" w:hanging="360"/>
+        <w:jc w:val="center"/>
+        <w:rPr>
+          <w:b/>
+        </w:rPr>
+      </w:pPr>
+      <w:r>
+        <w:rPr>
+          <w:noProof/>
+          <w:lang w:eastAsia="en-PH"/>
+        </w:rPr>
+        <w:drawing>
+          <wp:inline distT="0" distB="0" distL="0" distR="0" wp14:anchorId="21628505" wp14:editId="6029A69D">
+            <wp:extent cx="4014462" cy="3676650"/>
+            <wp:effectExtent l="0" t="0" r="5715" b="0"/>
+            <wp:docPr id="43" name="Picture 43"/>
+            <wp:cNvGraphicFramePr>
+              <a:graphicFrameLocks xmlns:a="http://schemas.openxmlformats.org/drawingml/2006/main" noChangeAspect="1"/>
+            </wp:cNvGraphicFramePr>
+            <a:graphic xmlns:a="http://schemas.openxmlformats.org/drawingml/2006/main">
+              <a:graphicData uri="http://schemas.openxmlformats.org/drawingml/2006/picture">
+                <pic:pic xmlns:pic="http://schemas.openxmlformats.org/drawingml/2006/picture">
+                  <pic:nvPicPr>
+                    <pic:cNvPr id="1" name=""/>
+                    <pic:cNvPicPr/>
+                  </pic:nvPicPr>
+                  <pic:blipFill>
+                    <a:blip r:embed="rId35"/>
+                    <a:stretch>
+                      <a:fillRect/>
+                    </a:stretch>
+                  </pic:blipFill>
+                  <pic:spPr>
+                    <a:xfrm>
+                      <a:off x="0" y="0"/>
+                      <a:ext cx="4024859" cy="3686172"/>
+                    </a:xfrm>
+                    <a:prstGeom prst="rect">
+                      <a:avLst/>
+                    </a:prstGeom>
+                  </pic:spPr>
+                </pic:pic>
+              </a:graphicData>
+            </a:graphic>
+          </wp:inline>
+        </w:drawing>
+      </w:r>
+    </w:p>
+    <w:p>
+      <w:pPr>
+        <w:pStyle w:val="ListBullet"/>
+        <w:numPr>
+          <w:ilvl w:val="0"/>
+          <w:numId w:val="0"/>
+        </w:numPr>
+        <w:ind w:left="360" w:hanging="360"/>
+        <w:rPr>
+          <w:b/>
+        </w:rPr>
+      </w:pPr>
+      <w:r>
+        <w:rPr>
+          <w:b/>
+        </w:rPr>
+        <w:lastRenderedPageBreak/>
+        <w:t xml:space="preserve">11.3 </w:t>
+      </w:r>
+      <w:proofErr w:type="spellStart"/>
+      <w:r>
+        <w:rPr>
+          <w:b/>
+        </w:rPr>
+        <w:t>HttpServletResponse</w:t>
+      </w:r>
+      <w:proofErr w:type="spellEnd"/>
+    </w:p>
+    <w:p>
+      <w:pPr>
+        <w:pStyle w:val="ListBullet"/>
+        <w:numPr>
+          <w:ilvl w:val="0"/>
+          <w:numId w:val="0"/>
+        </w:numPr>
+        <w:ind w:left="360" w:hanging="360"/>
+      </w:pPr>
+      <w:r>
+        <w:t xml:space="preserve">It is an instance of </w:t>
+      </w:r>
+      <w:proofErr w:type="spellStart"/>
+      <w:r>
+        <w:t>javax.servlet.http.HttpServletResponse</w:t>
+      </w:r>
+      <w:proofErr w:type="spellEnd"/>
+      <w:r>
+        <w:t xml:space="preserve"> object.</w:t>
+      </w:r>
+    </w:p>
+    <w:p>
+      <w:pPr>
+        <w:pStyle w:val="ListBullet"/>
+        <w:numPr>
+          <w:ilvl w:val="0"/>
+          <w:numId w:val="0"/>
+        </w:numPr>
+        <w:ind w:left="360" w:hanging="360"/>
+        <w:jc w:val="center"/>
+        <w:rPr>
+          <w:b/>
+        </w:rPr>
+      </w:pPr>
       <w:bookmarkStart w:id="0" w:name="_GoBack"/>
+      <w:r>
+        <w:rPr>
+          <w:noProof/>
+          <w:lang w:eastAsia="en-PH"/>
+        </w:rPr>
+        <w:drawing>
+          <wp:inline distT="0" distB="0" distL="0" distR="0" wp14:anchorId="331BF735" wp14:editId="6596913A">
+            <wp:extent cx="4838700" cy="3952875"/>
+            <wp:effectExtent l="0" t="0" r="0" b="9525"/>
+            <wp:docPr id="44" name="Picture 44"/>
+            <wp:cNvGraphicFramePr>
+              <a:graphicFrameLocks xmlns:a="http://schemas.openxmlformats.org/drawingml/2006/main" noChangeAspect="1"/>
+            </wp:cNvGraphicFramePr>
+            <a:graphic xmlns:a="http://schemas.openxmlformats.org/drawingml/2006/main">
+              <a:graphicData uri="http://schemas.openxmlformats.org/drawingml/2006/picture">
+                <pic:pic xmlns:pic="http://schemas.openxmlformats.org/drawingml/2006/picture">
+                  <pic:nvPicPr>
+                    <pic:cNvPr id="1" name=""/>
+                    <pic:cNvPicPr/>
+                  </pic:nvPicPr>
+                  <pic:blipFill>
+                    <a:blip r:embed="rId36"/>
+                    <a:stretch>
+                      <a:fillRect/>
+                    </a:stretch>
+                  </pic:blipFill>
+                  <pic:spPr>
+                    <a:xfrm>
+                      <a:off x="0" y="0"/>
+                      <a:ext cx="4838700" cy="3952875"/>
+                    </a:xfrm>
+                    <a:prstGeom prst="rect">
+                      <a:avLst/>
+                    </a:prstGeom>
+                  </pic:spPr>
+                </pic:pic>
+              </a:graphicData>
+            </a:graphic>
+          </wp:inline>
+        </w:drawing>
+      </w:r>
       <w:bookmarkEnd w:id="0"/>
     </w:p>
     <w:sectPr>

</xml_diff>